<commit_message>
LR8: Word files modified 2
</commit_message>
<xml_diff>
--- a/Vovchenko_LR8_document_v3.docx
+++ b/Vovchenko_LR8_document_v3.docx
@@ -2263,6 +2263,7 @@
                 <w14:ligatures w14:val="none"/>
               </w:rPr>
             </w:pPr>
+            <w:proofErr w:type="gramStart"/>
             <w:r>
               <w:rPr>
                 <w:rFonts w:ascii="Times New Roman" w:eastAsia="Times New Roman" w:hAnsi="Times New Roman" w:cs="Times New Roman"/>
@@ -2281,7 +2282,18 @@
                 <w:szCs w:val="26"/>
                 <w14:ligatures w14:val="none"/>
               </w:rPr>
-              <w:t xml:space="preserve"> 22 </w:t>
+              <w:t xml:space="preserve"> 22</w:t>
+            </w:r>
+            <w:proofErr w:type="gramEnd"/>
+            <w:r>
+              <w:rPr>
+                <w:rFonts w:ascii="Times New Roman" w:eastAsia="Times New Roman" w:hAnsi="Times New Roman" w:cs="Times New Roman"/>
+                <w:kern w:val="0"/>
+                <w:sz w:val="26"/>
+                <w:szCs w:val="26"/>
+                <w14:ligatures w14:val="none"/>
+              </w:rPr>
+              <w:t xml:space="preserve"> </w:t>
             </w:r>
             <w:r>
               <w:rPr>
@@ -3346,6 +3358,7 @@
                 <w14:ligatures w14:val="none"/>
               </w:rPr>
             </w:pPr>
+            <w:proofErr w:type="gramStart"/>
             <w:r>
               <w:rPr>
                 <w:rFonts w:ascii="Times New Roman" w:eastAsia="Times New Roman" w:hAnsi="Times New Roman" w:cs="Times New Roman"/>
@@ -3366,6 +3379,7 @@
               </w:rPr>
               <w:t>22</w:t>
             </w:r>
+            <w:proofErr w:type="gramEnd"/>
             <w:r>
               <w:rPr>
                 <w:rFonts w:ascii="Times New Roman" w:eastAsia="Times New Roman" w:hAnsi="Times New Roman" w:cs="Times New Roman"/>
@@ -4198,6 +4212,7 @@
                 <w14:ligatures w14:val="none"/>
               </w:rPr>
             </w:pPr>
+            <w:proofErr w:type="gramStart"/>
             <w:r>
               <w:rPr>
                 <w:rFonts w:ascii="Times New Roman" w:eastAsia="Times New Roman" w:hAnsi="Times New Roman" w:cs="Times New Roman"/>
@@ -4218,6 +4233,7 @@
               </w:rPr>
               <w:t>22</w:t>
             </w:r>
+            <w:proofErr w:type="gramEnd"/>
             <w:r>
               <w:rPr>
                 <w:rFonts w:ascii="Times New Roman" w:eastAsia="Times New Roman" w:hAnsi="Times New Roman" w:cs="Times New Roman"/>
@@ -4287,6 +4303,7 @@
                 <w14:ligatures w14:val="none"/>
               </w:rPr>
             </w:pPr>
+            <w:proofErr w:type="spellStart"/>
             <w:r>
               <w:rPr>
                 <w:rFonts w:ascii="Times New Roman" w:eastAsia="Times New Roman" w:hAnsi="Times New Roman" w:cs="Times New Roman"/>
@@ -4296,7 +4313,67 @@
                 <w:lang w:eastAsia="en-US"/>
                 <w14:ligatures w14:val="none"/>
               </w:rPr>
-              <w:t xml:space="preserve">доц, к.т.н, Т.В. Ящун </w:t>
+              <w:t>доц</w:t>
+            </w:r>
+            <w:proofErr w:type="spellEnd"/>
+            <w:r>
+              <w:rPr>
+                <w:rFonts w:ascii="Times New Roman" w:eastAsia="Times New Roman" w:hAnsi="Times New Roman" w:cs="Times New Roman"/>
+                <w:kern w:val="0"/>
+                <w:sz w:val="28"/>
+                <w:szCs w:val="28"/>
+                <w:lang w:eastAsia="en-US"/>
+                <w14:ligatures w14:val="none"/>
+              </w:rPr>
+              <w:t xml:space="preserve">, </w:t>
+            </w:r>
+            <w:proofErr w:type="spellStart"/>
+            <w:r>
+              <w:rPr>
+                <w:rFonts w:ascii="Times New Roman" w:eastAsia="Times New Roman" w:hAnsi="Times New Roman" w:cs="Times New Roman"/>
+                <w:kern w:val="0"/>
+                <w:sz w:val="28"/>
+                <w:szCs w:val="28"/>
+                <w:lang w:eastAsia="en-US"/>
+                <w14:ligatures w14:val="none"/>
+              </w:rPr>
+              <w:t>к.т.н</w:t>
+            </w:r>
+            <w:proofErr w:type="spellEnd"/>
+            <w:r>
+              <w:rPr>
+                <w:rFonts w:ascii="Times New Roman" w:eastAsia="Times New Roman" w:hAnsi="Times New Roman" w:cs="Times New Roman"/>
+                <w:kern w:val="0"/>
+                <w:sz w:val="28"/>
+                <w:szCs w:val="28"/>
+                <w:lang w:eastAsia="en-US"/>
+                <w14:ligatures w14:val="none"/>
+              </w:rPr>
+              <w:t xml:space="preserve">, Т.В. </w:t>
+            </w:r>
+            <w:proofErr w:type="spellStart"/>
+            <w:r>
+              <w:rPr>
+                <w:rFonts w:ascii="Times New Roman" w:eastAsia="Times New Roman" w:hAnsi="Times New Roman" w:cs="Times New Roman"/>
+                <w:kern w:val="0"/>
+                <w:sz w:val="28"/>
+                <w:szCs w:val="28"/>
+                <w:lang w:eastAsia="en-US"/>
+                <w14:ligatures w14:val="none"/>
+              </w:rPr>
+              <w:t>Ящун</w:t>
+            </w:r>
+            <w:proofErr w:type="spellEnd"/>
+            <w:r>
+              <w:rPr>
+                <w:rFonts w:ascii="Times New Roman" w:eastAsia="Times New Roman" w:hAnsi="Times New Roman" w:cs="Times New Roman"/>
+                <w:kern w:val="0"/>
+                <w:sz w:val="28"/>
+                <w:szCs w:val="28"/>
+                <w:lang w:eastAsia="en-US"/>
+                <w14:ligatures w14:val="none"/>
+              </w:rPr>
+              <w:t xml:space="preserve"> </w:t>
             </w:r>
           </w:p>
         </w:tc>
@@ -4601,7 +4678,7 @@
         <w:autoSpaceDN w:val="0"/>
         <w:adjustRightInd w:val="0"/>
         <w:spacing w:after="0" w:line="360" w:lineRule="auto"/>
-        <w:ind w:firstLine="709"/>
+        <w:ind w:left="142" w:firstLine="567"/>
         <w:jc w:val="both"/>
         <w:rPr>
           <w:rFonts w:ascii="Times New Roman CYR" w:hAnsi="Times New Roman CYR" w:cs="Times New Roman CYR"/>
@@ -4713,7 +4790,27 @@
           <w:sz w:val="28"/>
           <w:szCs w:val="28"/>
         </w:rPr>
-        <w:t>Цель работы: Изучить понятие цифрового сигнала, его виды и классификации. Познакомиться с методами сбора цифровых сигналов, понятием интерфейса измерительных систем. Исследовать обработку цифровых сигналов. Привести примеры цифровых автоматизированных систем сбора и обработки информации.</w:t>
+        <w:t>Цель работы</w:t>
+      </w:r>
+      <w:proofErr w:type="gramStart"/>
+      <w:r>
+        <w:rPr>
+          <w:rFonts w:ascii="Times New Roman CYR" w:hAnsi="Times New Roman CYR" w:cs="Times New Roman CYR"/>
+          <w:kern w:val="0"/>
+          <w:sz w:val="28"/>
+          <w:szCs w:val="28"/>
+        </w:rPr>
+        <w:t>: Изучить</w:t>
+      </w:r>
+      <w:proofErr w:type="gramEnd"/>
+      <w:r>
+        <w:rPr>
+          <w:rFonts w:ascii="Times New Roman CYR" w:hAnsi="Times New Roman CYR" w:cs="Times New Roman CYR"/>
+          <w:kern w:val="0"/>
+          <w:sz w:val="28"/>
+          <w:szCs w:val="28"/>
+        </w:rPr>
+        <w:t xml:space="preserve"> понятие цифрового сигнала, его виды и классификации. Познакомиться с методами сбора цифровых сигналов, понятием интерфейса измерительных систем. Исследовать обработку цифровых сигналов. Привести примеры цифровых автоматизированных систем сбора и обработки информации.</w:t>
       </w:r>
     </w:p>
     <w:p>
@@ -4765,7 +4862,7 @@
           <w:sz w:val="28"/>
           <w:szCs w:val="28"/>
         </w:rPr>
-        <w:t xml:space="preserve">Во многих областях науки наблюдается тенденция повысить степень автоматизации проведения эксперимента, улучшить эффективность обработки данных с помощью цифровых методов обработки сигналов, сократить временные затраты на анализ и систематизацию полученной информации. Все чаще необходимо проводить эксперименты в реальном времени с использованием многоканальных входных потоков данных, что, естественно, предъявляет </w:t>
+        <w:t xml:space="preserve">Во многих областях науки наблюдается тенденция повысить степень автоматизации проведения эксперимента, улучшить эффективность обработки данных с помощью цифровых методов обработки сигналов, сократить временные затраты на анализ и систематизацию полученной информации. Все чаще необходимо проводить эксперименты в реальном времени с использованием многоканальных входных потоков данных, что, естественно, предъявляет жесткие </w:t>
       </w:r>
       <w:r>
         <w:rPr>
@@ -4775,7 +4872,7 @@
           <w:szCs w:val="28"/>
         </w:rPr>
         <w:lastRenderedPageBreak/>
-        <w:t>жесткие требования к производительности вычислительной системы. Для решения таких задач актуальна разработка эффективных алгоритмов обработки сигналов с использованием ресурсов процессоров цифровой обработки сигналов в составе информационно-измерительных комплексов.</w:t>
+        <w:t>требования к производительности вычислительной системы. Для решения таких задач актуальна разработка эффективных алгоритмов обработки сигналов с использованием ресурсов процессоров цифровой обработки сигналов в составе информационно-измерительных комплексов.</w:t>
       </w:r>
     </w:p>
     <w:p>
@@ -4942,7 +5039,7 @@
           <w:sz w:val="28"/>
           <w:szCs w:val="28"/>
         </w:rPr>
-        <w:t>. Сигнал. Его виды и представления</w:t>
+        <w:t>Сигнал. Его виды и представления</w:t>
       </w:r>
     </w:p>
     <w:p>
@@ -4969,7 +5066,7 @@
           <w:sz w:val="28"/>
           <w:szCs w:val="28"/>
         </w:rPr>
-        <w:t>.1 Позиционные системы счисления</w:t>
+        <w:t>1 Позиционные системы счисления</w:t>
       </w:r>
     </w:p>
     <w:p>
@@ -4996,7 +5093,7 @@
           <w:sz w:val="28"/>
           <w:szCs w:val="28"/>
         </w:rPr>
-        <w:t>. Система сбора данных. Ее виды и типы</w:t>
+        <w:t>Система сбора данных. Ее виды и типы</w:t>
       </w:r>
     </w:p>
     <w:p>
@@ -5023,7 +5120,7 @@
           <w:sz w:val="28"/>
           <w:szCs w:val="28"/>
         </w:rPr>
-        <w:t>.Аналого-цифровые преобразователи</w:t>
+        <w:t>Аналого-цифровые преобразователи</w:t>
       </w:r>
     </w:p>
     <w:p>
@@ -5050,7 +5147,7 @@
           <w:sz w:val="28"/>
           <w:szCs w:val="28"/>
         </w:rPr>
-        <w:t>.1 Основные характеристики АЦП</w:t>
+        <w:t>1 Основные характеристики АЦП</w:t>
       </w:r>
     </w:p>
     <w:p>
@@ -5077,7 +5174,7 @@
           <w:sz w:val="28"/>
           <w:szCs w:val="28"/>
         </w:rPr>
-        <w:t>.2 Типы АЦП2</w:t>
+        <w:t>2 Типы АЦП2</w:t>
       </w:r>
     </w:p>
     <w:p>
@@ -5104,7 +5201,7 @@
           <w:sz w:val="28"/>
           <w:szCs w:val="28"/>
         </w:rPr>
-        <w:t>. Цифро-аналоговые преобразователи.</w:t>
+        <w:t>Цифро-аналоговые преобразователи.</w:t>
       </w:r>
     </w:p>
     <w:p>
@@ -5131,7 +5228,7 @@
           <w:sz w:val="28"/>
           <w:szCs w:val="28"/>
         </w:rPr>
-        <w:t>.1 Наиболее общие типы электронных ЦАП</w:t>
+        <w:t>1 Наиболее общие типы электронных ЦАП</w:t>
       </w:r>
     </w:p>
     <w:p>
@@ -5158,7 +5255,7 @@
           <w:sz w:val="28"/>
           <w:szCs w:val="28"/>
         </w:rPr>
-        <w:t>.2 Характеристики ЦАП</w:t>
+        <w:t>2 Характеристики ЦАП</w:t>
       </w:r>
     </w:p>
     <w:p>
@@ -5185,7 +5282,7 @@
           <w:sz w:val="28"/>
           <w:szCs w:val="28"/>
         </w:rPr>
-        <w:t>. Системы передачи данных. Режимы и принципы обмена, способы соединения. Метод приема-передачи</w:t>
+        <w:t>Системы передачи данных. Режимы и принципы обмена, способы соединения. Метод приема-передачи</w:t>
       </w:r>
     </w:p>
     <w:p>
@@ -5263,7 +5360,7 @@
           <w:sz w:val="28"/>
           <w:szCs w:val="28"/>
         </w:rPr>
-        <w:t>.2 Обработка цифровых сигналов</w:t>
+        <w:t>2 Обработка цифровых сигналов</w:t>
       </w:r>
     </w:p>
     <w:p>
@@ -5290,7 +5387,7 @@
           <w:sz w:val="28"/>
           <w:szCs w:val="28"/>
         </w:rPr>
-        <w:t>.2.1 Преобразования Фурье (ДПФ, БПФ)</w:t>
+        <w:t>2.1 Преобразования Фурье (ДПФ, БПФ)</w:t>
       </w:r>
     </w:p>
     <w:p>
@@ -5317,7 +5414,27 @@
           <w:sz w:val="28"/>
           <w:szCs w:val="28"/>
         </w:rPr>
-        <w:t>.2.2 Передискретизация. Ее применение на практике</w:t>
+        <w:t xml:space="preserve">2.2 </w:t>
+      </w:r>
+      <w:proofErr w:type="spellStart"/>
+      <w:r>
+        <w:rPr>
+          <w:rFonts w:ascii="Times New Roman CYR" w:hAnsi="Times New Roman CYR" w:cs="Times New Roman CYR"/>
+          <w:kern w:val="0"/>
+          <w:sz w:val="28"/>
+          <w:szCs w:val="28"/>
+        </w:rPr>
+        <w:t>Передискретизация</w:t>
+      </w:r>
+      <w:proofErr w:type="spellEnd"/>
+      <w:r>
+        <w:rPr>
+          <w:rFonts w:ascii="Times New Roman CYR" w:hAnsi="Times New Roman CYR" w:cs="Times New Roman CYR"/>
+          <w:kern w:val="0"/>
+          <w:sz w:val="28"/>
+          <w:szCs w:val="28"/>
+        </w:rPr>
+        <w:t>. Ее применение на практике</w:t>
       </w:r>
     </w:p>
     <w:p>
@@ -5344,7 +5461,7 @@
           <w:sz w:val="28"/>
           <w:szCs w:val="28"/>
         </w:rPr>
-        <w:t>.2.3 Свёртка. Ее виды. Расчет</w:t>
+        <w:t>2.3 Свёртка. Ее виды. Расчет</w:t>
       </w:r>
     </w:p>
     <w:p>
@@ -5371,7 +5488,48 @@
           <w:sz w:val="28"/>
           <w:szCs w:val="28"/>
         </w:rPr>
-        <w:t>.2.4Спектральный анализ. Спектральная плотность мощности. Автокорреляция. Оконные функции</w:t>
+        <w:t>2.4Спектральный анализ. Спектральная плотность мощности. Автокорреляция. Оконные функции</w:t>
+      </w:r>
+    </w:p>
+    <w:p>
+      <w:pPr>
+        <w:rPr>
+          <w:rFonts w:ascii="Times New Roman" w:hAnsi="Times New Roman" w:cs="Times New Roman"/>
+          <w:sz w:val="28"/>
+          <w:szCs w:val="28"/>
+        </w:rPr>
+      </w:pPr>
+      <w:r>
+        <w:rPr>
+          <w:rFonts w:ascii="Times New Roman" w:hAnsi="Times New Roman" w:cs="Times New Roman"/>
+          <w:sz w:val="28"/>
+          <w:szCs w:val="28"/>
+        </w:rPr>
+        <w:t>2.5 Цифровые фильтры. Их виды. Применение</w:t>
+      </w:r>
+    </w:p>
+    <w:p>
+      <w:pPr>
+        <w:widowControl w:val="0"/>
+        <w:autoSpaceDE w:val="0"/>
+        <w:autoSpaceDN w:val="0"/>
+        <w:adjustRightInd w:val="0"/>
+        <w:spacing w:after="0" w:line="360" w:lineRule="auto"/>
+        <w:rPr>
+          <w:rFonts w:ascii="Times New Roman CYR" w:hAnsi="Times New Roman CYR" w:cs="Times New Roman CYR"/>
+          <w:kern w:val="0"/>
+          <w:sz w:val="28"/>
+          <w:szCs w:val="28"/>
+        </w:rPr>
+      </w:pPr>
+      <w:r>
+        <w:rPr>
+          <w:rFonts w:ascii="Times New Roman CYR" w:hAnsi="Times New Roman CYR" w:cs="Times New Roman CYR"/>
+          <w:kern w:val="0"/>
+          <w:sz w:val="28"/>
+          <w:szCs w:val="28"/>
+        </w:rPr>
+        <w:t>7. Цифровые автоматизированные системы сбора и обработки информации</w:t>
       </w:r>
     </w:p>
     <w:p>
@@ -5398,31 +5556,7 @@
           <w:sz w:val="28"/>
           <w:szCs w:val="28"/>
         </w:rPr>
-        <w:t>.2.5 Цифровые фильтры. Их виды. Применение</w:t>
-      </w:r>
-    </w:p>
-    <w:p>
-      <w:pPr>
-        <w:widowControl w:val="0"/>
-        <w:autoSpaceDE w:val="0"/>
-        <w:autoSpaceDN w:val="0"/>
-        <w:adjustRightInd w:val="0"/>
-        <w:spacing w:after="0" w:line="360" w:lineRule="auto"/>
-        <w:rPr>
-          <w:rFonts w:ascii="Times New Roman CYR" w:hAnsi="Times New Roman CYR" w:cs="Times New Roman CYR"/>
-          <w:kern w:val="0"/>
-          <w:sz w:val="28"/>
-          <w:szCs w:val="28"/>
-        </w:rPr>
-      </w:pPr>
-      <w:r>
-        <w:rPr>
-          <w:rFonts w:ascii="Times New Roman CYR" w:hAnsi="Times New Roman CYR" w:cs="Times New Roman CYR"/>
-          <w:kern w:val="0"/>
-          <w:sz w:val="28"/>
-          <w:szCs w:val="28"/>
-        </w:rPr>
-        <w:t>7. Цифровые автоматизированные системы сбора и обработки информации</w:t>
+        <w:t>Заключение</w:t>
       </w:r>
     </w:p>
     <w:p>
@@ -5449,33 +5583,6 @@
           <w:sz w:val="28"/>
           <w:szCs w:val="28"/>
         </w:rPr>
-        <w:t>Заключение</w:t>
-      </w:r>
-    </w:p>
-    <w:p>
-      <w:pPr>
-        <w:widowControl w:val="0"/>
-        <w:tabs>
-          <w:tab w:val="left" w:pos="8935"/>
-        </w:tabs>
-        <w:autoSpaceDE w:val="0"/>
-        <w:autoSpaceDN w:val="0"/>
-        <w:adjustRightInd w:val="0"/>
-        <w:spacing w:after="0" w:line="360" w:lineRule="auto"/>
-        <w:rPr>
-          <w:rFonts w:ascii="Times New Roman CYR" w:hAnsi="Times New Roman CYR" w:cs="Times New Roman CYR"/>
-          <w:kern w:val="0"/>
-          <w:sz w:val="28"/>
-          <w:szCs w:val="28"/>
-        </w:rPr>
-      </w:pPr>
-      <w:r>
-        <w:rPr>
-          <w:rFonts w:ascii="Times New Roman CYR" w:hAnsi="Times New Roman CYR" w:cs="Times New Roman CYR"/>
-          <w:kern w:val="0"/>
-          <w:sz w:val="28"/>
-          <w:szCs w:val="28"/>
-        </w:rPr>
         <w:t>Список используемой литературы</w:t>
       </w:r>
     </w:p>
@@ -5615,7 +5722,27 @@
           <w:sz w:val="28"/>
           <w:szCs w:val="28"/>
         </w:rPr>
-        <w:t>Цифровая обработка информации необходима при контроле состояния сложных объектов, которые могут быть как техническими, так и биологическими. Для получения целостной картины о состоянии объекта контроля, все измерения необходимо проводить одновременно, что достигается применением многоканальных цифровых измерительных систем построенных про принципу временного разделения каналов.</w:t>
+        <w:t xml:space="preserve">Цифровая обработка информации необходима при контроле состояния сложных объектов, которые могут быть как техническими, так и биологическими. Для получения целостной картины о состоянии объекта контроля, все измерения необходимо проводить одновременно, что достигается применением многоканальных цифровых измерительных систем построенных </w:t>
+      </w:r>
+      <w:proofErr w:type="gramStart"/>
+      <w:r>
+        <w:rPr>
+          <w:rFonts w:ascii="Times New Roman CYR" w:hAnsi="Times New Roman CYR" w:cs="Times New Roman CYR"/>
+          <w:kern w:val="0"/>
+          <w:sz w:val="28"/>
+          <w:szCs w:val="28"/>
+        </w:rPr>
+        <w:t>про принципу</w:t>
+      </w:r>
+      <w:proofErr w:type="gramEnd"/>
+      <w:r>
+        <w:rPr>
+          <w:rFonts w:ascii="Times New Roman CYR" w:hAnsi="Times New Roman CYR" w:cs="Times New Roman CYR"/>
+          <w:kern w:val="0"/>
+          <w:sz w:val="28"/>
+          <w:szCs w:val="28"/>
+        </w:rPr>
+        <w:t xml:space="preserve"> временного разделения каналов.</w:t>
       </w:r>
     </w:p>
     <w:p>
@@ -5686,25 +5813,6 @@
           <w:szCs w:val="28"/>
         </w:rPr>
       </w:pPr>
-      <w:r>
-        <w:rPr>
-          <w:rFonts w:ascii="Times New Roman CYR" w:hAnsi="Times New Roman CYR" w:cs="Times New Roman CYR"/>
-          <w:kern w:val="0"/>
-          <w:sz w:val="28"/>
-          <w:szCs w:val="28"/>
-        </w:rPr>
-        <w:lastRenderedPageBreak/>
-        <w:t>.</w:t>
-      </w:r>
-      <w:r>
-        <w:rPr>
-          <w:rFonts w:ascii="Times New Roman CYR" w:hAnsi="Times New Roman CYR" w:cs="Times New Roman CYR"/>
-          <w:kern w:val="0"/>
-          <w:sz w:val="28"/>
-          <w:szCs w:val="28"/>
-        </w:rPr>
-        <w:tab/>
-      </w:r>
       <w:r>
         <w:rPr>
           <w:rFonts w:ascii="Times New Roman CYR" w:hAnsi="Times New Roman CYR" w:cs="Times New Roman CYR"/>
@@ -6042,33 +6150,73 @@
           <w:sz w:val="28"/>
           <w:szCs w:val="28"/>
         </w:rPr>
-        <w:t>Цифровой сигнал использует всю полосу пропускания кабеля. Полоса пропускания - это разница между максимальной и минимальной частотой, которая может быть передана по кабелю. Каждое устройство в таких сетях посылает данные в обоих направлениях, а некоторые могут одновременно принимать и передавать. Узкополосные системы передают данные в виде цифрового сигнала одной частоты.[5]</w:t>
-      </w:r>
-    </w:p>
-    <w:p>
-      <w:pPr>
-        <w:widowControl w:val="0"/>
-        <w:autoSpaceDE w:val="0"/>
-        <w:autoSpaceDN w:val="0"/>
-        <w:adjustRightInd w:val="0"/>
-        <w:spacing w:after="0" w:line="360" w:lineRule="auto"/>
-        <w:ind w:firstLine="709"/>
-        <w:jc w:val="both"/>
-        <w:rPr>
-          <w:rFonts w:ascii="Times New Roman CYR" w:hAnsi="Times New Roman CYR" w:cs="Times New Roman CYR"/>
-          <w:kern w:val="0"/>
-          <w:sz w:val="28"/>
-          <w:szCs w:val="28"/>
-        </w:rPr>
-      </w:pPr>
-      <w:r>
-        <w:rPr>
-          <w:rFonts w:ascii="Times New Roman CYR" w:hAnsi="Times New Roman CYR" w:cs="Times New Roman CYR"/>
-          <w:kern w:val="0"/>
-          <w:sz w:val="28"/>
-          <w:szCs w:val="28"/>
-        </w:rPr>
-        <w:t>Дискретный цифровой сигнал сложнее передавать на большие расстояния, чем аналоговый сигнал, поэтому его предварительно модулируют на стороне передатчика, и демодулируют на стороне приёмника информации. Использование в цифровых системах алгоритмов проверки и восстановления цифровой информации позволяет существенно увеличить надёжность передачи информации.</w:t>
+        <w:t xml:space="preserve">Цифровой сигнал использует всю полосу пропускания кабеля. Полоса пропускания </w:t>
+      </w:r>
+      <w:proofErr w:type="gramStart"/>
+      <w:r>
+        <w:rPr>
+          <w:rFonts w:ascii="Times New Roman CYR" w:hAnsi="Times New Roman CYR" w:cs="Times New Roman CYR"/>
+          <w:kern w:val="0"/>
+          <w:sz w:val="28"/>
+          <w:szCs w:val="28"/>
+        </w:rPr>
+        <w:t>- это</w:t>
+      </w:r>
+      <w:proofErr w:type="gramEnd"/>
+      <w:r>
+        <w:rPr>
+          <w:rFonts w:ascii="Times New Roman CYR" w:hAnsi="Times New Roman CYR" w:cs="Times New Roman CYR"/>
+          <w:kern w:val="0"/>
+          <w:sz w:val="28"/>
+          <w:szCs w:val="28"/>
+        </w:rPr>
+        <w:t xml:space="preserve"> разница между максимальной и минимальной частотой, которая может быть передана по кабелю. Каждое устройство в таких сетях посылает данные в обоих направлениях, а некоторые могут одновременно принимать и передавать. Узкополосные системы передают данные в виде цифрового сигнала одной частоты.[5]</w:t>
+      </w:r>
+    </w:p>
+    <w:p>
+      <w:pPr>
+        <w:widowControl w:val="0"/>
+        <w:autoSpaceDE w:val="0"/>
+        <w:autoSpaceDN w:val="0"/>
+        <w:adjustRightInd w:val="0"/>
+        <w:spacing w:after="0" w:line="360" w:lineRule="auto"/>
+        <w:ind w:firstLine="709"/>
+        <w:jc w:val="both"/>
+        <w:rPr>
+          <w:rFonts w:ascii="Times New Roman CYR" w:hAnsi="Times New Roman CYR" w:cs="Times New Roman CYR"/>
+          <w:kern w:val="0"/>
+          <w:sz w:val="28"/>
+          <w:szCs w:val="28"/>
+        </w:rPr>
+      </w:pPr>
+      <w:r>
+        <w:rPr>
+          <w:rFonts w:ascii="Times New Roman CYR" w:hAnsi="Times New Roman CYR" w:cs="Times New Roman CYR"/>
+          <w:kern w:val="0"/>
+          <w:sz w:val="28"/>
+          <w:szCs w:val="28"/>
+        </w:rPr>
+        <w:t xml:space="preserve">Дискретный цифровой сигнал сложнее передавать на большие расстояния, чем аналоговый сигнал, поэтому его предварительно модулируют на стороне передатчика, и </w:t>
+      </w:r>
+      <w:proofErr w:type="spellStart"/>
+      <w:r>
+        <w:rPr>
+          <w:rFonts w:ascii="Times New Roman CYR" w:hAnsi="Times New Roman CYR" w:cs="Times New Roman CYR"/>
+          <w:kern w:val="0"/>
+          <w:sz w:val="28"/>
+          <w:szCs w:val="28"/>
+        </w:rPr>
+        <w:t>демодулируют</w:t>
+      </w:r>
+      <w:proofErr w:type="spellEnd"/>
+      <w:r>
+        <w:rPr>
+          <w:rFonts w:ascii="Times New Roman CYR" w:hAnsi="Times New Roman CYR" w:cs="Times New Roman CYR"/>
+          <w:kern w:val="0"/>
+          <w:sz w:val="28"/>
+          <w:szCs w:val="28"/>
+        </w:rPr>
+        <w:t xml:space="preserve"> на стороне приёмника информации. Использование в цифровых системах алгоритмов проверки и восстановления цифровой информации позволяет существенно увеличить надёжность передачи информации.</w:t>
       </w:r>
     </w:p>
     <w:p>
@@ -6164,7 +6312,7 @@
           <w:szCs w:val="28"/>
         </w:rPr>
         <w:lastRenderedPageBreak/>
-        <w:t>.1 Позиционные системы счисления</w:t>
+        <w:t>1 Позиционные системы счисления</w:t>
       </w:r>
     </w:p>
     <w:p>
@@ -8250,7 +8398,26 @@
           <w:sz w:val="28"/>
           <w:szCs w:val="28"/>
         </w:rPr>
-        <w:t xml:space="preserve"> до </w:t>
+        <w:t xml:space="preserve"> до 15</w:t>
+      </w:r>
+      <w:r>
+        <w:rPr>
+          <w:rFonts w:ascii="Times New Roman CYR" w:hAnsi="Times New Roman CYR" w:cs="Times New Roman CYR"/>
+          <w:kern w:val="0"/>
+          <w:sz w:val="28"/>
+          <w:szCs w:val="28"/>
+          <w:vertAlign w:val="subscript"/>
+        </w:rPr>
+        <w:t>10</w:t>
+      </w:r>
+      <w:r>
+        <w:rPr>
+          <w:rFonts w:ascii="Times New Roman CYR" w:hAnsi="Times New Roman CYR" w:cs="Times New Roman CYR"/>
+          <w:kern w:val="0"/>
+          <w:sz w:val="28"/>
+          <w:szCs w:val="28"/>
+        </w:rPr>
+        <w:t xml:space="preserve">, </w:t>
       </w:r>
       <w:r>
         <w:rPr>
@@ -8260,26 +8427,7 @@
           <w:szCs w:val="28"/>
         </w:rPr>
         <w:lastRenderedPageBreak/>
-        <w:t>15</w:t>
-      </w:r>
-      <w:r>
-        <w:rPr>
-          <w:rFonts w:ascii="Times New Roman CYR" w:hAnsi="Times New Roman CYR" w:cs="Times New Roman CYR"/>
-          <w:kern w:val="0"/>
-          <w:sz w:val="28"/>
-          <w:szCs w:val="28"/>
-          <w:vertAlign w:val="subscript"/>
-        </w:rPr>
-        <w:t>10</w:t>
-      </w:r>
-      <w:r>
-        <w:rPr>
-          <w:rFonts w:ascii="Times New Roman CYR" w:hAnsi="Times New Roman CYR" w:cs="Times New Roman CYR"/>
-          <w:kern w:val="0"/>
-          <w:sz w:val="28"/>
-          <w:szCs w:val="28"/>
-        </w:rPr>
-        <w:t>, то есть (0, 1, 2, 3, 4, 5, 6, 7, 8, 9, A, B, C, D, E, F).</w:t>
+        <w:t>то есть (0, 1, 2, 3, 4, 5, 6, 7, 8, 9, A, B, C, D, E, F).</w:t>
       </w:r>
     </w:p>
     <w:p>
@@ -10431,7 +10579,27 @@
           <w:sz w:val="28"/>
           <w:szCs w:val="28"/>
         </w:rPr>
-        <w:t>ССД, выполненные в виде крейтов (магистрально-модульные ССД - КАМАК, VXI).</w:t>
+        <w:t xml:space="preserve">ССД, выполненные в виде </w:t>
+      </w:r>
+      <w:proofErr w:type="spellStart"/>
+      <w:r>
+        <w:rPr>
+          <w:rFonts w:ascii="Times New Roman CYR" w:hAnsi="Times New Roman CYR" w:cs="Times New Roman CYR"/>
+          <w:kern w:val="0"/>
+          <w:sz w:val="28"/>
+          <w:szCs w:val="28"/>
+        </w:rPr>
+        <w:t>крейтов</w:t>
+      </w:r>
+      <w:proofErr w:type="spellEnd"/>
+      <w:r>
+        <w:rPr>
+          <w:rFonts w:ascii="Times New Roman CYR" w:hAnsi="Times New Roman CYR" w:cs="Times New Roman CYR"/>
+          <w:kern w:val="0"/>
+          <w:sz w:val="28"/>
+          <w:szCs w:val="28"/>
+        </w:rPr>
+        <w:t xml:space="preserve"> (магистрально-модульные ССД - КАМАК, VXI).</w:t>
       </w:r>
     </w:p>
     <w:p>
@@ -10571,7 +10739,27 @@
           <w:sz w:val="28"/>
           <w:szCs w:val="28"/>
         </w:rPr>
-        <w:t>мультиплексные (мультиплексорные, иногда говорят «многоточечные»),</w:t>
+        <w:t>мультиплексные (</w:t>
+      </w:r>
+      <w:proofErr w:type="spellStart"/>
+      <w:r>
+        <w:rPr>
+          <w:rFonts w:ascii="Times New Roman CYR" w:hAnsi="Times New Roman CYR" w:cs="Times New Roman CYR"/>
+          <w:kern w:val="0"/>
+          <w:sz w:val="28"/>
+          <w:szCs w:val="28"/>
+        </w:rPr>
+        <w:t>мультиплексорные</w:t>
+      </w:r>
+      <w:proofErr w:type="spellEnd"/>
+      <w:r>
+        <w:rPr>
+          <w:rFonts w:ascii="Times New Roman CYR" w:hAnsi="Times New Roman CYR" w:cs="Times New Roman CYR"/>
+          <w:kern w:val="0"/>
+          <w:sz w:val="28"/>
+          <w:szCs w:val="28"/>
+        </w:rPr>
+        <w:t>, иногда говорят «многоточечные»),</w:t>
       </w:r>
     </w:p>
     <w:p>
@@ -10641,7 +10829,6 @@
           <w:sz w:val="20"/>
           <w:szCs w:val="20"/>
         </w:rPr>
-        <w:lastRenderedPageBreak/>
         <w:t>·</w:t>
       </w:r>
       <w:r>
@@ -10686,6 +10873,7 @@
           <w:sz w:val="28"/>
           <w:szCs w:val="28"/>
         </w:rPr>
+        <w:lastRenderedPageBreak/>
         <w:t>Последний тип ССД практически не используется в силу своего исключительно низкого быстродействия. Единственное достоинство ССД этого типа - относительная простота - полностью нивелируется современными технологиями изготовления интегральных схем.</w:t>
       </w:r>
     </w:p>
@@ -10738,51 +10926,120 @@
           <w:sz w:val="28"/>
           <w:szCs w:val="28"/>
         </w:rPr>
-        <w:t>Параллельными системами сбора данных следует считать ССД на основе т. н. интеллектуальных датчиков (ИД). Каждый ИД суть одноканальная ССД со специализированным интерфейсом. Исторически первыми параллельными ССД были ССД, где у каждого датчика «личным» был только АЦП, а сбор и обработка данных осуществлялась многопроцессорной ЭВМ. В настоящее время для сбора и обработки измерительной информации как правило вполне хватает вычислительных характеристик «обычной» ЭВМ. Параллельные системы пока еще не вытесняют мультиплексорные, в силу своей аппаратурной избыточности. Однако в ряде случаев параллельный принцип привлекателен: когда есть недорогие готовые ИД и недорогой канал связи (например система на интерфейсе 1-Wire) либо при небольшом числе каналов (выпускаются счетверенные сигма-дельта АЦП) и т. п.</w:t>
-      </w:r>
-    </w:p>
-    <w:p>
-      <w:pPr>
-        <w:widowControl w:val="0"/>
-        <w:autoSpaceDE w:val="0"/>
-        <w:autoSpaceDN w:val="0"/>
-        <w:adjustRightInd w:val="0"/>
-        <w:spacing w:after="0" w:line="360" w:lineRule="auto"/>
-        <w:ind w:firstLine="709"/>
-        <w:jc w:val="both"/>
-        <w:rPr>
-          <w:rFonts w:ascii="Times New Roman CYR" w:hAnsi="Times New Roman CYR" w:cs="Times New Roman CYR"/>
-          <w:kern w:val="0"/>
-          <w:sz w:val="28"/>
-          <w:szCs w:val="28"/>
-        </w:rPr>
-      </w:pPr>
-      <w:r>
-        <w:rPr>
-          <w:rFonts w:ascii="Times New Roman CYR" w:hAnsi="Times New Roman CYR" w:cs="Times New Roman CYR"/>
-          <w:kern w:val="0"/>
-          <w:sz w:val="28"/>
-          <w:szCs w:val="28"/>
-        </w:rPr>
-        <w:t>Мультиплексная (мультиплексорная) ССД имеет на каждый измерительный канал индивидуальные средства аналоговой обработки сигнала и общий для всех каналов блок аналого-цифрового преобразования (помимо самого АЦП в него обязательно входит «антиалиасинговый» ФНЧ, устройство выборки хранения, опционально - схема защиты и схема формирования знакового разряда). Наибольшее распространение в настоящее время имеют именно мультиплексные системы сбора данных.</w:t>
-      </w:r>
-    </w:p>
-    <w:p>
-      <w:pPr>
-        <w:widowControl w:val="0"/>
-        <w:autoSpaceDE w:val="0"/>
-        <w:autoSpaceDN w:val="0"/>
-        <w:adjustRightInd w:val="0"/>
-        <w:spacing w:after="0" w:line="360" w:lineRule="auto"/>
-        <w:ind w:firstLine="709"/>
-        <w:jc w:val="both"/>
-        <w:rPr>
-          <w:rFonts w:ascii="Times New Roman CYR" w:hAnsi="Times New Roman CYR" w:cs="Times New Roman CYR"/>
-          <w:kern w:val="0"/>
-          <w:sz w:val="28"/>
-          <w:szCs w:val="28"/>
-        </w:rPr>
-      </w:pPr>
+        <w:t xml:space="preserve">Параллельными системами сбора данных следует считать ССД на основе т. н. интеллектуальных датчиков (ИД). Каждый ИД суть одноканальная ССД со специализированным интерфейсом. Исторически первыми параллельными ССД были ССД, где у каждого датчика «личным» был только АЦП, а сбор и обработка данных осуществлялась многопроцессорной ЭВМ. В настоящее время для сбора и обработки измерительной информации как правило вполне хватает вычислительных характеристик «обычной» ЭВМ. Параллельные системы пока еще не вытесняют </w:t>
+      </w:r>
+      <w:proofErr w:type="spellStart"/>
+      <w:r>
+        <w:rPr>
+          <w:rFonts w:ascii="Times New Roman CYR" w:hAnsi="Times New Roman CYR" w:cs="Times New Roman CYR"/>
+          <w:kern w:val="0"/>
+          <w:sz w:val="28"/>
+          <w:szCs w:val="28"/>
+        </w:rPr>
+        <w:t>мультиплексорные</w:t>
+      </w:r>
+      <w:proofErr w:type="spellEnd"/>
+      <w:r>
+        <w:rPr>
+          <w:rFonts w:ascii="Times New Roman CYR" w:hAnsi="Times New Roman CYR" w:cs="Times New Roman CYR"/>
+          <w:kern w:val="0"/>
+          <w:sz w:val="28"/>
+          <w:szCs w:val="28"/>
+        </w:rPr>
+        <w:t>, в силу своей аппаратурной избыточности. Однако в ряде случаев параллельный принцип привлекателен: когда есть недорогие готовые ИД и недорогой канал связи (например система на интерфейсе 1-Wire) либо при небольшом числе каналов (выпускаются счетверенные сигма-дельта АЦП) и т. п.</w:t>
+      </w:r>
+    </w:p>
+    <w:p>
+      <w:pPr>
+        <w:widowControl w:val="0"/>
+        <w:autoSpaceDE w:val="0"/>
+        <w:autoSpaceDN w:val="0"/>
+        <w:adjustRightInd w:val="0"/>
+        <w:spacing w:after="0" w:line="360" w:lineRule="auto"/>
+        <w:ind w:firstLine="709"/>
+        <w:jc w:val="both"/>
+        <w:rPr>
+          <w:rFonts w:ascii="Times New Roman CYR" w:hAnsi="Times New Roman CYR" w:cs="Times New Roman CYR"/>
+          <w:kern w:val="0"/>
+          <w:sz w:val="28"/>
+          <w:szCs w:val="28"/>
+        </w:rPr>
+      </w:pPr>
+      <w:r>
+        <w:rPr>
+          <w:rFonts w:ascii="Times New Roman CYR" w:hAnsi="Times New Roman CYR" w:cs="Times New Roman CYR"/>
+          <w:kern w:val="0"/>
+          <w:sz w:val="28"/>
+          <w:szCs w:val="28"/>
+        </w:rPr>
+        <w:t>Мультиплексная (</w:t>
+      </w:r>
+      <w:proofErr w:type="spellStart"/>
+      <w:r>
+        <w:rPr>
+          <w:rFonts w:ascii="Times New Roman CYR" w:hAnsi="Times New Roman CYR" w:cs="Times New Roman CYR"/>
+          <w:kern w:val="0"/>
+          <w:sz w:val="28"/>
+          <w:szCs w:val="28"/>
+        </w:rPr>
+        <w:t>мультиплексорная</w:t>
+      </w:r>
+      <w:proofErr w:type="spellEnd"/>
+      <w:r>
+        <w:rPr>
+          <w:rFonts w:ascii="Times New Roman CYR" w:hAnsi="Times New Roman CYR" w:cs="Times New Roman CYR"/>
+          <w:kern w:val="0"/>
+          <w:sz w:val="28"/>
+          <w:szCs w:val="28"/>
+        </w:rPr>
+        <w:t>) ССД имеет на каждый измерительный канал индивидуальные средства аналоговой обработки сигнала и общий для всех каналов блок аналого-цифрового преобразования (помимо самого АЦП в него обязательно входит «</w:t>
+      </w:r>
+      <w:proofErr w:type="spellStart"/>
+      <w:r>
+        <w:rPr>
+          <w:rFonts w:ascii="Times New Roman CYR" w:hAnsi="Times New Roman CYR" w:cs="Times New Roman CYR"/>
+          <w:kern w:val="0"/>
+          <w:sz w:val="28"/>
+          <w:szCs w:val="28"/>
+        </w:rPr>
+        <w:t>антиалиасинговый</w:t>
+      </w:r>
+      <w:proofErr w:type="spellEnd"/>
+      <w:r>
+        <w:rPr>
+          <w:rFonts w:ascii="Times New Roman CYR" w:hAnsi="Times New Roman CYR" w:cs="Times New Roman CYR"/>
+          <w:kern w:val="0"/>
+          <w:sz w:val="28"/>
+          <w:szCs w:val="28"/>
+        </w:rPr>
+        <w:t>» ФНЧ, устройство выборки хранения, опционально - схема защиты и схема формирования знакового разряда). Наибольшее распространение в настоящее время имеют именно мультиплексные системы сбора данных.</w:t>
+      </w:r>
+    </w:p>
+    <w:p>
+      <w:pPr>
+        <w:widowControl w:val="0"/>
+        <w:autoSpaceDE w:val="0"/>
+        <w:autoSpaceDN w:val="0"/>
+        <w:adjustRightInd w:val="0"/>
+        <w:spacing w:after="0" w:line="360" w:lineRule="auto"/>
+        <w:ind w:firstLine="709"/>
+        <w:jc w:val="both"/>
+        <w:rPr>
+          <w:rFonts w:ascii="Times New Roman CYR" w:hAnsi="Times New Roman CYR" w:cs="Times New Roman CYR"/>
+          <w:kern w:val="0"/>
+          <w:sz w:val="28"/>
+          <w:szCs w:val="28"/>
+        </w:rPr>
+      </w:pPr>
+      <w:r>
+        <w:rPr>
+          <w:rFonts w:ascii="Times New Roman CYR" w:hAnsi="Times New Roman CYR" w:cs="Times New Roman CYR"/>
+          <w:kern w:val="0"/>
+          <w:sz w:val="28"/>
+          <w:szCs w:val="28"/>
+        </w:rPr>
+        <w:t xml:space="preserve">Типовая система сбора данных является мультиплексной и содержит в себе следующие узлы: датчики, аналоговый коммутатор, измерительный усилитель, </w:t>
+      </w:r>
       <w:r>
         <w:rPr>
           <w:rFonts w:ascii="Times New Roman CYR" w:hAnsi="Times New Roman CYR" w:cs="Times New Roman CYR"/>
@@ -10791,7 +11048,7 @@
           <w:szCs w:val="28"/>
         </w:rPr>
         <w:lastRenderedPageBreak/>
-        <w:t>Типовая система сбора данных является мультиплексной и содержит в себе следующие узлы: датчики, аналоговый коммутатор, измерительный усилитель, аналого-цифровой преобразователь, контроллер сбора данных, цифро-аналоговым преобразователем, цифровыми линиями ввода-вывода, модуль интерфейса. Преобразование осуществляется с помощью таких компонентов как: усилители, фильтры, схемы выборки и хранения, мультиплексоры.</w:t>
+        <w:t>аналого-цифровой преобразователь, контроллер сбора данных, цифро-аналоговым преобразователем, цифровыми линиями ввода-вывода, модуль интерфейса. Преобразование осуществляется с помощью таких компонентов как: усилители, фильтры, схемы выборки и хранения, мультиплексоры.</w:t>
       </w:r>
     </w:p>
     <w:p>
@@ -11069,8 +11326,37 @@
           <w:sz w:val="28"/>
           <w:szCs w:val="28"/>
         </w:rPr>
+        <w:t xml:space="preserve">Разрядность АЦП характеризует количество дискретных значений, которые </w:t>
+      </w:r>
+      <w:r>
+        <w:rPr>
+          <w:rFonts w:ascii="Times New Roman CYR" w:hAnsi="Times New Roman CYR" w:cs="Times New Roman CYR"/>
+          <w:kern w:val="0"/>
+          <w:sz w:val="28"/>
+          <w:szCs w:val="28"/>
+        </w:rPr>
         <w:lastRenderedPageBreak/>
-        <w:t xml:space="preserve">Разрядность АЦП характеризует количество дискретных значений, которые преобразователь может выдать на выходе. В двоичных приборах измеряется в битах, в троичных- в тритах. Например, двоичный 8-ми разрядный преобразователь способен выдать 256 дискретных значений (0…255), поскольку </w:t>
+        <w:t xml:space="preserve">преобразователь может выдать на выходе. В двоичных приборах измеряется в битах, в троичных- в </w:t>
+      </w:r>
+      <w:proofErr w:type="spellStart"/>
+      <w:r>
+        <w:rPr>
+          <w:rFonts w:ascii="Times New Roman CYR" w:hAnsi="Times New Roman CYR" w:cs="Times New Roman CYR"/>
+          <w:kern w:val="0"/>
+          <w:sz w:val="28"/>
+          <w:szCs w:val="28"/>
+        </w:rPr>
+        <w:t>тритах</w:t>
+      </w:r>
+      <w:proofErr w:type="spellEnd"/>
+      <w:r>
+        <w:rPr>
+          <w:rFonts w:ascii="Times New Roman CYR" w:hAnsi="Times New Roman CYR" w:cs="Times New Roman CYR"/>
+          <w:kern w:val="0"/>
+          <w:sz w:val="28"/>
+          <w:szCs w:val="28"/>
+        </w:rPr>
+        <w:t xml:space="preserve">. Например, двоичный 8-ми разрядный преобразователь способен выдать 256 дискретных значений (0…255), поскольку </w:t>
       </w:r>
       <w:r>
         <w:rPr>
@@ -11403,7 +11689,27 @@
           <w:sz w:val="28"/>
           <w:szCs w:val="28"/>
         </w:rPr>
-        <w:t>АЦП параллельного преобразования (прямого преобразования, flash ADC)</w:t>
+        <w:t xml:space="preserve">АЦП параллельного преобразования (прямого преобразования, </w:t>
+      </w:r>
+      <w:proofErr w:type="spellStart"/>
+      <w:r>
+        <w:rPr>
+          <w:rFonts w:ascii="Times New Roman CYR" w:hAnsi="Times New Roman CYR" w:cs="Times New Roman CYR"/>
+          <w:kern w:val="0"/>
+          <w:sz w:val="28"/>
+          <w:szCs w:val="28"/>
+        </w:rPr>
+        <w:t>flash</w:t>
+      </w:r>
+      <w:proofErr w:type="spellEnd"/>
+      <w:r>
+        <w:rPr>
+          <w:rFonts w:ascii="Times New Roman CYR" w:hAnsi="Times New Roman CYR" w:cs="Times New Roman CYR"/>
+          <w:kern w:val="0"/>
+          <w:sz w:val="28"/>
+          <w:szCs w:val="28"/>
+        </w:rPr>
+        <w:t xml:space="preserve"> ADC)</w:t>
       </w:r>
     </w:p>
     <w:p>
@@ -11517,7 +11823,7 @@
           <w:sz w:val="28"/>
           <w:szCs w:val="28"/>
         </w:rPr>
-        <w:t xml:space="preserve">Существуют также и другие типы АЦП, в том числе конвейерные и комбинированные типы, состоящие из нескольких АЦП с (в общем случае) различной архитектурой. Однако приведенные выше архитектуры АЦП </w:t>
+        <w:t xml:space="preserve">Существуют также и другие типы АЦП, в том числе конвейерные и комбинированные типы, состоящие из нескольких АЦП с (в общем случае) различной архитектурой. Однако приведенные выше архитектуры АЦП являются наиболее показательными в силу того, что каждая архитектура занимает </w:t>
       </w:r>
       <w:r>
         <w:rPr>
@@ -11527,7 +11833,7 @@
           <w:szCs w:val="28"/>
         </w:rPr>
         <w:lastRenderedPageBreak/>
-        <w:t>являются наиболее показательными в силу того, что каждая архитектура занимает определенную нишу в общем диапазоне скорость-разрядность.</w:t>
+        <w:t>определенную нишу в общем диапазоне скорость-разрядность.</w:t>
       </w:r>
       <w:r>
         <w:rPr>
@@ -11537,7 +11843,27 @@
           <w:szCs w:val="28"/>
         </w:rPr>
         <w:br/>
-        <w:t xml:space="preserve"> Наибольшим быстродействием и самой низкой разрядностью обладают АЦП прямого (параллельного) преобразования. Например, АЦП параллельного преобразования TLC5540 фирмы Texas Instruments обладает быстродействием 40MSPS при разрядности всего 8 бит. АЦП данного типа могут иметь скорость преобразования до 1 GSPS. Здесь можно отметить, что еще большим быстродействием обладают конвейерные АЦП (pipelined ADC), однако они являются комбинацией нескольких АЦП.</w:t>
+        <w:t xml:space="preserve"> Наибольшим быстродействием и самой низкой разрядностью обладают АЦП прямого (параллельного) преобразования. Например, АЦП параллельного преобразования TLC5540 фирмы Texas Instruments обладает быстродействием 40MSPS при разрядности всего 8 бит. АЦП данного типа могут иметь скорость преобразования до 1 GSPS. Здесь можно отметить, что еще большим быстродействием обладают конвейерные АЦП (</w:t>
+      </w:r>
+      <w:proofErr w:type="spellStart"/>
+      <w:r>
+        <w:rPr>
+          <w:rFonts w:ascii="Times New Roman CYR" w:hAnsi="Times New Roman CYR" w:cs="Times New Roman CYR"/>
+          <w:kern w:val="0"/>
+          <w:sz w:val="28"/>
+          <w:szCs w:val="28"/>
+        </w:rPr>
+        <w:t>pipelined</w:t>
+      </w:r>
+      <w:proofErr w:type="spellEnd"/>
+      <w:r>
+        <w:rPr>
+          <w:rFonts w:ascii="Times New Roman CYR" w:hAnsi="Times New Roman CYR" w:cs="Times New Roman CYR"/>
+          <w:kern w:val="0"/>
+          <w:sz w:val="28"/>
+          <w:szCs w:val="28"/>
+        </w:rPr>
+        <w:t xml:space="preserve"> ADC), однако они являются комбинацией нескольких АЦП.</w:t>
       </w:r>
     </w:p>
     <w:p>
@@ -12490,25 +12816,74 @@
           <w:sz w:val="28"/>
           <w:szCs w:val="28"/>
         </w:rPr>
-        <w:t>ЦАП передискретизации, такие как дельта-сигма-ЦАП, основаны на изменяемой плотности импульсов. Передискретизация позволяет использовать ЦАП с меньшей разрядностью для достижения большей разрядности итогового преобразования; часто дельта-сигма ЦАП строится на основе простейшего однобитного ЦАП, который является практически линейным. На ЦАП малой разрядности поступает импульсный сигнал с модулированной плотностью импульсов (c постоянной длительностью импульса, но с изменяемой скважностью), создаваемый с использованием отрицательной обратной связи. Отрицательная обратная связь выступает в роли фильтра верхних частот для шума квантования.</w:t>
-      </w:r>
-    </w:p>
-    <w:p>
-      <w:pPr>
-        <w:widowControl w:val="0"/>
-        <w:autoSpaceDE w:val="0"/>
-        <w:autoSpaceDN w:val="0"/>
-        <w:adjustRightInd w:val="0"/>
-        <w:spacing w:after="0" w:line="360" w:lineRule="auto"/>
-        <w:ind w:firstLine="709"/>
-        <w:jc w:val="both"/>
-        <w:rPr>
-          <w:rFonts w:ascii="Times New Roman CYR" w:hAnsi="Times New Roman CYR" w:cs="Times New Roman CYR"/>
-          <w:kern w:val="0"/>
-          <w:sz w:val="28"/>
-          <w:szCs w:val="28"/>
-        </w:rPr>
-      </w:pPr>
+        <w:t xml:space="preserve">ЦАП </w:t>
+      </w:r>
+      <w:proofErr w:type="spellStart"/>
+      <w:r>
+        <w:rPr>
+          <w:rFonts w:ascii="Times New Roman CYR" w:hAnsi="Times New Roman CYR" w:cs="Times New Roman CYR"/>
+          <w:kern w:val="0"/>
+          <w:sz w:val="28"/>
+          <w:szCs w:val="28"/>
+        </w:rPr>
+        <w:t>передискретизации</w:t>
+      </w:r>
+      <w:proofErr w:type="spellEnd"/>
+      <w:r>
+        <w:rPr>
+          <w:rFonts w:ascii="Times New Roman CYR" w:hAnsi="Times New Roman CYR" w:cs="Times New Roman CYR"/>
+          <w:kern w:val="0"/>
+          <w:sz w:val="28"/>
+          <w:szCs w:val="28"/>
+        </w:rPr>
+        <w:t xml:space="preserve">, такие как дельта-сигма-ЦАП, основаны на изменяемой плотности импульсов. </w:t>
+      </w:r>
+      <w:proofErr w:type="spellStart"/>
+      <w:r>
+        <w:rPr>
+          <w:rFonts w:ascii="Times New Roman CYR" w:hAnsi="Times New Roman CYR" w:cs="Times New Roman CYR"/>
+          <w:kern w:val="0"/>
+          <w:sz w:val="28"/>
+          <w:szCs w:val="28"/>
+        </w:rPr>
+        <w:t>Передискретизация</w:t>
+      </w:r>
+      <w:proofErr w:type="spellEnd"/>
+      <w:r>
+        <w:rPr>
+          <w:rFonts w:ascii="Times New Roman CYR" w:hAnsi="Times New Roman CYR" w:cs="Times New Roman CYR"/>
+          <w:kern w:val="0"/>
+          <w:sz w:val="28"/>
+          <w:szCs w:val="28"/>
+        </w:rPr>
+        <w:t xml:space="preserve"> позволяет использовать ЦАП с меньшей разрядностью для достижения большей разрядности итогового преобразования; часто дельта-сигма ЦАП строится на основе простейшего однобитного ЦАП, который является практически линейным. На ЦАП малой разрядности поступает импульсный сигнал с модулированной плотностью импульсов (c постоянной длительностью импульса, но с изменяемой скважностью), создаваемый с использованием отрицательной обратной связи. Отрицательная обратная связь выступает в роли фильтра верхних частот для шума квантования.</w:t>
+      </w:r>
+    </w:p>
+    <w:p>
+      <w:pPr>
+        <w:widowControl w:val="0"/>
+        <w:autoSpaceDE w:val="0"/>
+        <w:autoSpaceDN w:val="0"/>
+        <w:adjustRightInd w:val="0"/>
+        <w:spacing w:after="0" w:line="360" w:lineRule="auto"/>
+        <w:ind w:firstLine="709"/>
+        <w:jc w:val="both"/>
+        <w:rPr>
+          <w:rFonts w:ascii="Times New Roman CYR" w:hAnsi="Times New Roman CYR" w:cs="Times New Roman CYR"/>
+          <w:kern w:val="0"/>
+          <w:sz w:val="28"/>
+          <w:szCs w:val="28"/>
+        </w:rPr>
+      </w:pPr>
+      <w:r>
+        <w:rPr>
+          <w:rFonts w:ascii="Times New Roman CYR" w:hAnsi="Times New Roman CYR" w:cs="Times New Roman CYR"/>
+          <w:kern w:val="0"/>
+          <w:sz w:val="28"/>
+          <w:szCs w:val="28"/>
+        </w:rPr>
+        <w:t xml:space="preserve">Большинство ЦАП большой разрядности (более 16 бит) построены на этом принципе вследствие его высокой линейности и низкой стоимости. Быстродействие </w:t>
+      </w:r>
       <w:r>
         <w:rPr>
           <w:rFonts w:ascii="Times New Roman CYR" w:hAnsi="Times New Roman CYR" w:cs="Times New Roman CYR"/>
@@ -12517,7 +12892,7 @@
           <w:szCs w:val="28"/>
         </w:rPr>
         <w:lastRenderedPageBreak/>
-        <w:t xml:space="preserve">Большинство ЦАП большой разрядности (более 16 бит) построены на этом принципе вследствие его высокой линейности и низкой стоимости. Быстродействие дельта-сигма ЦАП достигает сотни тысяч отсчетов в секунду, разрядность - до 24 бит. Для генерации сигнала с модулированной плотностью импульсов может быть использован простой дельта-сигма модулятор первого порядка или более высокого порядка как MASH (англ. </w:t>
+        <w:t xml:space="preserve">дельта-сигма ЦАП достигает сотни тысяч отсчетов в секунду, разрядность - до 24 бит. Для генерации сигнала с модулированной плотностью импульсов может быть использован простой дельта-сигма модулятор первого порядка или более высокого порядка как MASH (англ. </w:t>
       </w:r>
       <w:r>
         <w:rPr>
@@ -12576,6 +12951,7 @@
         </w:rPr>
         <w:t xml:space="preserve"> </w:t>
       </w:r>
+      <w:proofErr w:type="spellStart"/>
       <w:r>
         <w:rPr>
           <w:rFonts w:ascii="Times New Roman CYR" w:hAnsi="Times New Roman CYR" w:cs="Times New Roman CYR"/>
@@ -12586,14 +12962,55 @@
         </w:rPr>
         <w:t>SHaping</w:t>
       </w:r>
-      <w:r>
-        <w:rPr>
-          <w:rFonts w:ascii="Times New Roman CYR" w:hAnsi="Times New Roman CYR" w:cs="Times New Roman CYR"/>
-          <w:kern w:val="0"/>
-          <w:sz w:val="28"/>
-          <w:szCs w:val="28"/>
-        </w:rPr>
-        <w:t>). С увеличением частоты передискретизации смягчаются требования, предъявляемые к выходному фильтру низких частот и улучшается подавление шума квантования;</w:t>
+      <w:proofErr w:type="spellEnd"/>
+      <w:r>
+        <w:rPr>
+          <w:rFonts w:ascii="Times New Roman CYR" w:hAnsi="Times New Roman CYR" w:cs="Times New Roman CYR"/>
+          <w:kern w:val="0"/>
+          <w:sz w:val="28"/>
+          <w:szCs w:val="28"/>
+        </w:rPr>
+        <w:t xml:space="preserve">). С увеличением частоты </w:t>
+      </w:r>
+      <w:proofErr w:type="spellStart"/>
+      <w:r>
+        <w:rPr>
+          <w:rFonts w:ascii="Times New Roman CYR" w:hAnsi="Times New Roman CYR" w:cs="Times New Roman CYR"/>
+          <w:kern w:val="0"/>
+          <w:sz w:val="28"/>
+          <w:szCs w:val="28"/>
+        </w:rPr>
+        <w:t>передискретизации</w:t>
+      </w:r>
+      <w:proofErr w:type="spellEnd"/>
+      <w:r>
+        <w:rPr>
+          <w:rFonts w:ascii="Times New Roman CYR" w:hAnsi="Times New Roman CYR" w:cs="Times New Roman CYR"/>
+          <w:kern w:val="0"/>
+          <w:sz w:val="28"/>
+          <w:szCs w:val="28"/>
+        </w:rPr>
+        <w:t xml:space="preserve"> смягчаются требования, предъявляемые к выходному фильтру </w:t>
+      </w:r>
+      <w:proofErr w:type="gramStart"/>
+      <w:r>
+        <w:rPr>
+          <w:rFonts w:ascii="Times New Roman CYR" w:hAnsi="Times New Roman CYR" w:cs="Times New Roman CYR"/>
+          <w:kern w:val="0"/>
+          <w:sz w:val="28"/>
+          <w:szCs w:val="28"/>
+        </w:rPr>
+        <w:t>низких частот</w:t>
+      </w:r>
+      <w:proofErr w:type="gramEnd"/>
+      <w:r>
+        <w:rPr>
+          <w:rFonts w:ascii="Times New Roman CYR" w:hAnsi="Times New Roman CYR" w:cs="Times New Roman CYR"/>
+          <w:kern w:val="0"/>
+          <w:sz w:val="28"/>
+          <w:szCs w:val="28"/>
+        </w:rPr>
+        <w:t xml:space="preserve"> и улучшается подавление шума квантования;</w:t>
       </w:r>
     </w:p>
     <w:p>
@@ -12645,7 +13062,33 @@
           <w:sz w:val="28"/>
           <w:szCs w:val="28"/>
         </w:rPr>
-        <w:t xml:space="preserve">ЦАП лестничного типа (цепная R-2R-схема). В R-2R-ЦАП значения создаются в специальной схеме, состоящей из резисторов с сопротивлениями R и 2R, называемой матрицей постоянного импеданса, которая имеет два вида включения: прямое - матрица токов и инверсное -матрица напряжений. Применение одинаковых резисторов позволяет существенно улучшить точность по сравнению с обычным взвешивающим ЦАП, так как сравнительно просто изготовить набор прецизионных элементов с одинаковыми параметрами. ЦАП типа R-2R позволяют отодвинуть ограничения по разрядности. С лазерной подгонкой плёночных резисторов, расположенных на одной подложке гибридной микросхемы, достигается точность 20-22 бита. Основное время на </w:t>
+        <w:t>ЦАП лестничного типа (цепная R-2R-схема). В R-2R-ЦАП значения создаются в специальной схеме, состоящей из резисторов с сопротивлениями R и 2R, называемой матрицей постоянного импеданса, которая имеет два вида включения: прямое - матрица токов и инверсное -матрица напряжений. Применение одинаковых резисторов позволяет существенно улучшить точность по сравнению с обычным взвешивающим ЦАП, так как сравнительно просто изготовить набор прецизионных элементов с одинаковыми параметрами. ЦАП типа R-2R позволяют отодвинуть ограничения по разрядности. С лазерной подгонкой плёночных резисторов, расположенных на одной подложке гибридной микросхемы, достигается точность 20-22 бита. Основное время на преобразование тратится в операционном усилителе, поэтому он должен иметь максимальное быстродействие. Быстродействие ЦАП единицы микросекунд и ниже (то есть наносекунды);[14]</w:t>
+      </w:r>
+    </w:p>
+    <w:p>
+      <w:pPr>
+        <w:widowControl w:val="0"/>
+        <w:autoSpaceDE w:val="0"/>
+        <w:autoSpaceDN w:val="0"/>
+        <w:adjustRightInd w:val="0"/>
+        <w:spacing w:after="0" w:line="360" w:lineRule="auto"/>
+        <w:ind w:firstLine="709"/>
+        <w:jc w:val="both"/>
+        <w:rPr>
+          <w:rFonts w:ascii="Times New Roman CYR" w:hAnsi="Times New Roman CYR" w:cs="Times New Roman CYR"/>
+          <w:kern w:val="0"/>
+          <w:sz w:val="28"/>
+          <w:szCs w:val="28"/>
+        </w:rPr>
+      </w:pPr>
+      <w:r>
+        <w:rPr>
+          <w:rFonts w:ascii="Times New Roman CYR" w:hAnsi="Times New Roman CYR" w:cs="Times New Roman CYR"/>
+          <w:kern w:val="0"/>
+          <w:sz w:val="28"/>
+          <w:szCs w:val="28"/>
+        </w:rPr>
+        <w:t xml:space="preserve">ЦАП находятся в начале аналогового тракта любой системы, поэтому </w:t>
       </w:r>
       <w:r>
         <w:rPr>
@@ -12655,33 +13098,7 @@
           <w:szCs w:val="28"/>
         </w:rPr>
         <w:lastRenderedPageBreak/>
-        <w:t>преобразование тратится в операционном усилителе, поэтому он должен иметь максимальное быстродействие. Быстродействие ЦАП единицы микросекунд и ниже (то есть наносекунды);[14]</w:t>
-      </w:r>
-    </w:p>
-    <w:p>
-      <w:pPr>
-        <w:widowControl w:val="0"/>
-        <w:autoSpaceDE w:val="0"/>
-        <w:autoSpaceDN w:val="0"/>
-        <w:adjustRightInd w:val="0"/>
-        <w:spacing w:after="0" w:line="360" w:lineRule="auto"/>
-        <w:ind w:firstLine="709"/>
-        <w:jc w:val="both"/>
-        <w:rPr>
-          <w:rFonts w:ascii="Times New Roman CYR" w:hAnsi="Times New Roman CYR" w:cs="Times New Roman CYR"/>
-          <w:kern w:val="0"/>
-          <w:sz w:val="28"/>
-          <w:szCs w:val="28"/>
-        </w:rPr>
-      </w:pPr>
-      <w:r>
-        <w:rPr>
-          <w:rFonts w:ascii="Times New Roman CYR" w:hAnsi="Times New Roman CYR" w:cs="Times New Roman CYR"/>
-          <w:kern w:val="0"/>
-          <w:sz w:val="28"/>
-          <w:szCs w:val="28"/>
-        </w:rPr>
-        <w:t>ЦАП находятся в начале аналогового тракта любой системы, поэтому параметры ЦАП во многом определяют параметры всей системы в целом.</w:t>
+        <w:t>параметры ЦАП во многом определяют параметры всей системы в целом.</w:t>
       </w:r>
     </w:p>
     <w:p>
@@ -12914,33 +13331,210 @@
           <w:sz w:val="28"/>
           <w:szCs w:val="28"/>
         </w:rPr>
-        <w:t>Например, для воспроизведения всего слышимого человеком звукового диапазона частот, спектр которого простирается до 20 кГц, необходимо, чтобы звуковой сигнал был дискретизован с частотой не менее 40 кГц. Стандарт Audio CD устанавливает частоту дискретизации звукового сигнала 44,1 кГц; для воспроизведения данного сигнала понадобится ЦАП, способный работать на этой частоте. В дешевых компьютерных звуковых картах частота дискретизации составляет 48 кГц. Сигналы, дискретизованные на других частотах, подвергаются передискретизации до 48 кГц, что частично ухудшает качество сигнала.</w:t>
-      </w:r>
-    </w:p>
-    <w:p>
-      <w:pPr>
-        <w:widowControl w:val="0"/>
-        <w:autoSpaceDE w:val="0"/>
-        <w:autoSpaceDN w:val="0"/>
-        <w:adjustRightInd w:val="0"/>
-        <w:spacing w:after="0" w:line="360" w:lineRule="auto"/>
-        <w:ind w:firstLine="709"/>
-        <w:jc w:val="both"/>
-        <w:rPr>
-          <w:rFonts w:ascii="Times New Roman CYR" w:hAnsi="Times New Roman CYR" w:cs="Times New Roman CYR"/>
-          <w:kern w:val="0"/>
-          <w:sz w:val="28"/>
-          <w:szCs w:val="28"/>
-        </w:rPr>
-      </w:pPr>
-      <w:r>
-        <w:rPr>
-          <w:rFonts w:ascii="Times New Roman CYR" w:hAnsi="Times New Roman CYR" w:cs="Times New Roman CYR"/>
-          <w:kern w:val="0"/>
-          <w:sz w:val="28"/>
-          <w:szCs w:val="28"/>
-        </w:rPr>
-        <w:t xml:space="preserve">Монотонность - свойство ЦАП увеличивать аналоговый выходной сигнал </w:t>
+        <w:t xml:space="preserve">Например, для воспроизведения всего слышимого человеком звукового диапазона частот, спектр которого простирается до 20 кГц, необходимо, чтобы звуковой сигнал был </w:t>
+      </w:r>
+      <w:proofErr w:type="spellStart"/>
+      <w:r>
+        <w:rPr>
+          <w:rFonts w:ascii="Times New Roman CYR" w:hAnsi="Times New Roman CYR" w:cs="Times New Roman CYR"/>
+          <w:kern w:val="0"/>
+          <w:sz w:val="28"/>
+          <w:szCs w:val="28"/>
+        </w:rPr>
+        <w:t>дискретизован</w:t>
+      </w:r>
+      <w:proofErr w:type="spellEnd"/>
+      <w:r>
+        <w:rPr>
+          <w:rFonts w:ascii="Times New Roman CYR" w:hAnsi="Times New Roman CYR" w:cs="Times New Roman CYR"/>
+          <w:kern w:val="0"/>
+          <w:sz w:val="28"/>
+          <w:szCs w:val="28"/>
+        </w:rPr>
+        <w:t xml:space="preserve"> с частотой не менее 40 кГц. Стандарт Audio CD устанавливает частоту дискретизации звукового сигнала 44,1 кГц; для воспроизведения данного сигнала понадобится ЦАП, способный работать на этой частоте. В дешевых компьютерных звуковых картах частота дискретизации составляет 48 кГц. Сигналы, </w:t>
+      </w:r>
+      <w:proofErr w:type="spellStart"/>
+      <w:r>
+        <w:rPr>
+          <w:rFonts w:ascii="Times New Roman CYR" w:hAnsi="Times New Roman CYR" w:cs="Times New Roman CYR"/>
+          <w:kern w:val="0"/>
+          <w:sz w:val="28"/>
+          <w:szCs w:val="28"/>
+        </w:rPr>
+        <w:t>дискретизованные</w:t>
+      </w:r>
+      <w:proofErr w:type="spellEnd"/>
+      <w:r>
+        <w:rPr>
+          <w:rFonts w:ascii="Times New Roman CYR" w:hAnsi="Times New Roman CYR" w:cs="Times New Roman CYR"/>
+          <w:kern w:val="0"/>
+          <w:sz w:val="28"/>
+          <w:szCs w:val="28"/>
+        </w:rPr>
+        <w:t xml:space="preserve"> на других частотах, подвергаются </w:t>
+      </w:r>
+      <w:proofErr w:type="spellStart"/>
+      <w:r>
+        <w:rPr>
+          <w:rFonts w:ascii="Times New Roman CYR" w:hAnsi="Times New Roman CYR" w:cs="Times New Roman CYR"/>
+          <w:kern w:val="0"/>
+          <w:sz w:val="28"/>
+          <w:szCs w:val="28"/>
+        </w:rPr>
+        <w:t>передискретизации</w:t>
+      </w:r>
+      <w:proofErr w:type="spellEnd"/>
+      <w:r>
+        <w:rPr>
+          <w:rFonts w:ascii="Times New Roman CYR" w:hAnsi="Times New Roman CYR" w:cs="Times New Roman CYR"/>
+          <w:kern w:val="0"/>
+          <w:sz w:val="28"/>
+          <w:szCs w:val="28"/>
+        </w:rPr>
+        <w:t xml:space="preserve"> до 48 кГц, что частично ухудшает качество сигнала.</w:t>
+      </w:r>
+    </w:p>
+    <w:p>
+      <w:pPr>
+        <w:widowControl w:val="0"/>
+        <w:autoSpaceDE w:val="0"/>
+        <w:autoSpaceDN w:val="0"/>
+        <w:adjustRightInd w:val="0"/>
+        <w:spacing w:after="0" w:line="360" w:lineRule="auto"/>
+        <w:ind w:firstLine="709"/>
+        <w:jc w:val="both"/>
+        <w:rPr>
+          <w:rFonts w:ascii="Times New Roman CYR" w:hAnsi="Times New Roman CYR" w:cs="Times New Roman CYR"/>
+          <w:kern w:val="0"/>
+          <w:sz w:val="28"/>
+          <w:szCs w:val="28"/>
+        </w:rPr>
+      </w:pPr>
+      <w:r>
+        <w:rPr>
+          <w:rFonts w:ascii="Times New Roman CYR" w:hAnsi="Times New Roman CYR" w:cs="Times New Roman CYR"/>
+          <w:kern w:val="0"/>
+          <w:sz w:val="28"/>
+          <w:szCs w:val="28"/>
+        </w:rPr>
+        <w:t xml:space="preserve">Монотонность - свойство ЦАП увеличивать аналоговый выходной сигнал при увеличении входного </w:t>
+      </w:r>
+      <w:proofErr w:type="spellStart"/>
+      <w:proofErr w:type="gramStart"/>
+      <w:r>
+        <w:rPr>
+          <w:rFonts w:ascii="Times New Roman CYR" w:hAnsi="Times New Roman CYR" w:cs="Times New Roman CYR"/>
+          <w:kern w:val="0"/>
+          <w:sz w:val="28"/>
+          <w:szCs w:val="28"/>
+        </w:rPr>
+        <w:t>кода.+</w:t>
+      </w:r>
+      <w:proofErr w:type="gramEnd"/>
+      <w:r>
+        <w:rPr>
+          <w:rFonts w:ascii="Times New Roman CYR" w:hAnsi="Times New Roman CYR" w:cs="Times New Roman CYR"/>
+          <w:kern w:val="0"/>
+          <w:sz w:val="28"/>
+          <w:szCs w:val="28"/>
+        </w:rPr>
+        <w:t>N</w:t>
+      </w:r>
+      <w:proofErr w:type="spellEnd"/>
+      <w:r>
+        <w:rPr>
+          <w:rFonts w:ascii="Times New Roman CYR" w:hAnsi="Times New Roman CYR" w:cs="Times New Roman CYR"/>
+          <w:kern w:val="0"/>
+          <w:sz w:val="28"/>
+          <w:szCs w:val="28"/>
+        </w:rPr>
+        <w:t xml:space="preserve"> (суммарные гармонические искажения + шум) - </w:t>
+      </w:r>
+      <w:proofErr w:type="gramStart"/>
+      <w:r>
+        <w:rPr>
+          <w:rFonts w:ascii="Times New Roman CYR" w:hAnsi="Times New Roman CYR" w:cs="Times New Roman CYR"/>
+          <w:kern w:val="0"/>
+          <w:sz w:val="28"/>
+          <w:szCs w:val="28"/>
+        </w:rPr>
+        <w:t>мера искажений и шума</w:t>
+      </w:r>
+      <w:proofErr w:type="gramEnd"/>
+      <w:r>
+        <w:rPr>
+          <w:rFonts w:ascii="Times New Roman CYR" w:hAnsi="Times New Roman CYR" w:cs="Times New Roman CYR"/>
+          <w:kern w:val="0"/>
+          <w:sz w:val="28"/>
+          <w:szCs w:val="28"/>
+        </w:rPr>
+        <w:t xml:space="preserve"> вносимых в сигнал </w:t>
+      </w:r>
+      <w:proofErr w:type="spellStart"/>
+      <w:r>
+        <w:rPr>
+          <w:rFonts w:ascii="Times New Roman CYR" w:hAnsi="Times New Roman CYR" w:cs="Times New Roman CYR"/>
+          <w:kern w:val="0"/>
+          <w:sz w:val="28"/>
+          <w:szCs w:val="28"/>
+        </w:rPr>
+        <w:t>ЦАПом</w:t>
+      </w:r>
+      <w:proofErr w:type="spellEnd"/>
+      <w:r>
+        <w:rPr>
+          <w:rFonts w:ascii="Times New Roman CYR" w:hAnsi="Times New Roman CYR" w:cs="Times New Roman CYR"/>
+          <w:kern w:val="0"/>
+          <w:sz w:val="28"/>
+          <w:szCs w:val="28"/>
+        </w:rPr>
+        <w:t xml:space="preserve">. Выражается в процентах мощности гармоник и шума в выходном сигнале. Важный параметр при </w:t>
+      </w:r>
+      <w:proofErr w:type="spellStart"/>
+      <w:r>
+        <w:rPr>
+          <w:rFonts w:ascii="Times New Roman CYR" w:hAnsi="Times New Roman CYR" w:cs="Times New Roman CYR"/>
+          <w:kern w:val="0"/>
+          <w:sz w:val="28"/>
+          <w:szCs w:val="28"/>
+        </w:rPr>
+        <w:t>малосигнальных</w:t>
+      </w:r>
+      <w:proofErr w:type="spellEnd"/>
+      <w:r>
+        <w:rPr>
+          <w:rFonts w:ascii="Times New Roman CYR" w:hAnsi="Times New Roman CYR" w:cs="Times New Roman CYR"/>
+          <w:kern w:val="0"/>
+          <w:sz w:val="28"/>
+          <w:szCs w:val="28"/>
+        </w:rPr>
+        <w:t xml:space="preserve"> применениях ЦАП.[14]</w:t>
+      </w:r>
+    </w:p>
+    <w:p>
+      <w:pPr>
+        <w:widowControl w:val="0"/>
+        <w:autoSpaceDE w:val="0"/>
+        <w:autoSpaceDN w:val="0"/>
+        <w:adjustRightInd w:val="0"/>
+        <w:spacing w:after="0" w:line="360" w:lineRule="auto"/>
+        <w:ind w:firstLine="709"/>
+        <w:jc w:val="both"/>
+        <w:rPr>
+          <w:rFonts w:ascii="Times New Roman CYR" w:hAnsi="Times New Roman CYR" w:cs="Times New Roman CYR"/>
+          <w:kern w:val="0"/>
+          <w:sz w:val="28"/>
+          <w:szCs w:val="28"/>
+        </w:rPr>
+      </w:pPr>
+      <w:r>
+        <w:rPr>
+          <w:rFonts w:ascii="Times New Roman CYR" w:hAnsi="Times New Roman CYR" w:cs="Times New Roman CYR"/>
+          <w:kern w:val="0"/>
+          <w:sz w:val="28"/>
+          <w:szCs w:val="28"/>
+        </w:rPr>
+        <w:t xml:space="preserve">Динамический диапазон - соотношение наибольшего и наименьшего </w:t>
       </w:r>
       <w:r>
         <w:rPr>
@@ -12950,33 +13544,7 @@
           <w:szCs w:val="28"/>
         </w:rPr>
         <w:lastRenderedPageBreak/>
-        <w:t>при увеличении входного кода.+N (суммарные гармонические искажения + шум) - мера искажений и шума вносимых в сигнал ЦАПом. Выражается в процентах мощности гармоник и шума в выходном сигнале. Важный параметр при малосигнальных применениях ЦАП.[14]</w:t>
-      </w:r>
-    </w:p>
-    <w:p>
-      <w:pPr>
-        <w:widowControl w:val="0"/>
-        <w:autoSpaceDE w:val="0"/>
-        <w:autoSpaceDN w:val="0"/>
-        <w:adjustRightInd w:val="0"/>
-        <w:spacing w:after="0" w:line="360" w:lineRule="auto"/>
-        <w:ind w:firstLine="709"/>
-        <w:jc w:val="both"/>
-        <w:rPr>
-          <w:rFonts w:ascii="Times New Roman CYR" w:hAnsi="Times New Roman CYR" w:cs="Times New Roman CYR"/>
-          <w:kern w:val="0"/>
-          <w:sz w:val="28"/>
-          <w:szCs w:val="28"/>
-        </w:rPr>
-      </w:pPr>
-      <w:r>
-        <w:rPr>
-          <w:rFonts w:ascii="Times New Roman CYR" w:hAnsi="Times New Roman CYR" w:cs="Times New Roman CYR"/>
-          <w:kern w:val="0"/>
-          <w:sz w:val="28"/>
-          <w:szCs w:val="28"/>
-        </w:rPr>
-        <w:t>Динамический диапазон - соотношение наибольшего и наименьшего сигналов, которые может воспроизвести ЦАП, выражается в децибелах. Данный параметр связан с разрядностью и шумовым порогом.</w:t>
+        <w:t>сигналов, которые может воспроизвести ЦАП, выражается в децибелах. Данный параметр связан с разрядностью и шумовым порогом.</w:t>
       </w:r>
     </w:p>
     <w:p>
@@ -13248,7 +13816,27 @@
           <w:sz w:val="28"/>
           <w:szCs w:val="28"/>
         </w:rPr>
-        <w:t>SNDR (отношение сигнал/шум+искажения) - характеризует в децибелах отношение мощности выходного сигнала к суммарной мощности шума и гармонических искажений;</w:t>
+        <w:t>SNDR (отношение сигнал/</w:t>
+      </w:r>
+      <w:proofErr w:type="spellStart"/>
+      <w:r>
+        <w:rPr>
+          <w:rFonts w:ascii="Times New Roman CYR" w:hAnsi="Times New Roman CYR" w:cs="Times New Roman CYR"/>
+          <w:kern w:val="0"/>
+          <w:sz w:val="28"/>
+          <w:szCs w:val="28"/>
+        </w:rPr>
+        <w:t>шум+искажения</w:t>
+      </w:r>
+      <w:proofErr w:type="spellEnd"/>
+      <w:r>
+        <w:rPr>
+          <w:rFonts w:ascii="Times New Roman CYR" w:hAnsi="Times New Roman CYR" w:cs="Times New Roman CYR"/>
+          <w:kern w:val="0"/>
+          <w:sz w:val="28"/>
+          <w:szCs w:val="28"/>
+        </w:rPr>
+        <w:t>) - характеризует в децибелах отношение мощности выходного сигнала к суммарной мощности шума и гармонических искажений;</w:t>
       </w:r>
     </w:p>
     <w:p>
@@ -13285,14 +13873,25 @@
         </w:rPr>
         <w:tab/>
       </w:r>
-      <w:r>
-        <w:rPr>
-          <w:rFonts w:ascii="Times New Roman CYR" w:hAnsi="Times New Roman CYR" w:cs="Times New Roman CYR"/>
-          <w:kern w:val="0"/>
-          <w:sz w:val="28"/>
-          <w:szCs w:val="28"/>
-        </w:rPr>
-        <w:t>HDi (коэффициент i-й гармоники) - характеризует отношение i-й гармоники к основной гармонике;</w:t>
+      <w:proofErr w:type="spellStart"/>
+      <w:r>
+        <w:rPr>
+          <w:rFonts w:ascii="Times New Roman CYR" w:hAnsi="Times New Roman CYR" w:cs="Times New Roman CYR"/>
+          <w:kern w:val="0"/>
+          <w:sz w:val="28"/>
+          <w:szCs w:val="28"/>
+        </w:rPr>
+        <w:t>HDi</w:t>
+      </w:r>
+      <w:proofErr w:type="spellEnd"/>
+      <w:r>
+        <w:rPr>
+          <w:rFonts w:ascii="Times New Roman CYR" w:hAnsi="Times New Roman CYR" w:cs="Times New Roman CYR"/>
+          <w:kern w:val="0"/>
+          <w:sz w:val="28"/>
+          <w:szCs w:val="28"/>
+        </w:rPr>
+        <w:t xml:space="preserve"> (коэффициент i-й гармоники) - характеризует отношение i-й гармоники к основной гармонике;</w:t>
       </w:r>
     </w:p>
     <w:p>
@@ -13379,7 +13978,6 @@
           <w:sz w:val="28"/>
           <w:szCs w:val="28"/>
         </w:rPr>
-        <w:lastRenderedPageBreak/>
         <w:br w:type="page"/>
       </w:r>
     </w:p>
@@ -13634,33 +14232,73 @@
           <w:sz w:val="28"/>
           <w:szCs w:val="28"/>
         </w:rPr>
-        <w:t>Цифровая последовательная передача - это последовательная отправка битов по одному проводу, частоте или оптическому пути. Этот механизм может использоваться на более дальних расстояниях, потому что легко может быть передана контрольная цифра или бит чётности.</w:t>
-      </w:r>
-    </w:p>
-    <w:p>
-      <w:pPr>
-        <w:widowControl w:val="0"/>
-        <w:autoSpaceDE w:val="0"/>
-        <w:autoSpaceDN w:val="0"/>
-        <w:adjustRightInd w:val="0"/>
-        <w:spacing w:after="0" w:line="360" w:lineRule="auto"/>
-        <w:ind w:firstLine="709"/>
-        <w:jc w:val="both"/>
-        <w:rPr>
-          <w:rFonts w:ascii="Times New Roman CYR" w:hAnsi="Times New Roman CYR" w:cs="Times New Roman CYR"/>
-          <w:kern w:val="0"/>
-          <w:sz w:val="28"/>
-          <w:szCs w:val="28"/>
-        </w:rPr>
-      </w:pPr>
-      <w:r>
-        <w:rPr>
-          <w:rFonts w:ascii="Times New Roman CYR" w:hAnsi="Times New Roman CYR" w:cs="Times New Roman CYR"/>
-          <w:kern w:val="0"/>
-          <w:sz w:val="28"/>
-          <w:szCs w:val="28"/>
-        </w:rPr>
-        <w:t>В цифровой связи, параллельной передачей называется одновременная передача соответствующих элементов сигнала по двум или большему числу путей. Используя множество электрических проводов можно передавать несколько бит одновременно, что позволяет достичь более высоких скоростей передачи, чем при последовательной передаче.</w:t>
+        <w:t xml:space="preserve">Цифровая последовательная передача </w:t>
+      </w:r>
+      <w:proofErr w:type="gramStart"/>
+      <w:r>
+        <w:rPr>
+          <w:rFonts w:ascii="Times New Roman CYR" w:hAnsi="Times New Roman CYR" w:cs="Times New Roman CYR"/>
+          <w:kern w:val="0"/>
+          <w:sz w:val="28"/>
+          <w:szCs w:val="28"/>
+        </w:rPr>
+        <w:t>- это</w:t>
+      </w:r>
+      <w:proofErr w:type="gramEnd"/>
+      <w:r>
+        <w:rPr>
+          <w:rFonts w:ascii="Times New Roman CYR" w:hAnsi="Times New Roman CYR" w:cs="Times New Roman CYR"/>
+          <w:kern w:val="0"/>
+          <w:sz w:val="28"/>
+          <w:szCs w:val="28"/>
+        </w:rPr>
+        <w:t xml:space="preserve"> последовательная отправка битов по одному проводу, частоте или оптическому пути. Этот механизм может использоваться на более дальних расстояниях, потому что легко может быть передана контрольная цифра или бит чётности.</w:t>
+      </w:r>
+    </w:p>
+    <w:p>
+      <w:pPr>
+        <w:widowControl w:val="0"/>
+        <w:autoSpaceDE w:val="0"/>
+        <w:autoSpaceDN w:val="0"/>
+        <w:adjustRightInd w:val="0"/>
+        <w:spacing w:after="0" w:line="360" w:lineRule="auto"/>
+        <w:ind w:firstLine="709"/>
+        <w:jc w:val="both"/>
+        <w:rPr>
+          <w:rFonts w:ascii="Times New Roman CYR" w:hAnsi="Times New Roman CYR" w:cs="Times New Roman CYR"/>
+          <w:kern w:val="0"/>
+          <w:sz w:val="28"/>
+          <w:szCs w:val="28"/>
+        </w:rPr>
+      </w:pPr>
+      <w:r>
+        <w:rPr>
+          <w:rFonts w:ascii="Times New Roman CYR" w:hAnsi="Times New Roman CYR" w:cs="Times New Roman CYR"/>
+          <w:kern w:val="0"/>
+          <w:sz w:val="28"/>
+          <w:szCs w:val="28"/>
+        </w:rPr>
+        <w:t xml:space="preserve">В цифровой связи, параллельной передачей называется одновременная передача соответствующих элементов сигнала по двум или большему числу путей. Используя множество </w:t>
+      </w:r>
+      <w:proofErr w:type="gramStart"/>
+      <w:r>
+        <w:rPr>
+          <w:rFonts w:ascii="Times New Roman CYR" w:hAnsi="Times New Roman CYR" w:cs="Times New Roman CYR"/>
+          <w:kern w:val="0"/>
+          <w:sz w:val="28"/>
+          <w:szCs w:val="28"/>
+        </w:rPr>
+        <w:t>электрических проводов</w:t>
+      </w:r>
+      <w:proofErr w:type="gramEnd"/>
+      <w:r>
+        <w:rPr>
+          <w:rFonts w:ascii="Times New Roman CYR" w:hAnsi="Times New Roman CYR" w:cs="Times New Roman CYR"/>
+          <w:kern w:val="0"/>
+          <w:sz w:val="28"/>
+          <w:szCs w:val="28"/>
+        </w:rPr>
+        <w:t xml:space="preserve"> можно передавать несколько бит одновременно, что позволяет достичь более высоких скоростей передачи, чем при последовательной передаче.</w:t>
       </w:r>
     </w:p>
     <w:p>
@@ -13767,14 +14405,25 @@
         </w:rPr>
         <w:tab/>
       </w:r>
-      <w:r>
-        <w:rPr>
-          <w:rFonts w:ascii="Times New Roman CYR" w:hAnsi="Times New Roman CYR" w:cs="Times New Roman CYR"/>
-          <w:kern w:val="0"/>
-          <w:sz w:val="28"/>
-          <w:szCs w:val="28"/>
-        </w:rPr>
-        <w:t xml:space="preserve">синхронный.(англ. </w:t>
+      <w:proofErr w:type="gramStart"/>
+      <w:r>
+        <w:rPr>
+          <w:rFonts w:ascii="Times New Roman CYR" w:hAnsi="Times New Roman CYR" w:cs="Times New Roman CYR"/>
+          <w:kern w:val="0"/>
+          <w:sz w:val="28"/>
+          <w:szCs w:val="28"/>
+        </w:rPr>
+        <w:t>синхронный.(</w:t>
+      </w:r>
+      <w:proofErr w:type="gramEnd"/>
+      <w:r>
+        <w:rPr>
+          <w:rFonts w:ascii="Times New Roman CYR" w:hAnsi="Times New Roman CYR" w:cs="Times New Roman CYR"/>
+          <w:kern w:val="0"/>
+          <w:sz w:val="28"/>
+          <w:szCs w:val="28"/>
+        </w:rPr>
+        <w:t xml:space="preserve">англ. </w:t>
       </w:r>
       <w:r>
         <w:rPr>
@@ -14300,7 +14949,47 @@
           <w:sz w:val="28"/>
           <w:szCs w:val="28"/>
         </w:rPr>
-        <w:t>постоянный виртуальный канал, PVC (Permanent Virtual Circuit), который создаётся между двумя точками и существует в течение длительного времени, даже в отсутствие данных для передачи;</w:t>
+        <w:t>постоянный виртуальный канал, PVC (</w:t>
+      </w:r>
+      <w:proofErr w:type="spellStart"/>
+      <w:r>
+        <w:rPr>
+          <w:rFonts w:ascii="Times New Roman CYR" w:hAnsi="Times New Roman CYR" w:cs="Times New Roman CYR"/>
+          <w:kern w:val="0"/>
+          <w:sz w:val="28"/>
+          <w:szCs w:val="28"/>
+        </w:rPr>
+        <w:t>Permanent</w:t>
+      </w:r>
+      <w:proofErr w:type="spellEnd"/>
+      <w:r>
+        <w:rPr>
+          <w:rFonts w:ascii="Times New Roman CYR" w:hAnsi="Times New Roman CYR" w:cs="Times New Roman CYR"/>
+          <w:kern w:val="0"/>
+          <w:sz w:val="28"/>
+          <w:szCs w:val="28"/>
+        </w:rPr>
+        <w:t xml:space="preserve"> Virtual </w:t>
+      </w:r>
+      <w:proofErr w:type="spellStart"/>
+      <w:r>
+        <w:rPr>
+          <w:rFonts w:ascii="Times New Roman CYR" w:hAnsi="Times New Roman CYR" w:cs="Times New Roman CYR"/>
+          <w:kern w:val="0"/>
+          <w:sz w:val="28"/>
+          <w:szCs w:val="28"/>
+        </w:rPr>
+        <w:t>Circuit</w:t>
+      </w:r>
+      <w:proofErr w:type="spellEnd"/>
+      <w:r>
+        <w:rPr>
+          <w:rFonts w:ascii="Times New Roman CYR" w:hAnsi="Times New Roman CYR" w:cs="Times New Roman CYR"/>
+          <w:kern w:val="0"/>
+          <w:sz w:val="28"/>
+          <w:szCs w:val="28"/>
+        </w:rPr>
+        <w:t>), который создаётся между двумя точками и существует в течение длительного времени, даже в отсутствие данных для передачи;</w:t>
       </w:r>
     </w:p>
     <w:p>
@@ -14326,7 +15015,6 @@
           <w:sz w:val="20"/>
           <w:szCs w:val="20"/>
         </w:rPr>
-        <w:lastRenderedPageBreak/>
         <w:t>·</w:t>
       </w:r>
       <w:r>
@@ -14345,7 +15033,57 @@
           <w:sz w:val="28"/>
           <w:szCs w:val="28"/>
         </w:rPr>
-        <w:t>коммутируемый виртуальный канал, SVC (Switched Virtual Circuit), который создаётся между двумя точками непосредственно перед передачей данных и разрывается после окончания сеанса связи;</w:t>
+        <w:t>коммутируемый виртуальный канал, SVC (</w:t>
+      </w:r>
+      <w:proofErr w:type="spellStart"/>
+      <w:r>
+        <w:rPr>
+          <w:rFonts w:ascii="Times New Roman CYR" w:hAnsi="Times New Roman CYR" w:cs="Times New Roman CYR"/>
+          <w:kern w:val="0"/>
+          <w:sz w:val="28"/>
+          <w:szCs w:val="28"/>
+        </w:rPr>
+        <w:t>Switched</w:t>
+      </w:r>
+      <w:proofErr w:type="spellEnd"/>
+      <w:r>
+        <w:rPr>
+          <w:rFonts w:ascii="Times New Roman CYR" w:hAnsi="Times New Roman CYR" w:cs="Times New Roman CYR"/>
+          <w:kern w:val="0"/>
+          <w:sz w:val="28"/>
+          <w:szCs w:val="28"/>
+        </w:rPr>
+        <w:t xml:space="preserve"> Virtual </w:t>
+      </w:r>
+      <w:proofErr w:type="spellStart"/>
+      <w:r>
+        <w:rPr>
+          <w:rFonts w:ascii="Times New Roman CYR" w:hAnsi="Times New Roman CYR" w:cs="Times New Roman CYR"/>
+          <w:kern w:val="0"/>
+          <w:sz w:val="28"/>
+          <w:szCs w:val="28"/>
+        </w:rPr>
+        <w:t>Circuit</w:t>
+      </w:r>
+      <w:proofErr w:type="spellEnd"/>
+      <w:r>
+        <w:rPr>
+          <w:rFonts w:ascii="Times New Roman CYR" w:hAnsi="Times New Roman CYR" w:cs="Times New Roman CYR"/>
+          <w:kern w:val="0"/>
+          <w:sz w:val="28"/>
+          <w:szCs w:val="28"/>
+        </w:rPr>
+        <w:t xml:space="preserve">), </w:t>
+      </w:r>
+      <w:r>
+        <w:rPr>
+          <w:rFonts w:ascii="Times New Roman CYR" w:hAnsi="Times New Roman CYR" w:cs="Times New Roman CYR"/>
+          <w:kern w:val="0"/>
+          <w:sz w:val="28"/>
+          <w:szCs w:val="28"/>
+        </w:rPr>
+        <w:lastRenderedPageBreak/>
+        <w:t>который создаётся между двумя точками непосредственно перед передачей данных и разрывается после окончания сеанса связи;</w:t>
       </w:r>
     </w:p>
     <w:p>
@@ -14389,7 +15127,67 @@
           <w:sz w:val="28"/>
           <w:szCs w:val="28"/>
         </w:rPr>
-        <w:t>автоматически настраиваемый постоянный виртуальный канал, SPVC (Soft Permanent Virtual Circuit). Каналы SPVC по сути представляют собой каналы PVC, которые инициализируются по требованию в коммутаторах ATM. С точки зрения каждого участника соединения, SPVC выглядит как обычный PVC, а что касается коммутаторов ATM в инфраструктуре провайдера, то для них каналы SPVC имеют значительные отличия от PVC. Канал PVC создаётся путём статического определения конфигурации в рамках всей инфраструктуры провайдера и всегда находится в состоянии готовности. Но в канале SPVC соединение является статическим только от конечной точки (устройство DTE) до первого коммутатора ATM (устройство DCE). А на участке от устройства DCE отправителя до устройства DCE получателя в пределах инфраструктуры провайдера соединение может формироваться, разрываться и снова устанавливаться по требованию. Установленное соединение продолжает оставаться статическим до тех пор, пока нарушение работы одного из звеньев канала не вызовет прекращения функционирования этого виртуального канала в пределах инфраструктуры провайдера сети.</w:t>
+        <w:t xml:space="preserve">автоматически настраиваемый постоянный виртуальный канал, SPVC (Soft </w:t>
+      </w:r>
+      <w:proofErr w:type="spellStart"/>
+      <w:r>
+        <w:rPr>
+          <w:rFonts w:ascii="Times New Roman CYR" w:hAnsi="Times New Roman CYR" w:cs="Times New Roman CYR"/>
+          <w:kern w:val="0"/>
+          <w:sz w:val="28"/>
+          <w:szCs w:val="28"/>
+        </w:rPr>
+        <w:t>Permanent</w:t>
+      </w:r>
+      <w:proofErr w:type="spellEnd"/>
+      <w:r>
+        <w:rPr>
+          <w:rFonts w:ascii="Times New Roman CYR" w:hAnsi="Times New Roman CYR" w:cs="Times New Roman CYR"/>
+          <w:kern w:val="0"/>
+          <w:sz w:val="28"/>
+          <w:szCs w:val="28"/>
+        </w:rPr>
+        <w:t xml:space="preserve"> Virtual </w:t>
+      </w:r>
+      <w:proofErr w:type="spellStart"/>
+      <w:r>
+        <w:rPr>
+          <w:rFonts w:ascii="Times New Roman CYR" w:hAnsi="Times New Roman CYR" w:cs="Times New Roman CYR"/>
+          <w:kern w:val="0"/>
+          <w:sz w:val="28"/>
+          <w:szCs w:val="28"/>
+        </w:rPr>
+        <w:t>Circuit</w:t>
+      </w:r>
+      <w:proofErr w:type="spellEnd"/>
+      <w:r>
+        <w:rPr>
+          <w:rFonts w:ascii="Times New Roman CYR" w:hAnsi="Times New Roman CYR" w:cs="Times New Roman CYR"/>
+          <w:kern w:val="0"/>
+          <w:sz w:val="28"/>
+          <w:szCs w:val="28"/>
+        </w:rPr>
+        <w:t xml:space="preserve">). Каналы </w:t>
+      </w:r>
+      <w:proofErr w:type="gramStart"/>
+      <w:r>
+        <w:rPr>
+          <w:rFonts w:ascii="Times New Roman CYR" w:hAnsi="Times New Roman CYR" w:cs="Times New Roman CYR"/>
+          <w:kern w:val="0"/>
+          <w:sz w:val="28"/>
+          <w:szCs w:val="28"/>
+        </w:rPr>
+        <w:t>SPVC по сути</w:t>
+      </w:r>
+      <w:proofErr w:type="gramEnd"/>
+      <w:r>
+        <w:rPr>
+          <w:rFonts w:ascii="Times New Roman CYR" w:hAnsi="Times New Roman CYR" w:cs="Times New Roman CYR"/>
+          <w:kern w:val="0"/>
+          <w:sz w:val="28"/>
+          <w:szCs w:val="28"/>
+        </w:rPr>
+        <w:t xml:space="preserve"> представляют собой каналы PVC, которые инициализируются по требованию в коммутаторах ATM. С точки зрения каждого участника соединения, SPVC выглядит как обычный PVC, а что касается коммутаторов ATM в инфраструктуре провайдера, то для них каналы SPVC имеют значительные отличия от PVC. Канал PVC создаётся путём статического определения конфигурации в рамках всей инфраструктуры провайдера и всегда находится в состоянии готовности. Но в канале SPVC соединение является статическим только от конечной точки (устройство DTE) до первого коммутатора ATM (устройство DCE). А на участке от устройства DCE отправителя до устройства DCE получателя в пределах инфраструктуры провайдера соединение может формироваться, разрываться и снова устанавливаться по требованию. Установленное соединение продолжает оставаться статическим до тех пор, пока нарушение работы одного из звеньев канала не вызовет прекращения функционирования этого виртуального канала в пределах инфраструктуры провайдера сети.</w:t>
       </w:r>
     </w:p>
     <w:p>
@@ -14738,7 +15536,7 @@
           <w:sz w:val="28"/>
           <w:szCs w:val="28"/>
         </w:rPr>
-        <w:t xml:space="preserve">) - узел вычислительных устройств, предназначенный для организации связи с другими цифровыми устройствами. </w:t>
+        <w:t xml:space="preserve">) - узел вычислительных устройств, предназначенный для организации связи с другими цифровыми устройствами. Преобразует передаваемые данные в последовательный вид так, чтобы было </w:t>
       </w:r>
       <w:r>
         <w:rPr>
@@ -14748,7 +15546,7 @@
           <w:szCs w:val="28"/>
         </w:rPr>
         <w:lastRenderedPageBreak/>
-        <w:t>Преобразует передаваемые данные в последовательный вид так, чтобы было возможно передать их по цифровой линии другому аналогичному устройству.</w:t>
+        <w:t>возможно передать их по цифровой линии другому аналогичному устройству.</w:t>
       </w:r>
     </w:p>
     <w:p>
@@ -14885,6 +15683,7 @@
         </w:rPr>
         <w:t>=1/</w:t>
       </w:r>
+      <w:proofErr w:type="gramStart"/>
       <w:r>
         <w:rPr>
           <w:rFonts w:ascii="Times New Roman CYR" w:hAnsi="Times New Roman CYR" w:cs="Times New Roman CYR"/>
@@ -14902,7 +15701,17 @@
           <w:sz w:val="28"/>
           <w:szCs w:val="28"/>
         </w:rPr>
-        <w:t xml:space="preserve"> . Скорость в бодах иногда называют сленговым словом битрейт.</w:t>
+        <w:t xml:space="preserve"> .</w:t>
+      </w:r>
+      <w:proofErr w:type="gramEnd"/>
+      <w:r>
+        <w:rPr>
+          <w:rFonts w:ascii="Times New Roman CYR" w:hAnsi="Times New Roman CYR" w:cs="Times New Roman CYR"/>
+          <w:kern w:val="0"/>
+          <w:sz w:val="28"/>
+          <w:szCs w:val="28"/>
+        </w:rPr>
+        <w:t xml:space="preserve"> Скорость в бодах иногда называют сленговым словом битрейт.</w:t>
       </w:r>
     </w:p>
     <w:p>
@@ -14954,7 +15763,7 @@
           <w:sz w:val="28"/>
           <w:szCs w:val="28"/>
         </w:rPr>
-        <w:t xml:space="preserve">Для формирования временных интервалов передающий и приёмный UART имеют источник точного времени (тактирования). Точность этого источника должна быть такой, чтобы сумма погрешностей (приёмника и передатчика) </w:t>
+        <w:t xml:space="preserve">Для формирования временных интервалов передающий и приёмный UART имеют источник точного времени (тактирования). Точность этого источника должна быть такой, чтобы сумма погрешностей (приёмника и передатчика) установки временного интервала от начала стартового импульса до середины </w:t>
       </w:r>
       <w:r>
         <w:rPr>
@@ -14964,33 +15773,73 @@
           <w:szCs w:val="28"/>
         </w:rPr>
         <w:lastRenderedPageBreak/>
-        <w:t>установки временного интервала от начала стартового импульса до середины стопового импульса не превышала половины (а лучше хотя бы четверти) битового интервала. Поскольку синхронизирующие биты занимают часть битового потока, то результирующая пропускная способность UART не равна скорости соединения. Например, для 8-битных посылок формата 8-N-1 синхронизирующие биты занимают 20 процентов потока, что для физической скорости 115 200 бод даёт битовую скорость данных 92160бит/с или 11 520 байт/с.[7]</w:t>
-      </w:r>
-    </w:p>
-    <w:p>
-      <w:pPr>
-        <w:widowControl w:val="0"/>
-        <w:autoSpaceDE w:val="0"/>
-        <w:autoSpaceDN w:val="0"/>
-        <w:adjustRightInd w:val="0"/>
-        <w:spacing w:after="0" w:line="360" w:lineRule="auto"/>
-        <w:ind w:firstLine="709"/>
-        <w:jc w:val="both"/>
-        <w:rPr>
-          <w:rFonts w:ascii="Times New Roman CYR" w:hAnsi="Times New Roman CYR" w:cs="Times New Roman CYR"/>
-          <w:kern w:val="0"/>
-          <w:sz w:val="28"/>
-          <w:szCs w:val="28"/>
-        </w:rPr>
-      </w:pPr>
-      <w:r>
-        <w:rPr>
-          <w:rFonts w:ascii="Times New Roman CYR" w:hAnsi="Times New Roman CYR" w:cs="Times New Roman CYR"/>
-          <w:kern w:val="0"/>
-          <w:sz w:val="28"/>
-          <w:szCs w:val="28"/>
-        </w:rPr>
-        <w:t>Примером порта работающего по такому принципу является:</w:t>
+        <w:t>стопового импульса не превышала половины (а лучше хотя бы четверти) битового интервала. Поскольку синхронизирующие биты занимают часть битового потока, то результирующая пропускная способность UART не равна скорости соединения. Например, для 8-битных посылок формата 8-N-1 синхронизирующие биты занимают 20 процентов потока, что для физической скорости 115 200 бод даёт битовую скорость данных 92160бит/с или 11 520 байт/</w:t>
+      </w:r>
+      <w:proofErr w:type="gramStart"/>
+      <w:r>
+        <w:rPr>
+          <w:rFonts w:ascii="Times New Roman CYR" w:hAnsi="Times New Roman CYR" w:cs="Times New Roman CYR"/>
+          <w:kern w:val="0"/>
+          <w:sz w:val="28"/>
+          <w:szCs w:val="28"/>
+        </w:rPr>
+        <w:t>с.[</w:t>
+      </w:r>
+      <w:proofErr w:type="gramEnd"/>
+      <w:r>
+        <w:rPr>
+          <w:rFonts w:ascii="Times New Roman CYR" w:hAnsi="Times New Roman CYR" w:cs="Times New Roman CYR"/>
+          <w:kern w:val="0"/>
+          <w:sz w:val="28"/>
+          <w:szCs w:val="28"/>
+        </w:rPr>
+        <w:t>7]</w:t>
+      </w:r>
+    </w:p>
+    <w:p>
+      <w:pPr>
+        <w:widowControl w:val="0"/>
+        <w:autoSpaceDE w:val="0"/>
+        <w:autoSpaceDN w:val="0"/>
+        <w:adjustRightInd w:val="0"/>
+        <w:spacing w:after="0" w:line="360" w:lineRule="auto"/>
+        <w:ind w:firstLine="709"/>
+        <w:jc w:val="both"/>
+        <w:rPr>
+          <w:rFonts w:ascii="Times New Roman CYR" w:hAnsi="Times New Roman CYR" w:cs="Times New Roman CYR"/>
+          <w:kern w:val="0"/>
+          <w:sz w:val="28"/>
+          <w:szCs w:val="28"/>
+        </w:rPr>
+      </w:pPr>
+      <w:r>
+        <w:rPr>
+          <w:rFonts w:ascii="Times New Roman CYR" w:hAnsi="Times New Roman CYR" w:cs="Times New Roman CYR"/>
+          <w:kern w:val="0"/>
+          <w:sz w:val="28"/>
+          <w:szCs w:val="28"/>
+        </w:rPr>
+        <w:t xml:space="preserve">Примером </w:t>
+      </w:r>
+      <w:proofErr w:type="gramStart"/>
+      <w:r>
+        <w:rPr>
+          <w:rFonts w:ascii="Times New Roman CYR" w:hAnsi="Times New Roman CYR" w:cs="Times New Roman CYR"/>
+          <w:kern w:val="0"/>
+          <w:sz w:val="28"/>
+          <w:szCs w:val="28"/>
+        </w:rPr>
+        <w:t>порта</w:t>
+      </w:r>
+      <w:proofErr w:type="gramEnd"/>
+      <w:r>
+        <w:rPr>
+          <w:rFonts w:ascii="Times New Roman CYR" w:hAnsi="Times New Roman CYR" w:cs="Times New Roman CYR"/>
+          <w:kern w:val="0"/>
+          <w:sz w:val="28"/>
+          <w:szCs w:val="28"/>
+        </w:rPr>
+        <w:t xml:space="preserve"> работающего по такому принципу является:</w:t>
       </w:r>
     </w:p>
     <w:p>
@@ -15153,33 +16002,109 @@
           <w:sz w:val="28"/>
           <w:szCs w:val="28"/>
         </w:rPr>
-        <w:t>- физический уровень асинхронного (UART) интерфейса. Исторически имел широкое распространение в телекоммуникационном оборудовании для персональных компьютеров. В настоящее время всё ещё широко используется для подключения всевозможного специального или устаревшего оборудования к компьютерам, однако в основном он уже вытеснен интерфейсом USB.обеспечивает передачу данных и некоторых специальных сигналов между терминалом и коммуникационным устройством на расстояние до 15 метров.- проводной дуплексный интерфейс. Метод передачи данных аналогичен асинхронному последовательному интерфейсу.</w:t>
-      </w:r>
-    </w:p>
-    <w:p>
-      <w:pPr>
-        <w:widowControl w:val="0"/>
-        <w:autoSpaceDE w:val="0"/>
-        <w:autoSpaceDN w:val="0"/>
-        <w:adjustRightInd w:val="0"/>
-        <w:spacing w:after="0" w:line="360" w:lineRule="auto"/>
-        <w:ind w:firstLine="709"/>
-        <w:jc w:val="both"/>
-        <w:rPr>
-          <w:rFonts w:ascii="Times New Roman CYR" w:hAnsi="Times New Roman CYR" w:cs="Times New Roman CYR"/>
-          <w:kern w:val="0"/>
-          <w:sz w:val="28"/>
-          <w:szCs w:val="28"/>
-        </w:rPr>
-      </w:pPr>
-      <w:r>
-        <w:rPr>
-          <w:rFonts w:ascii="Times New Roman CYR" w:hAnsi="Times New Roman CYR" w:cs="Times New Roman CYR"/>
-          <w:kern w:val="0"/>
-          <w:sz w:val="28"/>
-          <w:szCs w:val="28"/>
-        </w:rPr>
-        <w:t xml:space="preserve">Информация передается по проводам двоичным сигналом с двумя уровнями напряжения. Логическому «0» соответствует положительное напряжение (от +5 до +15 В для передатчика), а логической «1» отрицательное </w:t>
+        <w:t xml:space="preserve">- физический уровень асинхронного (UART) интерфейса. Исторически имел широкое распространение в телекоммуникационном оборудовании для персональных компьютеров. В настоящее время всё ещё широко используется для подключения всевозможного специального или устаревшего оборудования к компьютерам, однако в основном он уже вытеснен интерфейсом </w:t>
+      </w:r>
+      <w:proofErr w:type="spellStart"/>
+      <w:r>
+        <w:rPr>
+          <w:rFonts w:ascii="Times New Roman CYR" w:hAnsi="Times New Roman CYR" w:cs="Times New Roman CYR"/>
+          <w:kern w:val="0"/>
+          <w:sz w:val="28"/>
+          <w:szCs w:val="28"/>
+        </w:rPr>
+        <w:t>USB.обеспечивает</w:t>
+      </w:r>
+      <w:proofErr w:type="spellEnd"/>
+      <w:r>
+        <w:rPr>
+          <w:rFonts w:ascii="Times New Roman CYR" w:hAnsi="Times New Roman CYR" w:cs="Times New Roman CYR"/>
+          <w:kern w:val="0"/>
+          <w:sz w:val="28"/>
+          <w:szCs w:val="28"/>
+        </w:rPr>
+        <w:t xml:space="preserve"> передачу данных и некоторых специальных сигналов между терминалом и коммуникационным устройством на расстояние до 15 </w:t>
+      </w:r>
+      <w:proofErr w:type="gramStart"/>
+      <w:r>
+        <w:rPr>
+          <w:rFonts w:ascii="Times New Roman CYR" w:hAnsi="Times New Roman CYR" w:cs="Times New Roman CYR"/>
+          <w:kern w:val="0"/>
+          <w:sz w:val="28"/>
+          <w:szCs w:val="28"/>
+        </w:rPr>
+        <w:t>метров.-</w:t>
+      </w:r>
+      <w:proofErr w:type="gramEnd"/>
+      <w:r>
+        <w:rPr>
+          <w:rFonts w:ascii="Times New Roman CYR" w:hAnsi="Times New Roman CYR" w:cs="Times New Roman CYR"/>
+          <w:kern w:val="0"/>
+          <w:sz w:val="28"/>
+          <w:szCs w:val="28"/>
+        </w:rPr>
+        <w:t xml:space="preserve"> проводной дуплексный интерфейс. Метод передачи данных аналогичен асинхронному последовательному интерфейсу.</w:t>
+      </w:r>
+    </w:p>
+    <w:p>
+      <w:pPr>
+        <w:widowControl w:val="0"/>
+        <w:autoSpaceDE w:val="0"/>
+        <w:autoSpaceDN w:val="0"/>
+        <w:adjustRightInd w:val="0"/>
+        <w:spacing w:after="0" w:line="360" w:lineRule="auto"/>
+        <w:ind w:firstLine="709"/>
+        <w:jc w:val="both"/>
+        <w:rPr>
+          <w:rFonts w:ascii="Times New Roman CYR" w:hAnsi="Times New Roman CYR" w:cs="Times New Roman CYR"/>
+          <w:kern w:val="0"/>
+          <w:sz w:val="28"/>
+          <w:szCs w:val="28"/>
+        </w:rPr>
+      </w:pPr>
+      <w:r>
+        <w:rPr>
+          <w:rFonts w:ascii="Times New Roman CYR" w:hAnsi="Times New Roman CYR" w:cs="Times New Roman CYR"/>
+          <w:kern w:val="0"/>
+          <w:sz w:val="28"/>
+          <w:szCs w:val="28"/>
+        </w:rPr>
+        <w:t xml:space="preserve">Информация передается по проводам двоичным сигналом с двумя уровнями напряжения. Логическому «0» соответствует положительное напряжение (от +5 до +15 В для передатчика), а логической «1» отрицательное (от </w:t>
+      </w:r>
+      <w:r>
+        <w:rPr>
+          <w:rFonts w:ascii="Cambria Math" w:hAnsi="Cambria Math" w:cs="Cambria Math"/>
+          <w:kern w:val="0"/>
+          <w:sz w:val="28"/>
+          <w:szCs w:val="28"/>
+        </w:rPr>
+        <w:t>−</w:t>
+      </w:r>
+      <w:r>
+        <w:rPr>
+          <w:rFonts w:ascii="Times New Roman CYR" w:hAnsi="Times New Roman CYR" w:cs="Times New Roman CYR"/>
+          <w:kern w:val="0"/>
+          <w:sz w:val="28"/>
+          <w:szCs w:val="28"/>
+        </w:rPr>
+        <w:t xml:space="preserve">5 до </w:t>
+      </w:r>
+      <w:r>
+        <w:rPr>
+          <w:rFonts w:ascii="Cambria Math" w:hAnsi="Cambria Math" w:cs="Cambria Math"/>
+          <w:kern w:val="0"/>
+          <w:sz w:val="28"/>
+          <w:szCs w:val="28"/>
+        </w:rPr>
+        <w:t>−</w:t>
+      </w:r>
+      <w:r>
+        <w:rPr>
+          <w:rFonts w:ascii="Times New Roman CYR" w:hAnsi="Times New Roman CYR" w:cs="Times New Roman CYR"/>
+          <w:kern w:val="0"/>
+          <w:sz w:val="28"/>
+          <w:szCs w:val="28"/>
+        </w:rPr>
+        <w:t xml:space="preserve">15 В для передатчика). Для электрического согласования линий RS-232 и стандартной цифровой логики UART выпускается большая номенклатура микросхем драйверов, </w:t>
       </w:r>
       <w:r>
         <w:rPr>
@@ -15189,43 +16114,7 @@
           <w:szCs w:val="28"/>
         </w:rPr>
         <w:lastRenderedPageBreak/>
-        <w:t xml:space="preserve">(от </w:t>
-      </w:r>
-      <w:r>
-        <w:rPr>
-          <w:rFonts w:ascii="Cambria Math" w:hAnsi="Cambria Math" w:cs="Cambria Math"/>
-          <w:kern w:val="0"/>
-          <w:sz w:val="28"/>
-          <w:szCs w:val="28"/>
-        </w:rPr>
-        <w:t>−</w:t>
-      </w:r>
-      <w:r>
-        <w:rPr>
-          <w:rFonts w:ascii="Times New Roman CYR" w:hAnsi="Times New Roman CYR" w:cs="Times New Roman CYR"/>
-          <w:kern w:val="0"/>
-          <w:sz w:val="28"/>
-          <w:szCs w:val="28"/>
-        </w:rPr>
-        <w:t xml:space="preserve">5 до </w:t>
-      </w:r>
-      <w:r>
-        <w:rPr>
-          <w:rFonts w:ascii="Cambria Math" w:hAnsi="Cambria Math" w:cs="Cambria Math"/>
-          <w:kern w:val="0"/>
-          <w:sz w:val="28"/>
-          <w:szCs w:val="28"/>
-        </w:rPr>
-        <w:t>−</w:t>
-      </w:r>
-      <w:r>
-        <w:rPr>
-          <w:rFonts w:ascii="Times New Roman CYR" w:hAnsi="Times New Roman CYR" w:cs="Times New Roman CYR"/>
-          <w:kern w:val="0"/>
-          <w:sz w:val="28"/>
-          <w:szCs w:val="28"/>
-        </w:rPr>
-        <w:t>15 В для передатчика). Для электрического согласования линий RS-232 и стандартной цифровой логики UART выпускается большая номенклатура микросхем драйверов, например MAX232.</w:t>
+        <w:t>например MAX232.</w:t>
       </w:r>
     </w:p>
     <w:p>
@@ -15296,6 +16185,7 @@
           <w:szCs w:val="28"/>
         </w:rPr>
       </w:pPr>
+      <w:proofErr w:type="spellStart"/>
       <w:r>
         <w:rPr>
           <w:rFonts w:ascii="Times New Roman CYR" w:hAnsi="Times New Roman CYR" w:cs="Times New Roman CYR"/>
@@ -15321,7 +16211,37 @@
           <w:sz w:val="28"/>
           <w:szCs w:val="28"/>
         </w:rPr>
-        <w:t>льный порт - тип интерфейса, разработанный для компьютеров (персональных и других) для подключения различных периферийных устройств. В вычислительной технике параллельный порт является физической реализацией принципа параллельного соединения. Он также известен как принтерный порт или порт Centronics.</w:t>
+        <w:t>льный</w:t>
+      </w:r>
+      <w:proofErr w:type="spellEnd"/>
+      <w:r>
+        <w:rPr>
+          <w:rFonts w:ascii="Times New Roman CYR" w:hAnsi="Times New Roman CYR" w:cs="Times New Roman CYR"/>
+          <w:kern w:val="0"/>
+          <w:sz w:val="28"/>
+          <w:szCs w:val="28"/>
+        </w:rPr>
+        <w:t xml:space="preserve"> порт - тип интерфейса, разработанный для компьютеров (персональных и других) для подключения различных периферийных устройств. В вычислительной технике параллельный порт является физической реализацией принципа параллельного соединения. Он также известен как принтерный порт или порт </w:t>
+      </w:r>
+      <w:proofErr w:type="spellStart"/>
+      <w:r>
+        <w:rPr>
+          <w:rFonts w:ascii="Times New Roman CYR" w:hAnsi="Times New Roman CYR" w:cs="Times New Roman CYR"/>
+          <w:kern w:val="0"/>
+          <w:sz w:val="28"/>
+          <w:szCs w:val="28"/>
+        </w:rPr>
+        <w:t>Centronics</w:t>
+      </w:r>
+      <w:proofErr w:type="spellEnd"/>
+      <w:r>
+        <w:rPr>
+          <w:rFonts w:ascii="Times New Roman CYR" w:hAnsi="Times New Roman CYR" w:cs="Times New Roman CYR"/>
+          <w:kern w:val="0"/>
+          <w:sz w:val="28"/>
+          <w:szCs w:val="28"/>
+        </w:rPr>
+        <w:t>.</w:t>
       </w:r>
     </w:p>
     <w:p>
@@ -15457,8 +16377,19 @@
           <w:sz w:val="28"/>
           <w:szCs w:val="28"/>
         </w:rPr>
-        <w:t>-порт(</w:t>
-      </w:r>
+        <w:t>-</w:t>
+      </w:r>
+      <w:proofErr w:type="gramStart"/>
+      <w:r>
+        <w:rPr>
+          <w:rFonts w:ascii="Times New Roman CYR" w:hAnsi="Times New Roman CYR" w:cs="Times New Roman CYR"/>
+          <w:kern w:val="0"/>
+          <w:sz w:val="28"/>
+          <w:szCs w:val="28"/>
+        </w:rPr>
+        <w:t>порт(</w:t>
+      </w:r>
+      <w:proofErr w:type="gramEnd"/>
       <w:r>
         <w:rPr>
           <w:rFonts w:ascii="Times New Roman CYR" w:hAnsi="Times New Roman CYR" w:cs="Times New Roman CYR"/>
@@ -15564,7 +16495,7 @@
           <w:sz w:val="28"/>
           <w:szCs w:val="28"/>
         </w:rPr>
-        <w:t xml:space="preserve">В основном используется для подключения к компьютеру принтера, </w:t>
+        <w:t xml:space="preserve">В основном используется для подключения к компьютеру принтера, сканера и других внешних устройств (часто использовался для подключения внешних устройств хранения данных), однако может применяться и для других целей </w:t>
       </w:r>
       <w:r>
         <w:rPr>
@@ -15574,7 +16505,7 @@
           <w:szCs w:val="28"/>
         </w:rPr>
         <w:lastRenderedPageBreak/>
-        <w:t>сканера и других внешних устройств (часто использовался для подключения внешних устройств хранения данных), однако может применяться и для других целей (организация связи между двумя компьютерами, подключение каких-либо механизмов телесигнализации и телеуправления).</w:t>
+        <w:t>(организация связи между двумя компьютерами, подключение каких-либо механизмов телесигнализации и телеуправления).</w:t>
       </w:r>
     </w:p>
     <w:p>
@@ -15644,7 +16575,47 @@
           <w:sz w:val="28"/>
           <w:szCs w:val="28"/>
         </w:rPr>
-        <w:t>SPP (Standard Parallel Port) - однонаправленный порт, полностью совместим с интерфейсом Centronics.</w:t>
+        <w:t xml:space="preserve">SPP (Standard </w:t>
+      </w:r>
+      <w:proofErr w:type="spellStart"/>
+      <w:r>
+        <w:rPr>
+          <w:rFonts w:ascii="Times New Roman CYR" w:hAnsi="Times New Roman CYR" w:cs="Times New Roman CYR"/>
+          <w:kern w:val="0"/>
+          <w:sz w:val="28"/>
+          <w:szCs w:val="28"/>
+        </w:rPr>
+        <w:t>Parallel</w:t>
+      </w:r>
+      <w:proofErr w:type="spellEnd"/>
+      <w:r>
+        <w:rPr>
+          <w:rFonts w:ascii="Times New Roman CYR" w:hAnsi="Times New Roman CYR" w:cs="Times New Roman CYR"/>
+          <w:kern w:val="0"/>
+          <w:sz w:val="28"/>
+          <w:szCs w:val="28"/>
+        </w:rPr>
+        <w:t xml:space="preserve"> Port) - однонаправленный порт, полностью совместим с интерфейсом </w:t>
+      </w:r>
+      <w:proofErr w:type="spellStart"/>
+      <w:r>
+        <w:rPr>
+          <w:rFonts w:ascii="Times New Roman CYR" w:hAnsi="Times New Roman CYR" w:cs="Times New Roman CYR"/>
+          <w:kern w:val="0"/>
+          <w:sz w:val="28"/>
+          <w:szCs w:val="28"/>
+        </w:rPr>
+        <w:t>Centronics</w:t>
+      </w:r>
+      <w:proofErr w:type="spellEnd"/>
+      <w:r>
+        <w:rPr>
+          <w:rFonts w:ascii="Times New Roman CYR" w:hAnsi="Times New Roman CYR" w:cs="Times New Roman CYR"/>
+          <w:kern w:val="0"/>
+          <w:sz w:val="28"/>
+          <w:szCs w:val="28"/>
+        </w:rPr>
+        <w:t>.</w:t>
       </w:r>
     </w:p>
     <w:p>
@@ -15681,14 +16652,45 @@
         </w:rPr>
         <w:tab/>
       </w:r>
-      <w:r>
-        <w:rPr>
-          <w:rFonts w:ascii="Times New Roman CYR" w:hAnsi="Times New Roman CYR" w:cs="Times New Roman CYR"/>
-          <w:kern w:val="0"/>
-          <w:sz w:val="28"/>
-          <w:szCs w:val="28"/>
-        </w:rPr>
-        <w:t>Nibble Mode - позволяет организовать двунаправленный обмен данными в режиме SPP путём использования управляющих линий (4 бит) для передачи данных от периферийного устройства к контроллеру. Исторически это был единственный способ использовать Centronics для двустороннего обмена данными.</w:t>
+      <w:proofErr w:type="spellStart"/>
+      <w:r>
+        <w:rPr>
+          <w:rFonts w:ascii="Times New Roman CYR" w:hAnsi="Times New Roman CYR" w:cs="Times New Roman CYR"/>
+          <w:kern w:val="0"/>
+          <w:sz w:val="28"/>
+          <w:szCs w:val="28"/>
+        </w:rPr>
+        <w:t>Nibble</w:t>
+      </w:r>
+      <w:proofErr w:type="spellEnd"/>
+      <w:r>
+        <w:rPr>
+          <w:rFonts w:ascii="Times New Roman CYR" w:hAnsi="Times New Roman CYR" w:cs="Times New Roman CYR"/>
+          <w:kern w:val="0"/>
+          <w:sz w:val="28"/>
+          <w:szCs w:val="28"/>
+        </w:rPr>
+        <w:t xml:space="preserve"> Mode - позволяет организовать двунаправленный обмен данными в режиме SPP путём использования управляющих линий (4 бит) для передачи данных от периферийного устройства к контроллеру. Исторически это был единственный способ использовать </w:t>
+      </w:r>
+      <w:proofErr w:type="spellStart"/>
+      <w:r>
+        <w:rPr>
+          <w:rFonts w:ascii="Times New Roman CYR" w:hAnsi="Times New Roman CYR" w:cs="Times New Roman CYR"/>
+          <w:kern w:val="0"/>
+          <w:sz w:val="28"/>
+          <w:szCs w:val="28"/>
+        </w:rPr>
+        <w:t>Centronics</w:t>
+      </w:r>
+      <w:proofErr w:type="spellEnd"/>
+      <w:r>
+        <w:rPr>
+          <w:rFonts w:ascii="Times New Roman CYR" w:hAnsi="Times New Roman CYR" w:cs="Times New Roman CYR"/>
+          <w:kern w:val="0"/>
+          <w:sz w:val="28"/>
+          <w:szCs w:val="28"/>
+        </w:rPr>
+        <w:t xml:space="preserve"> для двустороннего обмена данными.</w:t>
       </w:r>
     </w:p>
     <w:p>
@@ -15732,7 +16734,67 @@
           <w:sz w:val="28"/>
           <w:szCs w:val="28"/>
         </w:rPr>
-        <w:t>EPP (Enhanced Parallel Port)-разработан компаниями Intel, Xircom и Zenith Data System</w:t>
+        <w:t xml:space="preserve">EPP (Enhanced </w:t>
+      </w:r>
+      <w:proofErr w:type="spellStart"/>
+      <w:r>
+        <w:rPr>
+          <w:rFonts w:ascii="Times New Roman CYR" w:hAnsi="Times New Roman CYR" w:cs="Times New Roman CYR"/>
+          <w:kern w:val="0"/>
+          <w:sz w:val="28"/>
+          <w:szCs w:val="28"/>
+        </w:rPr>
+        <w:t>Parallel</w:t>
+      </w:r>
+      <w:proofErr w:type="spellEnd"/>
+      <w:r>
+        <w:rPr>
+          <w:rFonts w:ascii="Times New Roman CYR" w:hAnsi="Times New Roman CYR" w:cs="Times New Roman CYR"/>
+          <w:kern w:val="0"/>
+          <w:sz w:val="28"/>
+          <w:szCs w:val="28"/>
+        </w:rPr>
+        <w:t xml:space="preserve"> Port)-разработан компаниями Intel, </w:t>
+      </w:r>
+      <w:proofErr w:type="spellStart"/>
+      <w:r>
+        <w:rPr>
+          <w:rFonts w:ascii="Times New Roman CYR" w:hAnsi="Times New Roman CYR" w:cs="Times New Roman CYR"/>
+          <w:kern w:val="0"/>
+          <w:sz w:val="28"/>
+          <w:szCs w:val="28"/>
+        </w:rPr>
+        <w:t>Xircom</w:t>
+      </w:r>
+      <w:proofErr w:type="spellEnd"/>
+      <w:r>
+        <w:rPr>
+          <w:rFonts w:ascii="Times New Roman CYR" w:hAnsi="Times New Roman CYR" w:cs="Times New Roman CYR"/>
+          <w:kern w:val="0"/>
+          <w:sz w:val="28"/>
+          <w:szCs w:val="28"/>
+        </w:rPr>
+        <w:t xml:space="preserve"> и </w:t>
+      </w:r>
+      <w:proofErr w:type="spellStart"/>
+      <w:r>
+        <w:rPr>
+          <w:rFonts w:ascii="Times New Roman CYR" w:hAnsi="Times New Roman CYR" w:cs="Times New Roman CYR"/>
+          <w:kern w:val="0"/>
+          <w:sz w:val="28"/>
+          <w:szCs w:val="28"/>
+        </w:rPr>
+        <w:t>Zenith</w:t>
+      </w:r>
+      <w:proofErr w:type="spellEnd"/>
+      <w:r>
+        <w:rPr>
+          <w:rFonts w:ascii="Times New Roman CYR" w:hAnsi="Times New Roman CYR" w:cs="Times New Roman CYR"/>
+          <w:kern w:val="0"/>
+          <w:sz w:val="28"/>
+          <w:szCs w:val="28"/>
+        </w:rPr>
+        <w:t xml:space="preserve"> Data System</w:t>
       </w:r>
       <w:r>
         <w:rPr>
@@ -15751,7 +16813,27 @@
           <w:sz w:val="28"/>
           <w:szCs w:val="28"/>
         </w:rPr>
-        <w:t xml:space="preserve"> - двунаправленный порт, со скоростью передачи данных до 2Мбайт/сек.(1991).</w:t>
+        <w:t xml:space="preserve"> - двунаправленный порт, со скоростью передачи данных до 2Мбайт/</w:t>
+      </w:r>
+      <w:proofErr w:type="gramStart"/>
+      <w:r>
+        <w:rPr>
+          <w:rFonts w:ascii="Times New Roman CYR" w:hAnsi="Times New Roman CYR" w:cs="Times New Roman CYR"/>
+          <w:kern w:val="0"/>
+          <w:sz w:val="28"/>
+          <w:szCs w:val="28"/>
+        </w:rPr>
+        <w:t>сек.(</w:t>
+      </w:r>
+      <w:proofErr w:type="gramEnd"/>
+      <w:r>
+        <w:rPr>
+          <w:rFonts w:ascii="Times New Roman CYR" w:hAnsi="Times New Roman CYR" w:cs="Times New Roman CYR"/>
+          <w:kern w:val="0"/>
+          <w:sz w:val="28"/>
+          <w:szCs w:val="28"/>
+        </w:rPr>
+        <w:t>1991).</w:t>
       </w:r>
     </w:p>
     <w:p>
@@ -15795,7 +16877,47 @@
           <w:sz w:val="28"/>
           <w:szCs w:val="28"/>
         </w:rPr>
-        <w:t>ЕСР (Extended Capabilities Port) - разработан компаниями Hewlett-Packard и Microsoft - в дополнение появились такие возможности, как наличие аппаратного сжатия данных, наличие буфера и возможность работы в режиме DMA, также поддерживает симметричный двунаправленный обмен данными со скоростью до 2,5 Мбит/с.</w:t>
+        <w:t>ЕСР (</w:t>
+      </w:r>
+      <w:proofErr w:type="spellStart"/>
+      <w:r>
+        <w:rPr>
+          <w:rFonts w:ascii="Times New Roman CYR" w:hAnsi="Times New Roman CYR" w:cs="Times New Roman CYR"/>
+          <w:kern w:val="0"/>
+          <w:sz w:val="28"/>
+          <w:szCs w:val="28"/>
+        </w:rPr>
+        <w:t>Extended</w:t>
+      </w:r>
+      <w:proofErr w:type="spellEnd"/>
+      <w:r>
+        <w:rPr>
+          <w:rFonts w:ascii="Times New Roman CYR" w:hAnsi="Times New Roman CYR" w:cs="Times New Roman CYR"/>
+          <w:kern w:val="0"/>
+          <w:sz w:val="28"/>
+          <w:szCs w:val="28"/>
+        </w:rPr>
+        <w:t xml:space="preserve"> </w:t>
+      </w:r>
+      <w:proofErr w:type="spellStart"/>
+      <w:r>
+        <w:rPr>
+          <w:rFonts w:ascii="Times New Roman CYR" w:hAnsi="Times New Roman CYR" w:cs="Times New Roman CYR"/>
+          <w:kern w:val="0"/>
+          <w:sz w:val="28"/>
+          <w:szCs w:val="28"/>
+        </w:rPr>
+        <w:t>Capabilities</w:t>
+      </w:r>
+      <w:proofErr w:type="spellEnd"/>
+      <w:r>
+        <w:rPr>
+          <w:rFonts w:ascii="Times New Roman CYR" w:hAnsi="Times New Roman CYR" w:cs="Times New Roman CYR"/>
+          <w:kern w:val="0"/>
+          <w:sz w:val="28"/>
+          <w:szCs w:val="28"/>
+        </w:rPr>
+        <w:t xml:space="preserve"> Port) - разработан компаниями Hewlett-Packard и Microsoft - в дополнение появились такие возможности, как наличие аппаратного сжатия данных, наличие буфера и возможность работы в режиме DMA, также поддерживает симметричный двунаправленный обмен данными со скоростью до 2,5 Мбит/с.</w:t>
       </w:r>
     </w:p>
     <w:p>
@@ -16023,7 +17145,7 @@
           <w:sz w:val="28"/>
           <w:szCs w:val="28"/>
         </w:rPr>
-        <w:t xml:space="preserve">Для случая связи двух абонентов в симплексном режиме лишь один из двух абонентов может инициировать в любой момент времени передачу информации по интерфейсу. Для случая связи двух абонентов в полудуплексном режиме </w:t>
+        <w:t xml:space="preserve">Для случая связи двух абонентов в симплексном режиме лишь один из двух абонентов может инициировать в любой момент времени передачу информации по интерфейсу. Для случая связи двух абонентов в полудуплексном режиме любой абонент может начать передачу информации другому, если линия связи интерфейса при этом оказывается свободной. Для случая связи двух абонентов в дуплексном </w:t>
       </w:r>
       <w:r>
         <w:rPr>
@@ -16033,7 +17155,7 @@
           <w:szCs w:val="28"/>
         </w:rPr>
         <w:lastRenderedPageBreak/>
-        <w:t>любой абонент может начать передачу информации другому, если линия связи интерфейса при этом оказывается свободной. Для случая связи двух абонентов в дуплексном режиме каждый абонент может начать передачу информации другому в произвольный момент времени. В случае связи нескольких абонентов в мультиплексном режиме в каждый момент времени связь может быть осуществлена между парой абонентов в любом, но единственном направлении от одного из абонентов к другому.</w:t>
+        <w:t>режиме каждый абонент может начать передачу информации другому в произвольный момент времени. В случае связи нескольких абонентов в мультиплексном режиме в каждый момент времени связь может быть осуществлена между парой абонентов в любом, но единственном направлении от одного из абонентов к другому.</w:t>
       </w:r>
     </w:p>
     <w:p>
@@ -16085,7 +17207,27 @@
           <w:sz w:val="28"/>
           <w:szCs w:val="28"/>
         </w:rPr>
-        <w:t>Протокол передачи данных - набор соглашений интерфейса логического уровня, которые определяют обмен данными между различными программами. Эти соглашения задают единообразный способ передачи сообщений и обработки ошибок при взаимодействии программного обеспечения разнесённой в пространстве аппаратуры, соединённой тем или иным интерфейсом. Наиболее известные протоколы: HTTP - это протокол передачи гипертекста. Протокол HTTP используется при пересылке Web-страниц с одного компьютера на другой; DTN - протокол, предназначенный для сетей дальней космической связи IPN, которые используются NASA; TCP/IP - набор протоколов передачи данных, получивший название от двух принадлежащих ему протоколов.</w:t>
+        <w:t xml:space="preserve">Протокол передачи данных - набор соглашений интерфейса логического уровня, которые определяют обмен данными между различными программами. Эти соглашения задают единообразный способ передачи сообщений и обработки ошибок при взаимодействии программного обеспечения разнесённой в пространстве аппаратуры, соединённой тем или иным интерфейсом. Наиболее известные протоколы: HTTP </w:t>
+      </w:r>
+      <w:proofErr w:type="gramStart"/>
+      <w:r>
+        <w:rPr>
+          <w:rFonts w:ascii="Times New Roman CYR" w:hAnsi="Times New Roman CYR" w:cs="Times New Roman CYR"/>
+          <w:kern w:val="0"/>
+          <w:sz w:val="28"/>
+          <w:szCs w:val="28"/>
+        </w:rPr>
+        <w:t>- это</w:t>
+      </w:r>
+      <w:proofErr w:type="gramEnd"/>
+      <w:r>
+        <w:rPr>
+          <w:rFonts w:ascii="Times New Roman CYR" w:hAnsi="Times New Roman CYR" w:cs="Times New Roman CYR"/>
+          <w:kern w:val="0"/>
+          <w:sz w:val="28"/>
+          <w:szCs w:val="28"/>
+        </w:rPr>
+        <w:t xml:space="preserve"> протокол передачи гипертекста. Протокол HTTP используется при пересылке Web-страниц с одного компьютера на другой; DTN - протокол, предназначенный для сетей дальней космической связи IPN, которые используются NASA; TCP/IP - набор протоколов передачи данных, получивший название от двух принадлежащих ему протоколов.</w:t>
       </w:r>
     </w:p>
     <w:p>
@@ -16192,6 +17334,7 @@
           <w:szCs w:val="28"/>
         </w:rPr>
       </w:pPr>
+      <w:proofErr w:type="spellStart"/>
       <w:r>
         <w:rPr>
           <w:rFonts w:ascii="Times New Roman CYR" w:hAnsi="Times New Roman CYR" w:cs="Times New Roman CYR"/>
@@ -16217,7 +17360,17 @@
           <w:sz w:val="28"/>
           <w:szCs w:val="28"/>
         </w:rPr>
-        <w:t xml:space="preserve">ние (англ. </w:t>
+        <w:t>ние</w:t>
+      </w:r>
+      <w:proofErr w:type="spellEnd"/>
+      <w:r>
+        <w:rPr>
+          <w:rFonts w:ascii="Times New Roman CYR" w:hAnsi="Times New Roman CYR" w:cs="Times New Roman CYR"/>
+          <w:kern w:val="0"/>
+          <w:sz w:val="28"/>
+          <w:szCs w:val="28"/>
+        </w:rPr>
+        <w:t xml:space="preserve"> (англ. </w:t>
       </w:r>
       <w:r>
         <w:rPr>
@@ -16236,7 +17389,27 @@
           <w:sz w:val="28"/>
           <w:szCs w:val="28"/>
         </w:rPr>
-        <w:t>) - разбиение диапазона значений непрерывной или дискретной величины на конечное число интервалов. Существует векторное квантование - это разбиение пространства возможных значений векторной величины на конечное число областей. Простейшим видом квантования является деление целочисленного значения на натуральное число, называемое коэффициентом квантования.</w:t>
+        <w:t xml:space="preserve">) - разбиение диапазона значений непрерывной или дискретной величины на конечное число интервалов. Существует векторное квантование </w:t>
+      </w:r>
+      <w:proofErr w:type="gramStart"/>
+      <w:r>
+        <w:rPr>
+          <w:rFonts w:ascii="Times New Roman CYR" w:hAnsi="Times New Roman CYR" w:cs="Times New Roman CYR"/>
+          <w:kern w:val="0"/>
+          <w:sz w:val="28"/>
+          <w:szCs w:val="28"/>
+        </w:rPr>
+        <w:t>- это</w:t>
+      </w:r>
+      <w:proofErr w:type="gramEnd"/>
+      <w:r>
+        <w:rPr>
+          <w:rFonts w:ascii="Times New Roman CYR" w:hAnsi="Times New Roman CYR" w:cs="Times New Roman CYR"/>
+          <w:kern w:val="0"/>
+          <w:sz w:val="28"/>
+          <w:szCs w:val="28"/>
+        </w:rPr>
+        <w:t xml:space="preserve"> разбиение пространства возможных значений векторной величины на конечное число областей. Простейшим видом квантования является деление целочисленного значения на натуральное число, называемое коэффициентом квантования.</w:t>
       </w:r>
     </w:p>
     <w:p>
@@ -16545,7 +17718,27 @@
           <w:sz w:val="28"/>
           <w:szCs w:val="28"/>
         </w:rPr>
-        <w:t>Рисунок 10 - Неквантованный сигнал с дискретным временем</w:t>
+        <w:t xml:space="preserve">Рисунок 10 - </w:t>
+      </w:r>
+      <w:proofErr w:type="spellStart"/>
+      <w:r>
+        <w:rPr>
+          <w:rFonts w:ascii="Times New Roman CYR" w:hAnsi="Times New Roman CYR" w:cs="Times New Roman CYR"/>
+          <w:kern w:val="0"/>
+          <w:sz w:val="28"/>
+          <w:szCs w:val="28"/>
+        </w:rPr>
+        <w:t>Неквантованный</w:t>
+      </w:r>
+      <w:proofErr w:type="spellEnd"/>
+      <w:r>
+        <w:rPr>
+          <w:rFonts w:ascii="Times New Roman CYR" w:hAnsi="Times New Roman CYR" w:cs="Times New Roman CYR"/>
+          <w:kern w:val="0"/>
+          <w:sz w:val="28"/>
+          <w:szCs w:val="28"/>
+        </w:rPr>
+        <w:t xml:space="preserve"> сигнал с дискретным временем</w:t>
       </w:r>
     </w:p>
     <w:p>
@@ -17358,7 +18551,7 @@
           <w:sz w:val="28"/>
           <w:szCs w:val="28"/>
         </w:rPr>
-        <w:t xml:space="preserve">Цифровая обработка сигналов оперирует с дискретными преобразованиями сигналов и обрабатывающих данные сигналы систем. Математика дискретных преобразований зародилась в недрах аналоговой математики еще в 18 веке в рамках теории рядов и их применения для интерполяции и аппроксимации функций, однако ускоренное развитие она получила в 20 веке после появления первых вычислительных машин. В принципе, в своих основных положениях математический аппарат дискретных преобразований подобен преобразованиям аналоговых сигналов и систем. </w:t>
+        <w:t xml:space="preserve">Цифровая обработка сигналов оперирует с дискретными преобразованиями сигналов и обрабатывающих данные сигналы систем. Математика дискретных преобразований зародилась в недрах аналоговой математики еще в 18 веке в рамках теории рядов и их применения для интерполяции и аппроксимации функций, однако ускоренное развитие она получила в 20 веке после появления первых вычислительных машин. В принципе, в своих основных положениях математический аппарат дискретных преобразований подобен преобразованиям аналоговых сигналов и систем. Однако дискретность данных требует учета этого фактора, и его игнорирование может приводить к существенным ошибкам. Кроме </w:t>
       </w:r>
       <w:r>
         <w:rPr>
@@ -17368,7 +18561,7 @@
           <w:szCs w:val="28"/>
         </w:rPr>
         <w:lastRenderedPageBreak/>
-        <w:t>Однако дискретность данных требует учета этого фактора, и его игнорирование может приводить к существенным ошибкам. Кроме того, ряд методов дискретной математики не имеет аналогов в аналитической математике.</w:t>
+        <w:t>того, ряд методов дискретной математики не имеет аналогов в аналитической математике.</w:t>
       </w:r>
     </w:p>
     <w:p>
@@ -17815,6 +19008,7 @@
           <w:sz w:val="17"/>
           <w:szCs w:val="17"/>
         </w:rPr>
+        <w:lastRenderedPageBreak/>
         <w:drawing>
           <wp:inline distT="0" distB="0" distL="0" distR="0" wp14:anchorId="59A18BDC" wp14:editId="064AED79">
             <wp:extent cx="4152900" cy="333375"/>
@@ -18263,33 +19457,64 @@
           <w:sz w:val="28"/>
           <w:szCs w:val="28"/>
         </w:rPr>
-        <w:t>.2.2 Передискретизация. Ее применение на практике</w:t>
-      </w:r>
-    </w:p>
-    <w:p>
-      <w:pPr>
-        <w:widowControl w:val="0"/>
-        <w:autoSpaceDE w:val="0"/>
-        <w:autoSpaceDN w:val="0"/>
-        <w:adjustRightInd w:val="0"/>
-        <w:spacing w:after="0" w:line="360" w:lineRule="auto"/>
-        <w:ind w:firstLine="709"/>
-        <w:jc w:val="both"/>
-        <w:rPr>
-          <w:rFonts w:ascii="Times New Roman CYR" w:hAnsi="Times New Roman CYR" w:cs="Times New Roman CYR"/>
-          <w:kern w:val="0"/>
-          <w:sz w:val="28"/>
-          <w:szCs w:val="28"/>
-        </w:rPr>
-      </w:pPr>
-      <w:r>
-        <w:rPr>
-          <w:rFonts w:ascii="Times New Roman CYR" w:hAnsi="Times New Roman CYR" w:cs="Times New Roman CYR"/>
-          <w:kern w:val="0"/>
-          <w:sz w:val="28"/>
-          <w:szCs w:val="28"/>
-        </w:rPr>
-        <w:t xml:space="preserve">Передискретизация (англ. </w:t>
+        <w:t xml:space="preserve">.2.2 </w:t>
+      </w:r>
+      <w:proofErr w:type="spellStart"/>
+      <w:r>
+        <w:rPr>
+          <w:rFonts w:ascii="Times New Roman CYR" w:hAnsi="Times New Roman CYR" w:cs="Times New Roman CYR"/>
+          <w:kern w:val="0"/>
+          <w:sz w:val="28"/>
+          <w:szCs w:val="28"/>
+        </w:rPr>
+        <w:t>Передискретизация</w:t>
+      </w:r>
+      <w:proofErr w:type="spellEnd"/>
+      <w:r>
+        <w:rPr>
+          <w:rFonts w:ascii="Times New Roman CYR" w:hAnsi="Times New Roman CYR" w:cs="Times New Roman CYR"/>
+          <w:kern w:val="0"/>
+          <w:sz w:val="28"/>
+          <w:szCs w:val="28"/>
+        </w:rPr>
+        <w:t>. Ее применение на практике</w:t>
+      </w:r>
+    </w:p>
+    <w:p>
+      <w:pPr>
+        <w:widowControl w:val="0"/>
+        <w:autoSpaceDE w:val="0"/>
+        <w:autoSpaceDN w:val="0"/>
+        <w:adjustRightInd w:val="0"/>
+        <w:spacing w:after="0" w:line="360" w:lineRule="auto"/>
+        <w:ind w:firstLine="709"/>
+        <w:jc w:val="both"/>
+        <w:rPr>
+          <w:rFonts w:ascii="Times New Roman CYR" w:hAnsi="Times New Roman CYR" w:cs="Times New Roman CYR"/>
+          <w:kern w:val="0"/>
+          <w:sz w:val="28"/>
+          <w:szCs w:val="28"/>
+        </w:rPr>
+      </w:pPr>
+      <w:proofErr w:type="spellStart"/>
+      <w:r>
+        <w:rPr>
+          <w:rFonts w:ascii="Times New Roman CYR" w:hAnsi="Times New Roman CYR" w:cs="Times New Roman CYR"/>
+          <w:kern w:val="0"/>
+          <w:sz w:val="28"/>
+          <w:szCs w:val="28"/>
+        </w:rPr>
+        <w:t>Передискретизация</w:t>
+      </w:r>
+      <w:proofErr w:type="spellEnd"/>
+      <w:r>
+        <w:rPr>
+          <w:rFonts w:ascii="Times New Roman CYR" w:hAnsi="Times New Roman CYR" w:cs="Times New Roman CYR"/>
+          <w:kern w:val="0"/>
+          <w:sz w:val="28"/>
+          <w:szCs w:val="28"/>
+        </w:rPr>
+        <w:t xml:space="preserve"> (англ. </w:t>
       </w:r>
       <w:r>
         <w:rPr>
@@ -18308,7 +19533,67 @@
           <w:sz w:val="28"/>
           <w:szCs w:val="28"/>
         </w:rPr>
-        <w:t xml:space="preserve">) - изменение частоты дискретизации дискретного (чаще всего цифрового) сигнала. Алгоритмы передискретизации широко применяются при обработке звуковых сигналов, радиосигналов и </w:t>
+        <w:t xml:space="preserve">) - изменение частоты дискретизации дискретного (чаще всего цифрового) сигнала. Алгоритмы </w:t>
+      </w:r>
+      <w:proofErr w:type="spellStart"/>
+      <w:r>
+        <w:rPr>
+          <w:rFonts w:ascii="Times New Roman CYR" w:hAnsi="Times New Roman CYR" w:cs="Times New Roman CYR"/>
+          <w:kern w:val="0"/>
+          <w:sz w:val="28"/>
+          <w:szCs w:val="28"/>
+        </w:rPr>
+        <w:t>передискретизации</w:t>
+      </w:r>
+      <w:proofErr w:type="spellEnd"/>
+      <w:r>
+        <w:rPr>
+          <w:rFonts w:ascii="Times New Roman CYR" w:hAnsi="Times New Roman CYR" w:cs="Times New Roman CYR"/>
+          <w:kern w:val="0"/>
+          <w:sz w:val="28"/>
+          <w:szCs w:val="28"/>
+        </w:rPr>
+        <w:t xml:space="preserve"> широко применяются при обработке звуковых сигналов, радиосигналов и изображений (</w:t>
+      </w:r>
+      <w:proofErr w:type="spellStart"/>
+      <w:r>
+        <w:rPr>
+          <w:rFonts w:ascii="Times New Roman CYR" w:hAnsi="Times New Roman CYR" w:cs="Times New Roman CYR"/>
+          <w:kern w:val="0"/>
+          <w:sz w:val="28"/>
+          <w:szCs w:val="28"/>
+        </w:rPr>
+        <w:t>передискретизация</w:t>
+      </w:r>
+      <w:proofErr w:type="spellEnd"/>
+      <w:r>
+        <w:rPr>
+          <w:rFonts w:ascii="Times New Roman CYR" w:hAnsi="Times New Roman CYR" w:cs="Times New Roman CYR"/>
+          <w:kern w:val="0"/>
+          <w:sz w:val="28"/>
+          <w:szCs w:val="28"/>
+        </w:rPr>
+        <w:t xml:space="preserve"> растрового изображения </w:t>
+      </w:r>
+      <w:proofErr w:type="gramStart"/>
+      <w:r>
+        <w:rPr>
+          <w:rFonts w:ascii="Times New Roman CYR" w:hAnsi="Times New Roman CYR" w:cs="Times New Roman CYR"/>
+          <w:kern w:val="0"/>
+          <w:sz w:val="28"/>
+          <w:szCs w:val="28"/>
+        </w:rPr>
+        <w:t>- это</w:t>
+      </w:r>
+      <w:proofErr w:type="gramEnd"/>
+      <w:r>
+        <w:rPr>
+          <w:rFonts w:ascii="Times New Roman CYR" w:hAnsi="Times New Roman CYR" w:cs="Times New Roman CYR"/>
+          <w:kern w:val="0"/>
+          <w:sz w:val="28"/>
+          <w:szCs w:val="28"/>
+        </w:rPr>
+        <w:t xml:space="preserve"> изменение его </w:t>
       </w:r>
       <w:r>
         <w:rPr>
@@ -18318,7 +19603,7 @@
           <w:szCs w:val="28"/>
         </w:rPr>
         <w:lastRenderedPageBreak/>
-        <w:t>изображений (передискретизация растрового изображения - это изменение его разрешения в пикселах).</w:t>
+        <w:t>разрешения в пикселах).</w:t>
       </w:r>
     </w:p>
     <w:p>
@@ -18396,7 +19681,47 @@
           <w:sz w:val="28"/>
           <w:szCs w:val="28"/>
         </w:rPr>
-        <w:t>При передискретизации отсчёты сигнала, соответствующие одной частоте дискретизации, вычисляются по имеющимся отсчётам этого же сигнала, соответствующим другой частоте дискретизации (при этом предполагается, что обе частоты дискретизации соответствуют условиям теоремы Котельникова). Идеальная передискретизация эквивалентна восстановлению непрерывного сигнала по его отсчётам с последующей дискретизацией его на новой частоте.</w:t>
+        <w:t xml:space="preserve">При </w:t>
+      </w:r>
+      <w:proofErr w:type="spellStart"/>
+      <w:r>
+        <w:rPr>
+          <w:rFonts w:ascii="Times New Roman CYR" w:hAnsi="Times New Roman CYR" w:cs="Times New Roman CYR"/>
+          <w:kern w:val="0"/>
+          <w:sz w:val="28"/>
+          <w:szCs w:val="28"/>
+        </w:rPr>
+        <w:t>передискретизации</w:t>
+      </w:r>
+      <w:proofErr w:type="spellEnd"/>
+      <w:r>
+        <w:rPr>
+          <w:rFonts w:ascii="Times New Roman CYR" w:hAnsi="Times New Roman CYR" w:cs="Times New Roman CYR"/>
+          <w:kern w:val="0"/>
+          <w:sz w:val="28"/>
+          <w:szCs w:val="28"/>
+        </w:rPr>
+        <w:t xml:space="preserve"> отсчёты сигнала, соответствующие одной частоте дискретизации, вычисляются по имеющимся отсчётам этого же сигнала, соответствующим другой частоте дискретизации (при этом предполагается, что обе частоты дискретизации соответствуют условиям теоремы Котельникова). Идеальная </w:t>
+      </w:r>
+      <w:proofErr w:type="spellStart"/>
+      <w:r>
+        <w:rPr>
+          <w:rFonts w:ascii="Times New Roman CYR" w:hAnsi="Times New Roman CYR" w:cs="Times New Roman CYR"/>
+          <w:kern w:val="0"/>
+          <w:sz w:val="28"/>
+          <w:szCs w:val="28"/>
+        </w:rPr>
+        <w:t>передискретизация</w:t>
+      </w:r>
+      <w:proofErr w:type="spellEnd"/>
+      <w:r>
+        <w:rPr>
+          <w:rFonts w:ascii="Times New Roman CYR" w:hAnsi="Times New Roman CYR" w:cs="Times New Roman CYR"/>
+          <w:kern w:val="0"/>
+          <w:sz w:val="28"/>
+          <w:szCs w:val="28"/>
+        </w:rPr>
+        <w:t xml:space="preserve"> эквивалентна восстановлению непрерывного сигнала по его отсчётам с последующей дискретизацией его на новой частоте.</w:t>
       </w:r>
     </w:p>
     <w:p>
@@ -18910,7 +20235,44 @@
           <w:sz w:val="28"/>
           <w:szCs w:val="28"/>
         </w:rPr>
-        <w:t xml:space="preserve">импульсная характеристика соответствующего восстанавливающего фильтра. Вид этого фильтра выбирается в зависимости от </w:t>
+        <w:t>импульсная характеристика соответствующего восстанавливающего фильтра. Вид этого фильтра выбирается в зависимости от задачи.</w:t>
+      </w:r>
+    </w:p>
+    <w:p>
+      <w:pPr>
+        <w:widowControl w:val="0"/>
+        <w:autoSpaceDE w:val="0"/>
+        <w:autoSpaceDN w:val="0"/>
+        <w:adjustRightInd w:val="0"/>
+        <w:spacing w:after="0" w:line="360" w:lineRule="auto"/>
+        <w:ind w:firstLine="709"/>
+        <w:jc w:val="both"/>
+        <w:rPr>
+          <w:rFonts w:ascii="Times New Roman CYR" w:hAnsi="Times New Roman CYR" w:cs="Times New Roman CYR"/>
+          <w:kern w:val="0"/>
+          <w:sz w:val="28"/>
+          <w:szCs w:val="28"/>
+        </w:rPr>
+      </w:pPr>
+      <w:proofErr w:type="spellStart"/>
+      <w:r>
+        <w:rPr>
+          <w:rFonts w:ascii="Times New Roman CYR" w:hAnsi="Times New Roman CYR" w:cs="Times New Roman CYR"/>
+          <w:kern w:val="0"/>
+          <w:sz w:val="28"/>
+          <w:szCs w:val="28"/>
+        </w:rPr>
+        <w:t>Передискретизация</w:t>
+      </w:r>
+      <w:proofErr w:type="spellEnd"/>
+      <w:r>
+        <w:rPr>
+          <w:rFonts w:ascii="Times New Roman CYR" w:hAnsi="Times New Roman CYR" w:cs="Times New Roman CYR"/>
+          <w:kern w:val="0"/>
+          <w:sz w:val="28"/>
+          <w:szCs w:val="28"/>
+        </w:rPr>
+        <w:t xml:space="preserve"> применяется как аппаратная (на основе </w:t>
       </w:r>
       <w:r>
         <w:rPr>
@@ -18920,33 +20282,7 @@
           <w:szCs w:val="28"/>
         </w:rPr>
         <w:lastRenderedPageBreak/>
-        <w:t>задачи.</w:t>
-      </w:r>
-    </w:p>
-    <w:p>
-      <w:pPr>
-        <w:widowControl w:val="0"/>
-        <w:autoSpaceDE w:val="0"/>
-        <w:autoSpaceDN w:val="0"/>
-        <w:adjustRightInd w:val="0"/>
-        <w:spacing w:after="0" w:line="360" w:lineRule="auto"/>
-        <w:ind w:firstLine="709"/>
-        <w:jc w:val="both"/>
-        <w:rPr>
-          <w:rFonts w:ascii="Times New Roman CYR" w:hAnsi="Times New Roman CYR" w:cs="Times New Roman CYR"/>
-          <w:kern w:val="0"/>
-          <w:sz w:val="28"/>
-          <w:szCs w:val="28"/>
-        </w:rPr>
-      </w:pPr>
-      <w:r>
-        <w:rPr>
-          <w:rFonts w:ascii="Times New Roman CYR" w:hAnsi="Times New Roman CYR" w:cs="Times New Roman CYR"/>
-          <w:kern w:val="0"/>
-          <w:sz w:val="28"/>
-          <w:szCs w:val="28"/>
-        </w:rPr>
-        <w:t>Передискретизация применяется как аппаратная (на основе специализированных микросхем или FPGA), так и программная (на базе процессоров общего назначения или сигнальных процессоров).</w:t>
+        <w:t>специализированных микросхем или FPGA), так и программная (на базе процессоров общего назначения или сигнальных процессоров).</w:t>
       </w:r>
     </w:p>
     <w:p>
@@ -18998,7 +20334,47 @@
           <w:sz w:val="28"/>
           <w:szCs w:val="28"/>
         </w:rPr>
-        <w:t>Изменение разрешения является одной из распространённых операций обработки изображений. Передискретизация, приближенная к идеальной, не всегда является желательной. Наоборот, результаты работы фильтров с частотной характеристикой, далёкой от идеальной, могут визуально восприниматься как хорошие. Выбор фильтра для передискретизации является результатом компромисса между типом и выраженностью артефактов и вычислительной сложностью преобразования (актуальной для приложений реального времени).</w:t>
+        <w:t xml:space="preserve">Изменение разрешения является одной из распространённых операций обработки изображений. </w:t>
+      </w:r>
+      <w:proofErr w:type="spellStart"/>
+      <w:r>
+        <w:rPr>
+          <w:rFonts w:ascii="Times New Roman CYR" w:hAnsi="Times New Roman CYR" w:cs="Times New Roman CYR"/>
+          <w:kern w:val="0"/>
+          <w:sz w:val="28"/>
+          <w:szCs w:val="28"/>
+        </w:rPr>
+        <w:t>Передискретизация</w:t>
+      </w:r>
+      <w:proofErr w:type="spellEnd"/>
+      <w:r>
+        <w:rPr>
+          <w:rFonts w:ascii="Times New Roman CYR" w:hAnsi="Times New Roman CYR" w:cs="Times New Roman CYR"/>
+          <w:kern w:val="0"/>
+          <w:sz w:val="28"/>
+          <w:szCs w:val="28"/>
+        </w:rPr>
+        <w:t xml:space="preserve">, приближенная к идеальной, не всегда является желательной. Наоборот, результаты работы фильтров с частотной характеристикой, далёкой от идеальной, могут визуально восприниматься как хорошие. Выбор фильтра для </w:t>
+      </w:r>
+      <w:proofErr w:type="spellStart"/>
+      <w:r>
+        <w:rPr>
+          <w:rFonts w:ascii="Times New Roman CYR" w:hAnsi="Times New Roman CYR" w:cs="Times New Roman CYR"/>
+          <w:kern w:val="0"/>
+          <w:sz w:val="28"/>
+          <w:szCs w:val="28"/>
+        </w:rPr>
+        <w:t>передискретизации</w:t>
+      </w:r>
+      <w:proofErr w:type="spellEnd"/>
+      <w:r>
+        <w:rPr>
+          <w:rFonts w:ascii="Times New Roman CYR" w:hAnsi="Times New Roman CYR" w:cs="Times New Roman CYR"/>
+          <w:kern w:val="0"/>
+          <w:sz w:val="28"/>
+          <w:szCs w:val="28"/>
+        </w:rPr>
+        <w:t xml:space="preserve"> является результатом компромисса между типом и выраженностью артефактов и вычислительной сложностью преобразования (актуальной для приложений реального времени).</w:t>
       </w:r>
     </w:p>
     <w:p>
@@ -19050,7 +20426,27 @@
           <w:sz w:val="28"/>
           <w:szCs w:val="28"/>
         </w:rPr>
-        <w:t>При демодуляции цифровых сигналов желательно, чтобы частота дискретизации сигнала была кратна его скорости манипуляции (иначе говоря, чтобы на каждый символ приходилось одинаковое число отсчётов сигнала). Однако частота дискретизации входного сигнала с АЦП, как правило, фиксирована, а скорость манипуляции может меняться. Решением является передискретизация сигнала.</w:t>
+        <w:t xml:space="preserve">При демодуляции цифровых сигналов желательно, чтобы частота дискретизации сигнала была кратна его скорости манипуляции (иначе говоря, чтобы на каждый символ приходилось одинаковое число отсчётов сигнала). Однако частота дискретизации входного сигнала с АЦП, как правило, фиксирована, а скорость манипуляции может меняться. Решением является </w:t>
+      </w:r>
+      <w:proofErr w:type="spellStart"/>
+      <w:r>
+        <w:rPr>
+          <w:rFonts w:ascii="Times New Roman CYR" w:hAnsi="Times New Roman CYR" w:cs="Times New Roman CYR"/>
+          <w:kern w:val="0"/>
+          <w:sz w:val="28"/>
+          <w:szCs w:val="28"/>
+        </w:rPr>
+        <w:t>передискретизация</w:t>
+      </w:r>
+      <w:proofErr w:type="spellEnd"/>
+      <w:r>
+        <w:rPr>
+          <w:rFonts w:ascii="Times New Roman CYR" w:hAnsi="Times New Roman CYR" w:cs="Times New Roman CYR"/>
+          <w:kern w:val="0"/>
+          <w:sz w:val="28"/>
+          <w:szCs w:val="28"/>
+        </w:rPr>
+        <w:t xml:space="preserve"> сигнала.</w:t>
       </w:r>
     </w:p>
     <w:p>
@@ -19119,59 +20515,125 @@
           <w:sz w:val="28"/>
           <w:szCs w:val="28"/>
         </w:rPr>
-        <w:t>Свёртка последовательностей - это результат перемножения элементов двух заданных числовых последовательностей таким образом, что члены одной последовательности берутся с возрастанием индексов, а члены другой - с убыванием (что и служит основанием для принятого названия данной операции).</w:t>
-      </w:r>
-    </w:p>
-    <w:p>
-      <w:pPr>
-        <w:widowControl w:val="0"/>
-        <w:autoSpaceDE w:val="0"/>
-        <w:autoSpaceDN w:val="0"/>
-        <w:adjustRightInd w:val="0"/>
-        <w:spacing w:after="0" w:line="360" w:lineRule="auto"/>
-        <w:ind w:firstLine="709"/>
-        <w:jc w:val="both"/>
-        <w:rPr>
-          <w:rFonts w:ascii="Times New Roman CYR" w:hAnsi="Times New Roman CYR" w:cs="Times New Roman CYR"/>
-          <w:kern w:val="0"/>
-          <w:sz w:val="28"/>
-          <w:szCs w:val="28"/>
-        </w:rPr>
-      </w:pPr>
-      <w:r>
-        <w:rPr>
-          <w:rFonts w:ascii="Times New Roman CYR" w:hAnsi="Times New Roman CYR" w:cs="Times New Roman CYR"/>
-          <w:kern w:val="0"/>
-          <w:sz w:val="28"/>
-          <w:szCs w:val="28"/>
-        </w:rPr>
-        <w:t>Свёртка последовательностей - это частный случай свёртки функций.</w:t>
-      </w:r>
-    </w:p>
-    <w:p>
-      <w:pPr>
-        <w:widowControl w:val="0"/>
-        <w:autoSpaceDE w:val="0"/>
-        <w:autoSpaceDN w:val="0"/>
-        <w:adjustRightInd w:val="0"/>
-        <w:spacing w:after="0" w:line="360" w:lineRule="auto"/>
-        <w:ind w:firstLine="709"/>
-        <w:jc w:val="both"/>
-        <w:rPr>
-          <w:rFonts w:ascii="Times New Roman CYR" w:hAnsi="Times New Roman CYR" w:cs="Times New Roman CYR"/>
-          <w:kern w:val="0"/>
-          <w:sz w:val="28"/>
-          <w:szCs w:val="28"/>
-        </w:rPr>
-      </w:pPr>
-      <w:r>
-        <w:rPr>
-          <w:rFonts w:ascii="Times New Roman CYR" w:hAnsi="Times New Roman CYR" w:cs="Times New Roman CYR"/>
-          <w:kern w:val="0"/>
-          <w:sz w:val="28"/>
-          <w:szCs w:val="28"/>
-        </w:rPr>
-        <w:t xml:space="preserve">Свёртка является линейным преобразованием входящих в неё </w:t>
+        <w:t xml:space="preserve">Свёртка последовательностей </w:t>
+      </w:r>
+      <w:proofErr w:type="gramStart"/>
+      <w:r>
+        <w:rPr>
+          <w:rFonts w:ascii="Times New Roman CYR" w:hAnsi="Times New Roman CYR" w:cs="Times New Roman CYR"/>
+          <w:kern w:val="0"/>
+          <w:sz w:val="28"/>
+          <w:szCs w:val="28"/>
+        </w:rPr>
+        <w:t>- это</w:t>
+      </w:r>
+      <w:proofErr w:type="gramEnd"/>
+      <w:r>
+        <w:rPr>
+          <w:rFonts w:ascii="Times New Roman CYR" w:hAnsi="Times New Roman CYR" w:cs="Times New Roman CYR"/>
+          <w:kern w:val="0"/>
+          <w:sz w:val="28"/>
+          <w:szCs w:val="28"/>
+        </w:rPr>
+        <w:t xml:space="preserve"> результат перемножения элементов двух заданных числовых последовательностей таким образом, что члены одной последовательности берутся с возрастанием индексов, а члены другой - с убыванием (что и служит основанием для принятого названия данной операции).</w:t>
+      </w:r>
+    </w:p>
+    <w:p>
+      <w:pPr>
+        <w:widowControl w:val="0"/>
+        <w:autoSpaceDE w:val="0"/>
+        <w:autoSpaceDN w:val="0"/>
+        <w:adjustRightInd w:val="0"/>
+        <w:spacing w:after="0" w:line="360" w:lineRule="auto"/>
+        <w:ind w:firstLine="709"/>
+        <w:jc w:val="both"/>
+        <w:rPr>
+          <w:rFonts w:ascii="Times New Roman CYR" w:hAnsi="Times New Roman CYR" w:cs="Times New Roman CYR"/>
+          <w:kern w:val="0"/>
+          <w:sz w:val="28"/>
+          <w:szCs w:val="28"/>
+        </w:rPr>
+      </w:pPr>
+      <w:r>
+        <w:rPr>
+          <w:rFonts w:ascii="Times New Roman CYR" w:hAnsi="Times New Roman CYR" w:cs="Times New Roman CYR"/>
+          <w:kern w:val="0"/>
+          <w:sz w:val="28"/>
+          <w:szCs w:val="28"/>
+        </w:rPr>
+        <w:t xml:space="preserve">Свёртка последовательностей </w:t>
+      </w:r>
+      <w:proofErr w:type="gramStart"/>
+      <w:r>
+        <w:rPr>
+          <w:rFonts w:ascii="Times New Roman CYR" w:hAnsi="Times New Roman CYR" w:cs="Times New Roman CYR"/>
+          <w:kern w:val="0"/>
+          <w:sz w:val="28"/>
+          <w:szCs w:val="28"/>
+        </w:rPr>
+        <w:t>- это</w:t>
+      </w:r>
+      <w:proofErr w:type="gramEnd"/>
+      <w:r>
+        <w:rPr>
+          <w:rFonts w:ascii="Times New Roman CYR" w:hAnsi="Times New Roman CYR" w:cs="Times New Roman CYR"/>
+          <w:kern w:val="0"/>
+          <w:sz w:val="28"/>
+          <w:szCs w:val="28"/>
+        </w:rPr>
+        <w:t xml:space="preserve"> частный случай свёртки функций.</w:t>
+      </w:r>
+    </w:p>
+    <w:p>
+      <w:pPr>
+        <w:widowControl w:val="0"/>
+        <w:autoSpaceDE w:val="0"/>
+        <w:autoSpaceDN w:val="0"/>
+        <w:adjustRightInd w:val="0"/>
+        <w:spacing w:after="0" w:line="360" w:lineRule="auto"/>
+        <w:ind w:firstLine="709"/>
+        <w:jc w:val="both"/>
+        <w:rPr>
+          <w:rFonts w:ascii="Times New Roman CYR" w:hAnsi="Times New Roman CYR" w:cs="Times New Roman CYR"/>
+          <w:kern w:val="0"/>
+          <w:sz w:val="28"/>
+          <w:szCs w:val="28"/>
+        </w:rPr>
+      </w:pPr>
+      <w:r>
+        <w:rPr>
+          <w:rFonts w:ascii="Times New Roman CYR" w:hAnsi="Times New Roman CYR" w:cs="Times New Roman CYR"/>
+          <w:kern w:val="0"/>
+          <w:sz w:val="28"/>
+          <w:szCs w:val="28"/>
+        </w:rPr>
+        <w:t>Свёртка является линейным преобразованием входящих в неё последовательностей.</w:t>
+      </w:r>
+    </w:p>
+    <w:p>
+      <w:pPr>
+        <w:widowControl w:val="0"/>
+        <w:autoSpaceDE w:val="0"/>
+        <w:autoSpaceDN w:val="0"/>
+        <w:adjustRightInd w:val="0"/>
+        <w:spacing w:after="0" w:line="360" w:lineRule="auto"/>
+        <w:ind w:firstLine="709"/>
+        <w:jc w:val="both"/>
+        <w:rPr>
+          <w:rFonts w:ascii="Times New Roman CYR" w:hAnsi="Times New Roman CYR" w:cs="Times New Roman CYR"/>
+          <w:kern w:val="0"/>
+          <w:sz w:val="28"/>
+          <w:szCs w:val="28"/>
+        </w:rPr>
+      </w:pPr>
+      <w:r>
+        <w:rPr>
+          <w:rFonts w:ascii="Times New Roman CYR" w:hAnsi="Times New Roman CYR" w:cs="Times New Roman CYR"/>
+          <w:kern w:val="0"/>
+          <w:sz w:val="28"/>
+          <w:szCs w:val="28"/>
+        </w:rPr>
+        <w:t xml:space="preserve">Свёртку двух заданных последовательностей можно получить, если, сначала, использовать для каждой последовательности дискретное преобразование Фурье </w:t>
       </w:r>
       <w:r>
         <w:rPr>
@@ -19181,33 +20643,7 @@
           <w:szCs w:val="28"/>
         </w:rPr>
         <w:lastRenderedPageBreak/>
-        <w:t>последовательностей.</w:t>
-      </w:r>
-    </w:p>
-    <w:p>
-      <w:pPr>
-        <w:widowControl w:val="0"/>
-        <w:autoSpaceDE w:val="0"/>
-        <w:autoSpaceDN w:val="0"/>
-        <w:adjustRightInd w:val="0"/>
-        <w:spacing w:after="0" w:line="360" w:lineRule="auto"/>
-        <w:ind w:firstLine="709"/>
-        <w:jc w:val="both"/>
-        <w:rPr>
-          <w:rFonts w:ascii="Times New Roman CYR" w:hAnsi="Times New Roman CYR" w:cs="Times New Roman CYR"/>
-          <w:kern w:val="0"/>
-          <w:sz w:val="28"/>
-          <w:szCs w:val="28"/>
-        </w:rPr>
-      </w:pPr>
-      <w:r>
-        <w:rPr>
-          <w:rFonts w:ascii="Times New Roman CYR" w:hAnsi="Times New Roman CYR" w:cs="Times New Roman CYR"/>
-          <w:kern w:val="0"/>
-          <w:sz w:val="28"/>
-          <w:szCs w:val="28"/>
-        </w:rPr>
-        <w:t>Свёртку двух заданных последовательностей можно получить, если, сначала, использовать для каждой последовательности дискретное преобразование Фурье (ДПФ), затем перемножить результаты преобразования и произвести обратное дискретное преобразование Фурье (обратное ДПФ). Это важное свойство находит своё широкое применение в цифровой обработке сигналов.[3]</w:t>
+        <w:t>(ДПФ), затем перемножить результаты преобразования и произвести обратное дискретное преобразование Фурье (обратное ДПФ). Это важное свойство находит своё широкое применение в цифровой обработке сигналов.[3]</w:t>
       </w:r>
     </w:p>
     <w:p>
@@ -19688,7 +21124,6 @@
           <w:sz w:val="28"/>
           <w:szCs w:val="28"/>
         </w:rPr>
-        <w:lastRenderedPageBreak/>
         <w:t>Спектральная плотность мощности (СПМ) - функция, описывающая распределение мощности сигнала в зависимости от частоты, то есть мощность, приходящаяся на единичный интервал частоты.[4]</w:t>
       </w:r>
     </w:p>
@@ -20326,7 +21761,28 @@
           <w:sz w:val="28"/>
           <w:szCs w:val="28"/>
         </w:rPr>
-        <w:t>Оконное преобразование Фурье - это разновидность преобразования Фурье, определяемая следующим образом:</w:t>
+        <w:lastRenderedPageBreak/>
+        <w:t xml:space="preserve">Оконное преобразование Фурье </w:t>
+      </w:r>
+      <w:proofErr w:type="gramStart"/>
+      <w:r>
+        <w:rPr>
+          <w:rFonts w:ascii="Times New Roman CYR" w:hAnsi="Times New Roman CYR" w:cs="Times New Roman CYR"/>
+          <w:kern w:val="0"/>
+          <w:sz w:val="28"/>
+          <w:szCs w:val="28"/>
+        </w:rPr>
+        <w:t>- это</w:t>
+      </w:r>
+      <w:proofErr w:type="gramEnd"/>
+      <w:r>
+        <w:rPr>
+          <w:rFonts w:ascii="Times New Roman CYR" w:hAnsi="Times New Roman CYR" w:cs="Times New Roman CYR"/>
+          <w:kern w:val="0"/>
+          <w:sz w:val="28"/>
+          <w:szCs w:val="28"/>
+        </w:rPr>
+        <w:t xml:space="preserve"> разновидность преобразования Фурье, определяемая следующим образом:</w:t>
       </w:r>
     </w:p>
     <w:p>
@@ -20822,7 +22278,27 @@
           <w:sz w:val="28"/>
           <w:szCs w:val="28"/>
         </w:rPr>
-        <w:t>Рисунок 12 - Окно Блэкмана. Уровень боковых лепестков: -58 дБ(</w:t>
+        <w:t xml:space="preserve">Рисунок 12 - Окно </w:t>
+      </w:r>
+      <w:proofErr w:type="spellStart"/>
+      <w:r>
+        <w:rPr>
+          <w:rFonts w:ascii="Times New Roman CYR" w:hAnsi="Times New Roman CYR" w:cs="Times New Roman CYR"/>
+          <w:kern w:val="0"/>
+          <w:sz w:val="28"/>
+          <w:szCs w:val="28"/>
+        </w:rPr>
+        <w:t>Блэкмана</w:t>
+      </w:r>
+      <w:proofErr w:type="spellEnd"/>
+      <w:r>
+        <w:rPr>
+          <w:rFonts w:ascii="Times New Roman CYR" w:hAnsi="Times New Roman CYR" w:cs="Times New Roman CYR"/>
+          <w:kern w:val="0"/>
+          <w:sz w:val="28"/>
+          <w:szCs w:val="28"/>
+        </w:rPr>
+        <w:t>. Уровень боковых лепестков: -58 дБ(</w:t>
       </w:r>
       <w:r>
         <w:rPr>
@@ -21040,7 +22516,27 @@
           <w:sz w:val="28"/>
           <w:szCs w:val="28"/>
         </w:rPr>
-        <w:t>Фильтр с конечной импульсной характеристикой (нерекурсивный фильтр, КИХ-фильтр) - один из видов электронных фильтров, характерной особенностью которого является ограниченность по времени его импульсной характеристики (с какого-то момента времени она становится точно равной нулю). Знаменатель передаточной функции такого фильтра - некая константа.[9]</w:t>
+        <w:t>Фильтр с конечной импульсной характеристикой (</w:t>
+      </w:r>
+      <w:proofErr w:type="spellStart"/>
+      <w:r>
+        <w:rPr>
+          <w:rFonts w:ascii="Times New Roman CYR" w:hAnsi="Times New Roman CYR" w:cs="Times New Roman CYR"/>
+          <w:kern w:val="0"/>
+          <w:sz w:val="28"/>
+          <w:szCs w:val="28"/>
+        </w:rPr>
+        <w:t>нерекурсивный</w:t>
+      </w:r>
+      <w:proofErr w:type="spellEnd"/>
+      <w:r>
+        <w:rPr>
+          <w:rFonts w:ascii="Times New Roman CYR" w:hAnsi="Times New Roman CYR" w:cs="Times New Roman CYR"/>
+          <w:kern w:val="0"/>
+          <w:sz w:val="28"/>
+          <w:szCs w:val="28"/>
+        </w:rPr>
+        <w:t xml:space="preserve"> фильтр, КИХ-фильтр) - один из видов электронных фильтров, характерной особенностью которого является ограниченность по времени его импульсной характеристики (с какого-то момента времени она становится точно равной нулю). Знаменатель передаточной функции такого фильтра - некая константа.[9]</w:t>
       </w:r>
     </w:p>
     <w:p>
@@ -21642,8 +23138,37 @@
           <w:sz w:val="28"/>
           <w:szCs w:val="28"/>
         </w:rPr>
+        <w:t xml:space="preserve">Некоторые основные виды обработки цифрового сигнала: преобразования </w:t>
+      </w:r>
+      <w:r>
+        <w:rPr>
+          <w:rFonts w:ascii="Times New Roman CYR" w:hAnsi="Times New Roman CYR" w:cs="Times New Roman CYR"/>
+          <w:kern w:val="0"/>
+          <w:sz w:val="28"/>
+          <w:szCs w:val="28"/>
+        </w:rPr>
         <w:lastRenderedPageBreak/>
-        <w:t>Некоторые основные виды обработки цифрового сигнала: преобразования Фурье, передискретизация, спектральный анализ, свертка, применение Окон Фурье. Подробно рассказано, какими методами получается цифровой сигнал (квантование и дискретизация). Затронуты цифровые фильтры, которые, в свою очередь, выдают после себя сигнал с определенной, нужной нам частотой - обо всем этом можно найти в шестой главе.</w:t>
+        <w:t xml:space="preserve">Фурье, </w:t>
+      </w:r>
+      <w:proofErr w:type="spellStart"/>
+      <w:r>
+        <w:rPr>
+          <w:rFonts w:ascii="Times New Roman CYR" w:hAnsi="Times New Roman CYR" w:cs="Times New Roman CYR"/>
+          <w:kern w:val="0"/>
+          <w:sz w:val="28"/>
+          <w:szCs w:val="28"/>
+        </w:rPr>
+        <w:t>передискретизация</w:t>
+      </w:r>
+      <w:proofErr w:type="spellEnd"/>
+      <w:r>
+        <w:rPr>
+          <w:rFonts w:ascii="Times New Roman CYR" w:hAnsi="Times New Roman CYR" w:cs="Times New Roman CYR"/>
+          <w:kern w:val="0"/>
+          <w:sz w:val="28"/>
+          <w:szCs w:val="28"/>
+        </w:rPr>
+        <w:t>, спектральный анализ, свертка, применение Окон Фурье. Подробно рассказано, какими методами получается цифровой сигнал (квантование и дискретизация). Затронуты цифровые фильтры, которые, в свою очередь, выдают после себя сигнал с определенной, нужной нам частотой - обо всем этом можно найти в шестой главе.</w:t>
       </w:r>
     </w:p>
     <w:p>
@@ -21790,7 +23315,67 @@
           <w:sz w:val="28"/>
           <w:szCs w:val="28"/>
         </w:rPr>
-        <w:t>1. Айфичер, Э. Цифровая обработка сигналов: практический подход / Э.Айфичер, Б.Джервис. М.: Изд. дом "Вильямс", 2004. 992 с.</w:t>
+        <w:t xml:space="preserve">1. </w:t>
+      </w:r>
+      <w:proofErr w:type="spellStart"/>
+      <w:r>
+        <w:rPr>
+          <w:rFonts w:ascii="Times New Roman CYR" w:hAnsi="Times New Roman CYR" w:cs="Times New Roman CYR"/>
+          <w:kern w:val="0"/>
+          <w:sz w:val="28"/>
+          <w:szCs w:val="28"/>
+        </w:rPr>
+        <w:t>Айфичер</w:t>
+      </w:r>
+      <w:proofErr w:type="spellEnd"/>
+      <w:r>
+        <w:rPr>
+          <w:rFonts w:ascii="Times New Roman CYR" w:hAnsi="Times New Roman CYR" w:cs="Times New Roman CYR"/>
+          <w:kern w:val="0"/>
+          <w:sz w:val="28"/>
+          <w:szCs w:val="28"/>
+        </w:rPr>
+        <w:t xml:space="preserve">, Э. Цифровая обработка сигналов: практический подход / </w:t>
+      </w:r>
+      <w:proofErr w:type="spellStart"/>
+      <w:r>
+        <w:rPr>
+          <w:rFonts w:ascii="Times New Roman CYR" w:hAnsi="Times New Roman CYR" w:cs="Times New Roman CYR"/>
+          <w:kern w:val="0"/>
+          <w:sz w:val="28"/>
+          <w:szCs w:val="28"/>
+        </w:rPr>
+        <w:t>Э.Айфичер</w:t>
+      </w:r>
+      <w:proofErr w:type="spellEnd"/>
+      <w:r>
+        <w:rPr>
+          <w:rFonts w:ascii="Times New Roman CYR" w:hAnsi="Times New Roman CYR" w:cs="Times New Roman CYR"/>
+          <w:kern w:val="0"/>
+          <w:sz w:val="28"/>
+          <w:szCs w:val="28"/>
+        </w:rPr>
+        <w:t xml:space="preserve">, </w:t>
+      </w:r>
+      <w:proofErr w:type="spellStart"/>
+      <w:r>
+        <w:rPr>
+          <w:rFonts w:ascii="Times New Roman CYR" w:hAnsi="Times New Roman CYR" w:cs="Times New Roman CYR"/>
+          <w:kern w:val="0"/>
+          <w:sz w:val="28"/>
+          <w:szCs w:val="28"/>
+        </w:rPr>
+        <w:t>Б.Джервис</w:t>
+      </w:r>
+      <w:proofErr w:type="spellEnd"/>
+      <w:r>
+        <w:rPr>
+          <w:rFonts w:ascii="Times New Roman CYR" w:hAnsi="Times New Roman CYR" w:cs="Times New Roman CYR"/>
+          <w:kern w:val="0"/>
+          <w:sz w:val="28"/>
+          <w:szCs w:val="28"/>
+        </w:rPr>
+        <w:t>. М.: Изд. дом "Вильямс", 2004. 992 с.</w:t>
       </w:r>
     </w:p>
     <w:p>
@@ -21840,7 +23425,47 @@
           <w:sz w:val="28"/>
           <w:szCs w:val="28"/>
         </w:rPr>
-        <w:t>. Рабинер, Л.Р. Теория и применение цифровой обработки сигналов / Л.Р. Рабинер, Б. Гоулд. М.: Мир, 1978. 848 с.</w:t>
+        <w:t xml:space="preserve">. </w:t>
+      </w:r>
+      <w:proofErr w:type="spellStart"/>
+      <w:r>
+        <w:rPr>
+          <w:rFonts w:ascii="Times New Roman CYR" w:hAnsi="Times New Roman CYR" w:cs="Times New Roman CYR"/>
+          <w:kern w:val="0"/>
+          <w:sz w:val="28"/>
+          <w:szCs w:val="28"/>
+        </w:rPr>
+        <w:t>Рабинер</w:t>
+      </w:r>
+      <w:proofErr w:type="spellEnd"/>
+      <w:r>
+        <w:rPr>
+          <w:rFonts w:ascii="Times New Roman CYR" w:hAnsi="Times New Roman CYR" w:cs="Times New Roman CYR"/>
+          <w:kern w:val="0"/>
+          <w:sz w:val="28"/>
+          <w:szCs w:val="28"/>
+        </w:rPr>
+        <w:t xml:space="preserve">, Л.Р. Теория и применение цифровой обработки сигналов / Л.Р. </w:t>
+      </w:r>
+      <w:proofErr w:type="spellStart"/>
+      <w:r>
+        <w:rPr>
+          <w:rFonts w:ascii="Times New Roman CYR" w:hAnsi="Times New Roman CYR" w:cs="Times New Roman CYR"/>
+          <w:kern w:val="0"/>
+          <w:sz w:val="28"/>
+          <w:szCs w:val="28"/>
+        </w:rPr>
+        <w:t>Рабинер</w:t>
+      </w:r>
+      <w:proofErr w:type="spellEnd"/>
+      <w:r>
+        <w:rPr>
+          <w:rFonts w:ascii="Times New Roman CYR" w:hAnsi="Times New Roman CYR" w:cs="Times New Roman CYR"/>
+          <w:kern w:val="0"/>
+          <w:sz w:val="28"/>
+          <w:szCs w:val="28"/>
+        </w:rPr>
+        <w:t>, Б. Гоулд. М.: Мир, 1978. 848 с.</w:t>
       </w:r>
     </w:p>
     <w:p>
@@ -21915,7 +23540,27 @@
           <w:sz w:val="28"/>
           <w:szCs w:val="28"/>
         </w:rPr>
-        <w:t>. Солонина, А.И. Основы цифровой обработки сигналов: Курс лекций / А.И. Солонина, Д.А. Улахович, С.М. Арбузов, Е.Б. Соловьева, И.И. Гук. СПб.: БХВ - Петербург, 2003. 608 с.</w:t>
+        <w:t xml:space="preserve">. Солонина, А.И. Основы цифровой обработки сигналов: Курс лекций / А.И. Солонина, Д.А. </w:t>
+      </w:r>
+      <w:proofErr w:type="spellStart"/>
+      <w:r>
+        <w:rPr>
+          <w:rFonts w:ascii="Times New Roman CYR" w:hAnsi="Times New Roman CYR" w:cs="Times New Roman CYR"/>
+          <w:kern w:val="0"/>
+          <w:sz w:val="28"/>
+          <w:szCs w:val="28"/>
+        </w:rPr>
+        <w:t>Улахович</w:t>
+      </w:r>
+      <w:proofErr w:type="spellEnd"/>
+      <w:r>
+        <w:rPr>
+          <w:rFonts w:ascii="Times New Roman CYR" w:hAnsi="Times New Roman CYR" w:cs="Times New Roman CYR"/>
+          <w:kern w:val="0"/>
+          <w:sz w:val="28"/>
+          <w:szCs w:val="28"/>
+        </w:rPr>
+        <w:t>, С.М. Арбузов, Е.Б. Соловьева, И.И. Гук. СПб.: БХВ - Петербург, 2003. 608 с.</w:t>
       </w:r>
     </w:p>
     <w:p>
@@ -21965,7 +23610,27 @@
           <w:sz w:val="28"/>
           <w:szCs w:val="28"/>
         </w:rPr>
-        <w:t xml:space="preserve">. Стивен, С. Цифровая обработка сигналов. Практическое руководство для инженеров и научных работников / С. Стивен. М.: Додэка - </w:t>
+        <w:t xml:space="preserve">. Стивен, С. Цифровая обработка сигналов. Практическое руководство для инженеров и научных работников / С. Стивен. М.: </w:t>
+      </w:r>
+      <w:proofErr w:type="spellStart"/>
+      <w:r>
+        <w:rPr>
+          <w:rFonts w:ascii="Times New Roman CYR" w:hAnsi="Times New Roman CYR" w:cs="Times New Roman CYR"/>
+          <w:kern w:val="0"/>
+          <w:sz w:val="28"/>
+          <w:szCs w:val="28"/>
+        </w:rPr>
+        <w:t>Додэка</w:t>
+      </w:r>
+      <w:proofErr w:type="spellEnd"/>
+      <w:r>
+        <w:rPr>
+          <w:rFonts w:ascii="Times New Roman CYR" w:hAnsi="Times New Roman CYR" w:cs="Times New Roman CYR"/>
+          <w:kern w:val="0"/>
+          <w:sz w:val="28"/>
+          <w:szCs w:val="28"/>
+        </w:rPr>
+        <w:t xml:space="preserve"> - </w:t>
       </w:r>
       <w:r>
         <w:rPr>
@@ -22059,7 +23724,67 @@
           <w:sz w:val="28"/>
           <w:szCs w:val="28"/>
         </w:rPr>
-        <w:t>. Каппелини, В. Цифровые фильтры и их применение / В. Каппелини, А. Константинидис и др. М.: Энергоатомиздат, 1983. 360 с.</w:t>
+        <w:t xml:space="preserve">. </w:t>
+      </w:r>
+      <w:proofErr w:type="spellStart"/>
+      <w:r>
+        <w:rPr>
+          <w:rFonts w:ascii="Times New Roman CYR" w:hAnsi="Times New Roman CYR" w:cs="Times New Roman CYR"/>
+          <w:kern w:val="0"/>
+          <w:sz w:val="28"/>
+          <w:szCs w:val="28"/>
+        </w:rPr>
+        <w:t>Каппелини</w:t>
+      </w:r>
+      <w:proofErr w:type="spellEnd"/>
+      <w:r>
+        <w:rPr>
+          <w:rFonts w:ascii="Times New Roman CYR" w:hAnsi="Times New Roman CYR" w:cs="Times New Roman CYR"/>
+          <w:kern w:val="0"/>
+          <w:sz w:val="28"/>
+          <w:szCs w:val="28"/>
+        </w:rPr>
+        <w:t xml:space="preserve">, В. Цифровые фильтры и их применение / В. </w:t>
+      </w:r>
+      <w:proofErr w:type="spellStart"/>
+      <w:r>
+        <w:rPr>
+          <w:rFonts w:ascii="Times New Roman CYR" w:hAnsi="Times New Roman CYR" w:cs="Times New Roman CYR"/>
+          <w:kern w:val="0"/>
+          <w:sz w:val="28"/>
+          <w:szCs w:val="28"/>
+        </w:rPr>
+        <w:t>Каппелини</w:t>
+      </w:r>
+      <w:proofErr w:type="spellEnd"/>
+      <w:r>
+        <w:rPr>
+          <w:rFonts w:ascii="Times New Roman CYR" w:hAnsi="Times New Roman CYR" w:cs="Times New Roman CYR"/>
+          <w:kern w:val="0"/>
+          <w:sz w:val="28"/>
+          <w:szCs w:val="28"/>
+        </w:rPr>
+        <w:t xml:space="preserve">, А. </w:t>
+      </w:r>
+      <w:proofErr w:type="spellStart"/>
+      <w:r>
+        <w:rPr>
+          <w:rFonts w:ascii="Times New Roman CYR" w:hAnsi="Times New Roman CYR" w:cs="Times New Roman CYR"/>
+          <w:kern w:val="0"/>
+          <w:sz w:val="28"/>
+          <w:szCs w:val="28"/>
+        </w:rPr>
+        <w:t>Константинидис</w:t>
+      </w:r>
+      <w:proofErr w:type="spellEnd"/>
+      <w:r>
+        <w:rPr>
+          <w:rFonts w:ascii="Times New Roman CYR" w:hAnsi="Times New Roman CYR" w:cs="Times New Roman CYR"/>
+          <w:kern w:val="0"/>
+          <w:sz w:val="28"/>
+          <w:szCs w:val="28"/>
+        </w:rPr>
+        <w:t xml:space="preserve"> и др. М.: Энергоатомиздат, 1983. 360 с.</w:t>
       </w:r>
     </w:p>
     <w:p>
@@ -22119,37 +23844,97 @@
           <w:szCs w:val="28"/>
         </w:rPr>
         <w:lastRenderedPageBreak/>
-        <w:t>Солонина, Д.А. Улахович, Л.А. Яковлев. СПб.: БХВ - Петербург, 2001. 464 с.</w:t>
-      </w:r>
-    </w:p>
-    <w:p>
-      <w:pPr>
-        <w:widowControl w:val="0"/>
-        <w:autoSpaceDE w:val="0"/>
-        <w:autoSpaceDN w:val="0"/>
-        <w:adjustRightInd w:val="0"/>
-        <w:spacing w:after="0" w:line="360" w:lineRule="auto"/>
-        <w:jc w:val="both"/>
-        <w:rPr>
-          <w:rFonts w:ascii="Times New Roman CYR" w:hAnsi="Times New Roman CYR" w:cs="Times New Roman CYR"/>
-          <w:kern w:val="0"/>
-          <w:sz w:val="28"/>
-          <w:szCs w:val="28"/>
-        </w:rPr>
-      </w:pPr>
-      <w:r>
-        <w:rPr>
-          <w:rFonts w:ascii="Times New Roman CYR" w:hAnsi="Times New Roman CYR" w:cs="Times New Roman CYR"/>
-          <w:kern w:val="0"/>
-          <w:sz w:val="28"/>
-          <w:szCs w:val="28"/>
-        </w:rPr>
-        <w:t>. Федорков, Б.Г. Микросхемы ЦАП и АЦП: Функционирование, параметры, применение / Б.Г. Федорков, В.А. Телец. М.: Энергоатомиздат, 1990. 126 с.</w:t>
+        <w:t xml:space="preserve">Солонина, Д.А. </w:t>
+      </w:r>
+      <w:proofErr w:type="spellStart"/>
+      <w:r>
+        <w:rPr>
+          <w:rFonts w:ascii="Times New Roman CYR" w:hAnsi="Times New Roman CYR" w:cs="Times New Roman CYR"/>
+          <w:kern w:val="0"/>
+          <w:sz w:val="28"/>
+          <w:szCs w:val="28"/>
+        </w:rPr>
+        <w:t>Улахович</w:t>
+      </w:r>
+      <w:proofErr w:type="spellEnd"/>
+      <w:r>
+        <w:rPr>
+          <w:rFonts w:ascii="Times New Roman CYR" w:hAnsi="Times New Roman CYR" w:cs="Times New Roman CYR"/>
+          <w:kern w:val="0"/>
+          <w:sz w:val="28"/>
+          <w:szCs w:val="28"/>
+        </w:rPr>
+        <w:t>, Л.А. Яковлев. СПб.: БХВ - Петербург, 2001. 464 с.</w:t>
+      </w:r>
+    </w:p>
+    <w:p>
+      <w:pPr>
+        <w:widowControl w:val="0"/>
+        <w:autoSpaceDE w:val="0"/>
+        <w:autoSpaceDN w:val="0"/>
+        <w:adjustRightInd w:val="0"/>
+        <w:spacing w:after="0" w:line="360" w:lineRule="auto"/>
+        <w:jc w:val="both"/>
+        <w:rPr>
+          <w:rFonts w:ascii="Times New Roman CYR" w:hAnsi="Times New Roman CYR" w:cs="Times New Roman CYR"/>
+          <w:kern w:val="0"/>
+          <w:sz w:val="28"/>
+          <w:szCs w:val="28"/>
+        </w:rPr>
+      </w:pPr>
+      <w:r>
+        <w:rPr>
+          <w:rFonts w:ascii="Times New Roman CYR" w:hAnsi="Times New Roman CYR" w:cs="Times New Roman CYR"/>
+          <w:kern w:val="0"/>
+          <w:sz w:val="28"/>
+          <w:szCs w:val="28"/>
+        </w:rPr>
+        <w:t xml:space="preserve">. </w:t>
+      </w:r>
+      <w:proofErr w:type="spellStart"/>
+      <w:r>
+        <w:rPr>
+          <w:rFonts w:ascii="Times New Roman CYR" w:hAnsi="Times New Roman CYR" w:cs="Times New Roman CYR"/>
+          <w:kern w:val="0"/>
+          <w:sz w:val="28"/>
+          <w:szCs w:val="28"/>
+        </w:rPr>
+        <w:t>Федорков</w:t>
+      </w:r>
+      <w:proofErr w:type="spellEnd"/>
+      <w:r>
+        <w:rPr>
+          <w:rFonts w:ascii="Times New Roman CYR" w:hAnsi="Times New Roman CYR" w:cs="Times New Roman CYR"/>
+          <w:kern w:val="0"/>
+          <w:sz w:val="28"/>
+          <w:szCs w:val="28"/>
+        </w:rPr>
+        <w:t xml:space="preserve">, Б.Г. Микросхемы ЦАП и АЦП: Функционирование, параметры, применение / Б.Г. </w:t>
+      </w:r>
+      <w:proofErr w:type="spellStart"/>
+      <w:r>
+        <w:rPr>
+          <w:rFonts w:ascii="Times New Roman CYR" w:hAnsi="Times New Roman CYR" w:cs="Times New Roman CYR"/>
+          <w:kern w:val="0"/>
+          <w:sz w:val="28"/>
+          <w:szCs w:val="28"/>
+        </w:rPr>
+        <w:t>Федорков</w:t>
+      </w:r>
+      <w:proofErr w:type="spellEnd"/>
+      <w:r>
+        <w:rPr>
+          <w:rFonts w:ascii="Times New Roman CYR" w:hAnsi="Times New Roman CYR" w:cs="Times New Roman CYR"/>
+          <w:kern w:val="0"/>
+          <w:sz w:val="28"/>
+          <w:szCs w:val="28"/>
+        </w:rPr>
+        <w:t>, В.А. Телец. М.: Энергоатомиздат, 1990. 126 с.</w:t>
       </w:r>
     </w:p>
     <w:sectPr>
       <w:pgSz w:w="12240" w:h="15840"/>
-      <w:pgMar w:top="1134" w:right="850" w:bottom="1134" w:left="1701" w:header="720" w:footer="720" w:gutter="0"/>
+      <w:pgMar w:top="1134" w:right="567" w:bottom="1134" w:left="1701" w:header="720" w:footer="720" w:gutter="0"/>
       <w:cols w:space="720"/>
       <w:noEndnote/>
     </w:sectPr>
@@ -22607,6 +24392,42 @@
       <w:shd w:val="clear" w:color="auto" w:fill="E1DFDD"/>
     </w:rPr>
   </w:style>
+  <w:style w:type="paragraph" w:customStyle="1" w:styleId="1">
+    <w:name w:val="Обычный1"/>
+    <w:basedOn w:val="a"/>
+    <w:link w:val="10"/>
+    <w:qFormat/>
+    <w:rsid w:val="00771FE9"/>
+    <w:pPr>
+      <w:widowControl w:val="0"/>
+      <w:tabs>
+        <w:tab w:val="left" w:pos="8935"/>
+      </w:tabs>
+      <w:autoSpaceDE w:val="0"/>
+      <w:autoSpaceDN w:val="0"/>
+      <w:adjustRightInd w:val="0"/>
+      <w:spacing w:after="0" w:line="360" w:lineRule="auto"/>
+      <w:jc w:val="center"/>
+    </w:pPr>
+    <w:rPr>
+      <w:rFonts w:ascii="Times New Roman CYR" w:hAnsi="Times New Roman CYR" w:cs="Times New Roman CYR"/>
+      <w:kern w:val="0"/>
+      <w:sz w:val="28"/>
+      <w:szCs w:val="28"/>
+    </w:rPr>
+  </w:style>
+  <w:style w:type="character" w:customStyle="1" w:styleId="10">
+    <w:name w:val="Обычный1 Знак"/>
+    <w:basedOn w:val="a0"/>
+    <w:link w:val="1"/>
+    <w:rsid w:val="00771FE9"/>
+    <w:rPr>
+      <w:rFonts w:ascii="Times New Roman CYR" w:hAnsi="Times New Roman CYR" w:cs="Times New Roman CYR"/>
+      <w:kern w:val="0"/>
+      <w:sz w:val="28"/>
+      <w:szCs w:val="28"/>
+    </w:rPr>
+  </w:style>
 </w:styles>
 </file>
 

</xml_diff>